<commit_message>
Added related real world objects
</commit_message>
<xml_diff>
--- a/SRS_v7.docx
+++ b/SRS_v7.docx
@@ -1,6 +1,6 @@
 
 <file path=word/document.xml><?xml version="1.0" encoding="utf-8"?>
-<w:document xmlns:wpc="http://schemas.microsoft.com/office/word/2010/wordprocessingCanvas" xmlns:cx="http://schemas.microsoft.com/office/drawing/2014/chartex" xmlns:cx1="http://schemas.microsoft.com/office/drawing/2015/9/8/chartex" xmlns:mc="http://schemas.openxmlformats.org/markup-compatibility/2006" xmlns:o="urn:schemas-microsoft-com:office:office" xmlns:r="http://schemas.openxmlformats.org/officeDocument/2006/relationships" xmlns:m="http://schemas.openxmlformats.org/officeDocument/2006/math" xmlns:v="urn:schemas-microsoft-com:vml" xmlns:wp14="http://schemas.microsoft.com/office/word/2010/wordprocessingDrawing" xmlns:wp="http://schemas.openxmlformats.org/drawingml/2006/wordprocessingDrawing" xmlns:w10="urn:schemas-microsoft-com:office:word" xmlns:w="http://schemas.openxmlformats.org/wordprocessingml/2006/main" xmlns:w14="http://schemas.microsoft.com/office/word/2010/wordml" xmlns:w15="http://schemas.microsoft.com/office/word/2012/wordml" xmlns:w16se="http://schemas.microsoft.com/office/word/2015/wordml/symex" xmlns:wpg="http://schemas.microsoft.com/office/word/2010/wordprocessingGroup" xmlns:wpi="http://schemas.microsoft.com/office/word/2010/wordprocessingInk" xmlns:wne="http://schemas.microsoft.com/office/word/2006/wordml" xmlns:wps="http://schemas.microsoft.com/office/word/2010/wordprocessingShape" mc:Ignorable="w14 w15 w16se wp14">
+<w:document xmlns:wpc="http://schemas.microsoft.com/office/word/2010/wordprocessingCanvas" xmlns:cx="http://schemas.microsoft.com/office/drawing/2014/chartex" xmlns:cx1="http://schemas.microsoft.com/office/drawing/2015/9/8/chartex" xmlns:cx2="http://schemas.microsoft.com/office/drawing/2015/10/21/chartex" xmlns:cx3="http://schemas.microsoft.com/office/drawing/2016/5/9/chartex" xmlns:cx4="http://schemas.microsoft.com/office/drawing/2016/5/10/chartex" xmlns:cx5="http://schemas.microsoft.com/office/drawing/2016/5/11/chartex" xmlns:cx6="http://schemas.microsoft.com/office/drawing/2016/5/12/chartex" xmlns:cx7="http://schemas.microsoft.com/office/drawing/2016/5/13/chartex" xmlns:cx8="http://schemas.microsoft.com/office/drawing/2016/5/14/chartex" xmlns:mc="http://schemas.openxmlformats.org/markup-compatibility/2006" xmlns:aink="http://schemas.microsoft.com/office/drawing/2016/ink" xmlns:am3d="http://schemas.microsoft.com/office/drawing/2017/model3d" xmlns:o="urn:schemas-microsoft-com:office:office" xmlns:r="http://schemas.openxmlformats.org/officeDocument/2006/relationships" xmlns:m="http://schemas.openxmlformats.org/officeDocument/2006/math" xmlns:v="urn:schemas-microsoft-com:vml" xmlns:wp14="http://schemas.microsoft.com/office/word/2010/wordprocessingDrawing" xmlns:wp="http://schemas.openxmlformats.org/drawingml/2006/wordprocessingDrawing" xmlns:w10="urn:schemas-microsoft-com:office:word" xmlns:w="http://schemas.openxmlformats.org/wordprocessingml/2006/main" xmlns:w14="http://schemas.microsoft.com/office/word/2010/wordml" xmlns:w15="http://schemas.microsoft.com/office/word/2012/wordml" xmlns:w16cid="http://schemas.microsoft.com/office/word/2016/wordml/cid" xmlns:w16se="http://schemas.microsoft.com/office/word/2015/wordml/symex" xmlns:wpg="http://schemas.microsoft.com/office/word/2010/wordprocessingGroup" xmlns:wpi="http://schemas.microsoft.com/office/word/2010/wordprocessingInk" xmlns:wne="http://schemas.microsoft.com/office/word/2006/wordml" xmlns:wps="http://schemas.microsoft.com/office/word/2010/wordprocessingShape" mc:Ignorable="w14 w15 w16se w16cid wp14">
   <w:body>
     <w:p>
       <w:pPr>
@@ -14,21 +14,11 @@
       <w:pPr>
         <w:pStyle w:val="Title"/>
       </w:pPr>
-      <w:r>
-        <w:fldChar w:fldCharType="begin"/>
-      </w:r>
-      <w:r>
-        <w:instrText xml:space="preserve"> TITLE  \* MERGEFORMAT </w:instrText>
-      </w:r>
-      <w:r>
-        <w:fldChar w:fldCharType="separate"/>
-      </w:r>
-      <w:r>
-        <w:t>Software Requirements Specification</w:t>
-      </w:r>
-      <w:r>
-        <w:fldChar w:fldCharType="end"/>
-      </w:r>
+      <w:fldSimple w:instr=" TITLE  \* MERGEFORMAT ">
+        <w:r>
+          <w:t>Software Requirements Specification</w:t>
+        </w:r>
+      </w:fldSimple>
       <w:r>
         <w:t xml:space="preserve">  </w:t>
       </w:r>
@@ -359,8 +349,13 @@
         <w:ind w:left="2880" w:firstLine="720"/>
       </w:pPr>
       <w:r>
-        <w:t>Dr. Salamah</w:t>
-      </w:r>
+        <w:t xml:space="preserve">Dr. </w:t>
+      </w:r>
+      <w:proofErr w:type="spellStart"/>
+      <w:r>
+        <w:t>Salamah</w:t>
+      </w:r>
+      <w:proofErr w:type="spellEnd"/>
     </w:p>
     <w:p>
       <w:pPr>
@@ -426,8 +421,13 @@
       <w:pPr>
         <w:ind w:left="2880" w:firstLine="720"/>
       </w:pPr>
-      <w:r>
-        <w:t>Herandy Denisse Vazquez</w:t>
+      <w:proofErr w:type="spellStart"/>
+      <w:r>
+        <w:t>Herandy</w:t>
+      </w:r>
+      <w:proofErr w:type="spellEnd"/>
+      <w:r>
+        <w:t xml:space="preserve"> Denisse Vazquez</w:t>
       </w:r>
     </w:p>
     <w:p>
@@ -439,8 +439,13 @@
       </w:r>
       <w:r>
         <w:tab/>
-        <w:t>Baltazar Santaella</w:t>
-      </w:r>
+        <w:t xml:space="preserve">Baltazar </w:t>
+      </w:r>
+      <w:proofErr w:type="spellStart"/>
+      <w:r>
+        <w:t>Santaella</w:t>
+      </w:r>
+      <w:proofErr w:type="spellEnd"/>
     </w:p>
     <w:p>
       <w:pPr>
@@ -2594,7 +2599,23 @@
         <w:t xml:space="preserve">of the product. The intended audience of the SRS is </w:t>
       </w:r>
       <w:r>
-        <w:t xml:space="preserve">Dr. Oscar Perez, Mr. Vincent Fonseca, Ms. Herandy Vazquez, Mr. Baltazar Santaella, Ms. Florencia Larsen, </w:t>
+        <w:t xml:space="preserve">Dr. Oscar Perez, Mr. Vincent Fonseca, Ms. </w:t>
+      </w:r>
+      <w:proofErr w:type="spellStart"/>
+      <w:r>
+        <w:t>Herandy</w:t>
+      </w:r>
+      <w:proofErr w:type="spellEnd"/>
+      <w:r>
+        <w:t xml:space="preserve"> Vazquez, Mr. Baltazar </w:t>
+      </w:r>
+      <w:proofErr w:type="spellStart"/>
+      <w:r>
+        <w:t>Santaella</w:t>
+      </w:r>
+      <w:proofErr w:type="spellEnd"/>
+      <w:r>
+        <w:t xml:space="preserve">, Ms. Florencia Larsen, </w:t>
       </w:r>
       <w:r>
         <w:t xml:space="preserve">and the </w:t>
@@ -3117,19 +3138,7 @@
               <w:pStyle w:val="Paragraph"/>
             </w:pPr>
             <w:r>
-              <w:t>Splunk takes the validated log files and convert them into normalized data.  The normalized data are call</w:t>
-            </w:r>
-            <w:r>
-              <w:t>ed</w:t>
-            </w:r>
-            <w:r>
-              <w:t xml:space="preserve"> log entries.  Users of the system can filter</w:t>
-            </w:r>
-            <w:r>
-              <w:t xml:space="preserve"> and </w:t>
-            </w:r>
-            <w:r>
-              <w:t>edit log entries.</w:t>
+              <w:t>Splunk takes the validated log files and convert them into normalized data.  The normalized data are called log entries.  Users of the system can filter and edit log entries.</w:t>
             </w:r>
           </w:p>
         </w:tc>
@@ -3157,25 +3166,7 @@
               <w:pStyle w:val="Paragraph"/>
             </w:pPr>
             <w:r>
-              <w:t xml:space="preserve">A log entry selected by the user and associated with a vector. </w:t>
-            </w:r>
-            <w:r>
-              <w:t>The attributes</w:t>
-            </w:r>
-            <w:r>
-              <w:t xml:space="preserve"> are the same as for a log entry. The system</w:t>
-            </w:r>
-            <w:r>
-              <w:t xml:space="preserve"> store</w:t>
-            </w:r>
-            <w:r>
-              <w:t>s</w:t>
-            </w:r>
-            <w:r>
-              <w:t xml:space="preserve"> significant log entries. </w:t>
-            </w:r>
-            <w:r>
-              <w:t>Splunk stores log entries in the normalized data files.</w:t>
+              <w:t>A log entry selected by the user and associated with a vector. The attributes are the same as for a log entry. The system stores significant log entries. Splunk stores log entries in the normalized data files.</w:t>
             </w:r>
           </w:p>
         </w:tc>
@@ -3203,7 +3194,25 @@
               <w:pStyle w:val="Paragraph"/>
             </w:pPr>
             <w:r>
-              <w:t>Denotes time in hours:minutes, date in month:date:year, and section in am/pm.</w:t>
+              <w:t xml:space="preserve">Denotes time in </w:t>
+            </w:r>
+            <w:proofErr w:type="spellStart"/>
+            <w:proofErr w:type="gramStart"/>
+            <w:r>
+              <w:t>hours:minutes</w:t>
+            </w:r>
+            <w:proofErr w:type="spellEnd"/>
+            <w:proofErr w:type="gramEnd"/>
+            <w:r>
+              <w:t xml:space="preserve">, date in </w:t>
+            </w:r>
+            <w:proofErr w:type="spellStart"/>
+            <w:r>
+              <w:t>month:date:year</w:t>
+            </w:r>
+            <w:proofErr w:type="spellEnd"/>
+            <w:r>
+              <w:t>, and section in am/pm.</w:t>
             </w:r>
           </w:p>
         </w:tc>
@@ -3344,13 +3353,11 @@
       <w:r>
         <w:t>Acronyms</w:t>
       </w:r>
-      <w:bookmarkStart w:id="48" w:name="_GoBack"/>
       <w:bookmarkEnd w:id="43"/>
       <w:bookmarkEnd w:id="44"/>
       <w:bookmarkEnd w:id="45"/>
       <w:bookmarkEnd w:id="46"/>
       <w:bookmarkEnd w:id="47"/>
-      <w:bookmarkEnd w:id="48"/>
     </w:p>
     <w:p>
       <w:pPr>
@@ -3663,22 +3670,22 @@
       <w:pPr>
         <w:pStyle w:val="Heading3"/>
       </w:pPr>
-      <w:bookmarkStart w:id="49" w:name="_Toc464822054"/>
-      <w:bookmarkStart w:id="50" w:name="_Toc17879642"/>
+      <w:bookmarkStart w:id="48" w:name="_Toc464822054"/>
+      <w:bookmarkStart w:id="49" w:name="_Toc17879642"/>
       <w:r>
         <w:t>Abbreviations</w:t>
       </w:r>
+      <w:bookmarkEnd w:id="48"/>
       <w:bookmarkEnd w:id="49"/>
-      <w:bookmarkEnd w:id="50"/>
     </w:p>
     <w:p>
       <w:pPr>
         <w:pStyle w:val="Paragraph"/>
       </w:pPr>
-      <w:bookmarkStart w:id="51" w:name="_Toc425134235"/>
-      <w:bookmarkStart w:id="52" w:name="_Toc461626774"/>
-      <w:bookmarkStart w:id="53" w:name="_Toc464031943"/>
-      <w:bookmarkStart w:id="54" w:name="_Toc464822055"/>
+      <w:bookmarkStart w:id="50" w:name="_Toc425134235"/>
+      <w:bookmarkStart w:id="51" w:name="_Toc461626774"/>
+      <w:bookmarkStart w:id="52" w:name="_Toc464031943"/>
+      <w:bookmarkStart w:id="53" w:name="_Toc464822055"/>
       <w:r>
         <w:t>This section provides a list of used abbreviations and their associated definitions.</w:t>
       </w:r>
@@ -3805,8 +3812,13 @@
               <w:pStyle w:val="Paragraph"/>
             </w:pPr>
             <w:r>
-              <w:t>For example</w:t>
-            </w:r>
+              <w:t xml:space="preserve">For </w:t>
+            </w:r>
+            <w:proofErr w:type="gramStart"/>
+            <w:r>
+              <w:t>example</w:t>
+            </w:r>
+            <w:proofErr w:type="gramEnd"/>
           </w:p>
         </w:tc>
       </w:tr>
@@ -3874,15 +3886,15 @@
       <w:pPr>
         <w:pStyle w:val="Heading2"/>
       </w:pPr>
-      <w:bookmarkStart w:id="55" w:name="_Toc17879643"/>
+      <w:bookmarkStart w:id="54" w:name="_Toc17879643"/>
       <w:r>
         <w:t>Overview</w:t>
       </w:r>
+      <w:bookmarkEnd w:id="50"/>
       <w:bookmarkEnd w:id="51"/>
       <w:bookmarkEnd w:id="52"/>
       <w:bookmarkEnd w:id="53"/>
       <w:bookmarkEnd w:id="54"/>
-      <w:bookmarkEnd w:id="55"/>
       <w:r>
         <w:t xml:space="preserve"> </w:t>
       </w:r>
@@ -3945,19 +3957,19 @@
       <w:pPr>
         <w:pStyle w:val="Heading2"/>
       </w:pPr>
-      <w:bookmarkStart w:id="56" w:name="_Toc425134234"/>
-      <w:bookmarkStart w:id="57" w:name="_Toc461626773"/>
-      <w:bookmarkStart w:id="58" w:name="_Toc464031944"/>
-      <w:bookmarkStart w:id="59" w:name="_Toc464822056"/>
-      <w:bookmarkStart w:id="60" w:name="_Toc17879644"/>
+      <w:bookmarkStart w:id="55" w:name="_Toc425134234"/>
+      <w:bookmarkStart w:id="56" w:name="_Toc461626773"/>
+      <w:bookmarkStart w:id="57" w:name="_Toc464031944"/>
+      <w:bookmarkStart w:id="58" w:name="_Toc464822056"/>
+      <w:bookmarkStart w:id="59" w:name="_Toc17879644"/>
       <w:r>
         <w:t>References</w:t>
       </w:r>
+      <w:bookmarkEnd w:id="55"/>
       <w:bookmarkEnd w:id="56"/>
       <w:bookmarkEnd w:id="57"/>
       <w:bookmarkEnd w:id="58"/>
       <w:bookmarkEnd w:id="59"/>
-      <w:bookmarkEnd w:id="60"/>
     </w:p>
     <w:p>
       <w:r>
@@ -4015,67 +4027,67 @@
         <w:pStyle w:val="Heading1"/>
         <w:pageBreakBefore w:val="0"/>
       </w:pPr>
-      <w:bookmarkStart w:id="61" w:name="_Toc425134236"/>
-      <w:bookmarkStart w:id="62" w:name="_Toc461626775"/>
-      <w:bookmarkStart w:id="63" w:name="_Toc464031945"/>
-      <w:bookmarkStart w:id="64" w:name="_Toc464822057"/>
-      <w:bookmarkStart w:id="65" w:name="_Toc17879645"/>
-      <w:bookmarkStart w:id="66" w:name="_Toc425134237"/>
-      <w:bookmarkStart w:id="67" w:name="_Toc461626776"/>
-      <w:bookmarkStart w:id="68" w:name="_Toc464031946"/>
-      <w:bookmarkStart w:id="69" w:name="_Toc464822058"/>
+      <w:bookmarkStart w:id="60" w:name="_Toc425134236"/>
+      <w:bookmarkStart w:id="61" w:name="_Toc461626775"/>
+      <w:bookmarkStart w:id="62" w:name="_Toc464031945"/>
+      <w:bookmarkStart w:id="63" w:name="_Toc464822057"/>
+      <w:bookmarkStart w:id="64" w:name="_Toc17879645"/>
+      <w:bookmarkStart w:id="65" w:name="_Toc425134237"/>
+      <w:bookmarkStart w:id="66" w:name="_Toc461626776"/>
+      <w:bookmarkStart w:id="67" w:name="_Toc464031946"/>
+      <w:bookmarkStart w:id="68" w:name="_Toc464822058"/>
       <w:r>
         <w:lastRenderedPageBreak/>
         <w:t>General Description</w:t>
       </w:r>
+      <w:bookmarkEnd w:id="60"/>
       <w:bookmarkEnd w:id="61"/>
       <w:bookmarkEnd w:id="62"/>
       <w:bookmarkEnd w:id="63"/>
       <w:bookmarkEnd w:id="64"/>
+    </w:p>
+    <w:p>
+      <w:pPr>
+        <w:pStyle w:val="Heading2"/>
+      </w:pPr>
+      <w:bookmarkStart w:id="69" w:name="_Toc17879646"/>
+      <w:r>
+        <w:t>Product Perspective</w:t>
+      </w:r>
       <w:bookmarkEnd w:id="65"/>
-    </w:p>
-    <w:p>
-      <w:pPr>
-        <w:pStyle w:val="Heading2"/>
-      </w:pPr>
-      <w:bookmarkStart w:id="70" w:name="_Toc17879646"/>
-      <w:r>
-        <w:t>Product Perspective</w:t>
-      </w:r>
       <w:bookmarkEnd w:id="66"/>
       <w:bookmarkEnd w:id="67"/>
       <w:bookmarkEnd w:id="68"/>
       <w:bookmarkEnd w:id="69"/>
+    </w:p>
+    <w:p>
+      <w:r>
+        <w:t>Prevent, Mitigate, and Recover (PMR) Insight Collective Knowledge System</w:t>
+      </w:r>
+      <w:r>
+        <w:t xml:space="preserve"> </w:t>
+      </w:r>
+      <w:r>
+        <w:t xml:space="preserve">(PICK) is an interactive system that facilitates correlations between red team’s activities and blue team’s responses and generates graphical representation of events that took place during an adversarial assessment.  </w:t>
+      </w:r>
+    </w:p>
+    <w:p>
+      <w:pPr>
+        <w:pStyle w:val="Heading2"/>
+      </w:pPr>
+      <w:bookmarkStart w:id="70" w:name="_Toc425134239"/>
+      <w:bookmarkStart w:id="71" w:name="_Toc461626777"/>
+      <w:bookmarkStart w:id="72" w:name="_Toc464031947"/>
+      <w:bookmarkStart w:id="73" w:name="_Toc464822059"/>
+      <w:bookmarkStart w:id="74" w:name="_Toc17879647"/>
+      <w:r>
+        <w:t>Product Features</w:t>
+      </w:r>
       <w:bookmarkEnd w:id="70"/>
-    </w:p>
-    <w:p>
-      <w:r>
-        <w:t>Prevent, Mitigate, and Recover (PMR) Insight Collective Knowledge System</w:t>
-      </w:r>
-      <w:r>
-        <w:t xml:space="preserve"> </w:t>
-      </w:r>
-      <w:r>
-        <w:t xml:space="preserve">(PICK) is an interactive system that facilitates correlations between red team’s activities and blue team’s responses and generates graphical representation of events that took place during an adversarial assessment.  </w:t>
-      </w:r>
-    </w:p>
-    <w:p>
-      <w:pPr>
-        <w:pStyle w:val="Heading2"/>
-      </w:pPr>
-      <w:bookmarkStart w:id="71" w:name="_Toc425134239"/>
-      <w:bookmarkStart w:id="72" w:name="_Toc461626777"/>
-      <w:bookmarkStart w:id="73" w:name="_Toc464031947"/>
-      <w:bookmarkStart w:id="74" w:name="_Toc464822059"/>
-      <w:bookmarkStart w:id="75" w:name="_Toc17879647"/>
-      <w:r>
-        <w:t>Product Features</w:t>
-      </w:r>
       <w:bookmarkEnd w:id="71"/>
       <w:bookmarkEnd w:id="72"/>
       <w:bookmarkEnd w:id="73"/>
       <w:bookmarkEnd w:id="74"/>
-      <w:bookmarkEnd w:id="75"/>
     </w:p>
     <w:p>
       <w:pPr>
@@ -4142,7 +4154,23 @@
         <w:t>presents</w:t>
       </w:r>
       <w:r>
-        <w:t xml:space="preserve"> a level 2 use case diagram that provides extensions of the functionalities, in particular the include, extend, and generalization interactions between the actors and the system.  The include relationship denotes the inclusion of behavior of another use case into the primary use case.  The extend relationship denotes insertion of optional behavior of another use case into the primary use case.  The generalization relationship denotes a relationship between a general use case and a specific use case.  </w:t>
+        <w:t xml:space="preserve"> a level 2 use case diagram that provides extensions of the functionalities, </w:t>
+      </w:r>
+      <w:proofErr w:type="gramStart"/>
+      <w:r>
+        <w:t>in particular the</w:t>
+      </w:r>
+      <w:proofErr w:type="gramEnd"/>
+      <w:r>
+        <w:t xml:space="preserve"> include, extend, and generalization interactions between the actors and the system.  </w:t>
+      </w:r>
+      <w:proofErr w:type="spellStart"/>
+      <w:r>
+        <w:t>The</w:t>
+      </w:r>
+      <w:proofErr w:type="spellEnd"/>
+      <w:r>
+        <w:t xml:space="preserve"> include relationship denotes the inclusion of behavior of another use case into the primary use case.  The extend relationship denotes insertion of optional behavior of another use case into the primary use case.  The generalization relationship denotes a relationship between a general use case and a specific use case.  </w:t>
       </w:r>
       <w:r>
         <w:t xml:space="preserve">These components are described next.  </w:t>
@@ -4175,7 +4203,7 @@
             <v:path o:extrusionok="f" gradientshapeok="t" o:connecttype="rect"/>
             <o:lock v:ext="edit" aspectratio="t"/>
           </v:shapetype>
-          <v:shape id="_x0000_i1025" type="#_x0000_t75" style="width:377.25pt;height:308.25pt">
+          <v:shape id="_x0000_i1025" type="#_x0000_t75" style="width:377.4pt;height:308.4pt">
             <v:imagedata r:id="rId13" o:title=""/>
           </v:shape>
         </w:pict>
@@ -4189,21 +4217,11 @@
       <w:r>
         <w:t xml:space="preserve">Figure </w:t>
       </w:r>
-      <w:r>
-        <w:fldChar w:fldCharType="begin"/>
-      </w:r>
-      <w:r>
-        <w:instrText xml:space="preserve"> SEQ Figure \* ARABIC </w:instrText>
-      </w:r>
-      <w:r>
-        <w:fldChar w:fldCharType="separate"/>
-      </w:r>
-      <w:r>
-        <w:t>1</w:t>
-      </w:r>
-      <w:r>
-        <w:fldChar w:fldCharType="end"/>
-      </w:r>
+      <w:fldSimple w:instr=" SEQ Figure \* ARABIC ">
+        <w:r>
+          <w:t>1</w:t>
+        </w:r>
+      </w:fldSimple>
       <w:r>
         <w:t>: Level 1 Use Case Diagram</w:t>
       </w:r>
@@ -4233,7 +4251,7 @@
       </w:pPr>
       <w:r>
         <w:pict w14:anchorId="1041FDFE">
-          <v:shape id="_x0000_i1026" type="#_x0000_t75" style="width:244.5pt;height:129pt">
+          <v:shape id="_x0000_i1026" type="#_x0000_t75" style="width:244.2pt;height:129pt">
             <v:imagedata r:id="rId14" o:title=""/>
           </v:shape>
         </w:pict>
@@ -4287,7 +4305,7 @@
       </w:pPr>
       <w:r>
         <w:pict w14:anchorId="4EB9BECE">
-          <v:shape id="_x0000_i1027" type="#_x0000_t75" style="width:440.25pt;height:370.5pt">
+          <v:shape id="_x0000_i1027" type="#_x0000_t75" style="width:440.4pt;height:370.8pt">
             <v:imagedata r:id="rId15" o:title=""/>
           </v:shape>
         </w:pict>
@@ -4339,11 +4357,11 @@
       <w:pPr>
         <w:pStyle w:val="Heading3"/>
       </w:pPr>
-      <w:bookmarkStart w:id="76" w:name="_Toc17879648"/>
+      <w:bookmarkStart w:id="75" w:name="_Toc17879648"/>
       <w:r>
         <w:t>Actors Descriptions</w:t>
       </w:r>
-      <w:bookmarkEnd w:id="76"/>
+      <w:bookmarkEnd w:id="75"/>
     </w:p>
     <w:p>
       <w:r>
@@ -4391,9 +4409,11 @@
           <w:numId w:val="19"/>
         </w:numPr>
       </w:pPr>
+      <w:proofErr w:type="spellStart"/>
       <w:r>
         <w:t>Maltego</w:t>
       </w:r>
+      <w:proofErr w:type="spellEnd"/>
       <w:r>
         <w:t>: A third party graphing tool</w:t>
       </w:r>
@@ -4448,11 +4468,11 @@
       <w:pPr>
         <w:pStyle w:val="Heading3"/>
       </w:pPr>
-      <w:bookmarkStart w:id="77" w:name="_Toc17879649"/>
+      <w:bookmarkStart w:id="76" w:name="_Toc17879649"/>
       <w:r>
         <w:t>Use Case Descriptions</w:t>
       </w:r>
-      <w:bookmarkEnd w:id="77"/>
+      <w:bookmarkEnd w:id="76"/>
     </w:p>
     <w:p>
       <w:r>
@@ -4682,57 +4702,57 @@
       <w:pPr>
         <w:pStyle w:val="Heading2"/>
       </w:pPr>
-      <w:bookmarkStart w:id="78" w:name="_Toc425134240"/>
-      <w:bookmarkStart w:id="79" w:name="_Toc461626778"/>
-      <w:bookmarkStart w:id="80" w:name="_Toc464031948"/>
-      <w:bookmarkStart w:id="81" w:name="_Toc464822060"/>
-      <w:bookmarkStart w:id="82" w:name="_Toc17879650"/>
+      <w:bookmarkStart w:id="77" w:name="_Toc425134240"/>
+      <w:bookmarkStart w:id="78" w:name="_Toc461626778"/>
+      <w:bookmarkStart w:id="79" w:name="_Toc464031948"/>
+      <w:bookmarkStart w:id="80" w:name="_Toc464822060"/>
+      <w:bookmarkStart w:id="81" w:name="_Toc17879650"/>
       <w:r>
         <w:t>User Characteristics</w:t>
       </w:r>
+      <w:bookmarkEnd w:id="77"/>
       <w:bookmarkEnd w:id="78"/>
       <w:bookmarkEnd w:id="79"/>
       <w:bookmarkEnd w:id="80"/>
       <w:bookmarkEnd w:id="81"/>
+    </w:p>
+    <w:p>
+      <w:pPr>
+        <w:pStyle w:val="Paragraph"/>
+      </w:pPr>
+      <w:r>
+        <w:t xml:space="preserve">The users of the system have a variety of computer usage skills and </w:t>
+      </w:r>
+      <w:r>
+        <w:t xml:space="preserve">are immersed in the area of </w:t>
+      </w:r>
+      <w:r>
+        <w:t>cybersecurity</w:t>
+      </w:r>
+      <w:r>
+        <w:t xml:space="preserve"> and network</w:t>
+      </w:r>
+      <w:r>
+        <w:t xml:space="preserve">.  </w:t>
+      </w:r>
+    </w:p>
+    <w:p>
+      <w:pPr>
+        <w:pStyle w:val="Heading2"/>
+      </w:pPr>
+      <w:bookmarkStart w:id="82" w:name="_Toc425134241"/>
+      <w:bookmarkStart w:id="83" w:name="_Toc461626779"/>
+      <w:bookmarkStart w:id="84" w:name="_Toc464031949"/>
+      <w:bookmarkStart w:id="85" w:name="_Toc464822061"/>
+      <w:bookmarkStart w:id="86" w:name="_Toc17879651"/>
+      <w:r>
+        <w:t>General Constraints</w:t>
+      </w:r>
       <w:bookmarkEnd w:id="82"/>
-    </w:p>
-    <w:p>
-      <w:pPr>
-        <w:pStyle w:val="Paragraph"/>
-      </w:pPr>
-      <w:r>
-        <w:t xml:space="preserve">The users of the system have a variety of computer usage skills and </w:t>
-      </w:r>
-      <w:r>
-        <w:t xml:space="preserve">are immersed in the area of </w:t>
-      </w:r>
-      <w:r>
-        <w:t>cybersecurity</w:t>
-      </w:r>
-      <w:r>
-        <w:t xml:space="preserve"> and network</w:t>
-      </w:r>
-      <w:r>
-        <w:t xml:space="preserve">.  </w:t>
-      </w:r>
-    </w:p>
-    <w:p>
-      <w:pPr>
-        <w:pStyle w:val="Heading2"/>
-      </w:pPr>
-      <w:bookmarkStart w:id="83" w:name="_Toc425134241"/>
-      <w:bookmarkStart w:id="84" w:name="_Toc461626779"/>
-      <w:bookmarkStart w:id="85" w:name="_Toc464031949"/>
-      <w:bookmarkStart w:id="86" w:name="_Toc464822061"/>
-      <w:bookmarkStart w:id="87" w:name="_Toc17879651"/>
-      <w:r>
-        <w:t>General Constraints</w:t>
-      </w:r>
       <w:bookmarkEnd w:id="83"/>
       <w:bookmarkEnd w:id="84"/>
       <w:bookmarkEnd w:id="85"/>
       <w:bookmarkEnd w:id="86"/>
-      <w:bookmarkEnd w:id="87"/>
     </w:p>
     <w:p>
       <w:pPr>
@@ -4796,26 +4816,34 @@
         </w:numPr>
       </w:pPr>
       <w:r>
-        <w:t>Any software the system is interfacing with will need to be air-gap.</w:t>
+        <w:t xml:space="preserve">Any software the system is interfacing with will need to be </w:t>
+      </w:r>
+      <w:proofErr w:type="gramStart"/>
+      <w:r>
+        <w:t>air-gap</w:t>
+      </w:r>
+      <w:proofErr w:type="gramEnd"/>
+      <w:r>
+        <w:t>.</w:t>
       </w:r>
     </w:p>
     <w:p>
       <w:pPr>
         <w:pStyle w:val="Heading2"/>
       </w:pPr>
-      <w:bookmarkStart w:id="88" w:name="_Toc425134242"/>
-      <w:bookmarkStart w:id="89" w:name="_Toc461626780"/>
-      <w:bookmarkStart w:id="90" w:name="_Toc464031950"/>
-      <w:bookmarkStart w:id="91" w:name="_Toc464822062"/>
-      <w:bookmarkStart w:id="92" w:name="_Toc17879652"/>
+      <w:bookmarkStart w:id="87" w:name="_Toc425134242"/>
+      <w:bookmarkStart w:id="88" w:name="_Toc461626780"/>
+      <w:bookmarkStart w:id="89" w:name="_Toc464031950"/>
+      <w:bookmarkStart w:id="90" w:name="_Toc464822062"/>
+      <w:bookmarkStart w:id="91" w:name="_Toc17879652"/>
       <w:r>
         <w:t>Assumptions and Dependencies</w:t>
       </w:r>
+      <w:bookmarkEnd w:id="87"/>
       <w:bookmarkEnd w:id="88"/>
       <w:bookmarkEnd w:id="89"/>
       <w:bookmarkEnd w:id="90"/>
       <w:bookmarkEnd w:id="91"/>
-      <w:bookmarkEnd w:id="92"/>
     </w:p>
     <w:p>
       <w:pPr>
@@ -4862,10 +4890,10 @@
           <w:sz w:val="36"/>
         </w:rPr>
       </w:pPr>
-      <w:bookmarkStart w:id="93" w:name="_Toc425134243"/>
-      <w:bookmarkStart w:id="94" w:name="_Toc461626781"/>
-      <w:bookmarkStart w:id="95" w:name="_Toc464031951"/>
-      <w:bookmarkStart w:id="96" w:name="_Toc464822063"/>
+      <w:bookmarkStart w:id="92" w:name="_Toc425134243"/>
+      <w:bookmarkStart w:id="93" w:name="_Toc461626781"/>
+      <w:bookmarkStart w:id="94" w:name="_Toc464031951"/>
+      <w:bookmarkStart w:id="95" w:name="_Toc464822063"/>
       <w:r>
         <w:br w:type="page"/>
       </w:r>
@@ -4875,61 +4903,61 @@
         <w:pStyle w:val="Heading1"/>
         <w:pageBreakBefore w:val="0"/>
       </w:pPr>
-      <w:bookmarkStart w:id="97" w:name="_Toc17879653"/>
+      <w:bookmarkStart w:id="96" w:name="_Toc17879653"/>
       <w:r>
         <w:lastRenderedPageBreak/>
         <w:t>Specific Requirements</w:t>
       </w:r>
+      <w:bookmarkEnd w:id="92"/>
       <w:bookmarkEnd w:id="93"/>
       <w:bookmarkEnd w:id="94"/>
       <w:bookmarkEnd w:id="95"/>
       <w:bookmarkEnd w:id="96"/>
+    </w:p>
+    <w:p>
+      <w:pPr>
+        <w:pStyle w:val="Heading2"/>
+      </w:pPr>
+      <w:bookmarkStart w:id="97" w:name="_Toc425134245"/>
+      <w:bookmarkStart w:id="98" w:name="_Toc461626782"/>
+      <w:bookmarkStart w:id="99" w:name="_Toc464031952"/>
+      <w:bookmarkStart w:id="100" w:name="_Toc464822064"/>
+      <w:bookmarkStart w:id="101" w:name="_Toc17879654"/>
+      <w:r>
+        <w:t>External Interface Requirements</w:t>
+      </w:r>
       <w:bookmarkEnd w:id="97"/>
-    </w:p>
-    <w:p>
-      <w:pPr>
-        <w:pStyle w:val="Heading2"/>
-      </w:pPr>
-      <w:bookmarkStart w:id="98" w:name="_Toc425134245"/>
-      <w:bookmarkStart w:id="99" w:name="_Toc461626782"/>
-      <w:bookmarkStart w:id="100" w:name="_Toc464031952"/>
-      <w:bookmarkStart w:id="101" w:name="_Toc464822064"/>
-      <w:bookmarkStart w:id="102" w:name="_Toc17879654"/>
-      <w:r>
-        <w:t>External Interface Requirements</w:t>
-      </w:r>
       <w:bookmarkEnd w:id="98"/>
       <w:bookmarkEnd w:id="99"/>
       <w:bookmarkEnd w:id="100"/>
       <w:bookmarkEnd w:id="101"/>
+    </w:p>
+    <w:p>
+      <w:pPr>
+        <w:pStyle w:val="Paragraph"/>
+      </w:pPr>
+      <w:r>
+        <w:t>This section contains the specification of requirements for interfaces among different components a</w:t>
+      </w:r>
+      <w:r>
+        <w:t>nd their external capabilities.</w:t>
+      </w:r>
+    </w:p>
+    <w:p>
+      <w:pPr>
+        <w:pStyle w:val="Heading3"/>
+      </w:pPr>
+      <w:bookmarkStart w:id="102" w:name="_Toc461626783"/>
+      <w:bookmarkStart w:id="103" w:name="_Toc464031953"/>
+      <w:bookmarkStart w:id="104" w:name="_Toc464822065"/>
+      <w:bookmarkStart w:id="105" w:name="_Toc17879655"/>
+      <w:r>
+        <w:t>User Interfaces</w:t>
+      </w:r>
       <w:bookmarkEnd w:id="102"/>
-    </w:p>
-    <w:p>
-      <w:pPr>
-        <w:pStyle w:val="Paragraph"/>
-      </w:pPr>
-      <w:r>
-        <w:t>This section contains the specification of requirements for interfaces among different components a</w:t>
-      </w:r>
-      <w:r>
-        <w:t>nd their external capabilities.</w:t>
-      </w:r>
-    </w:p>
-    <w:p>
-      <w:pPr>
-        <w:pStyle w:val="Heading3"/>
-      </w:pPr>
-      <w:bookmarkStart w:id="103" w:name="_Toc461626783"/>
-      <w:bookmarkStart w:id="104" w:name="_Toc464031953"/>
-      <w:bookmarkStart w:id="105" w:name="_Toc464822065"/>
-      <w:bookmarkStart w:id="106" w:name="_Toc17879655"/>
-      <w:r>
-        <w:t>User Interfaces</w:t>
-      </w:r>
       <w:bookmarkEnd w:id="103"/>
       <w:bookmarkEnd w:id="104"/>
       <w:bookmarkEnd w:id="105"/>
-      <w:bookmarkEnd w:id="106"/>
     </w:p>
     <w:p>
       <w:pPr>
@@ -5141,9 +5169,9 @@
       <w:pPr>
         <w:pStyle w:val="Heading4"/>
       </w:pPr>
-      <w:bookmarkStart w:id="107" w:name="_Toc461626784"/>
-      <w:bookmarkStart w:id="108" w:name="_Toc464031954"/>
-      <w:bookmarkStart w:id="109" w:name="_Toc464822066"/>
+      <w:bookmarkStart w:id="106" w:name="_Toc461626784"/>
+      <w:bookmarkStart w:id="107" w:name="_Toc464031954"/>
+      <w:bookmarkStart w:id="108" w:name="_Toc464822066"/>
       <w:r>
         <w:t>Team Configuration</w:t>
       </w:r>
@@ -5552,10 +5580,18 @@
         <w:t>A v</w:t>
       </w:r>
       <w:r>
-        <w:t>ector t</w:t>
-      </w:r>
-      <w:r>
-        <w:t xml:space="preserve">able </w:t>
+        <w:t xml:space="preserve">ector </w:t>
+      </w:r>
+      <w:proofErr w:type="gramStart"/>
+      <w:r>
+        <w:t>t</w:t>
+      </w:r>
+      <w:r>
+        <w:t>able</w:t>
+      </w:r>
+      <w:proofErr w:type="gramEnd"/>
+      <w:r>
+        <w:t xml:space="preserve"> </w:t>
       </w:r>
     </w:p>
     <w:p>
@@ -6675,7 +6711,15 @@
         <w:textAlignment w:val="auto"/>
       </w:pPr>
       <w:r>
-        <w:t>A column of text fields with the column header labeled as “Log entry event (including Log entry content, host, source, sourcetype)”</w:t>
+        <w:t xml:space="preserve">A column of text fields with the column header labeled as “Log entry event (including Log entry content, host, source, </w:t>
+      </w:r>
+      <w:proofErr w:type="spellStart"/>
+      <w:r>
+        <w:t>sourcetype</w:t>
+      </w:r>
+      <w:proofErr w:type="spellEnd"/>
+      <w:r>
+        <w:t>)”</w:t>
       </w:r>
     </w:p>
     <w:p>
@@ -6808,10 +6852,18 @@
         </w:numPr>
       </w:pPr>
       <w:r>
-        <w:t xml:space="preserve">A text area </w:t>
-      </w:r>
-      <w:r>
-        <w:t xml:space="preserve"> labeled as “Change list”</w:t>
+        <w:t xml:space="preserve">A text </w:t>
+      </w:r>
+      <w:proofErr w:type="gramStart"/>
+      <w:r>
+        <w:t xml:space="preserve">area </w:t>
+      </w:r>
+      <w:r>
+        <w:t xml:space="preserve"> labeled</w:t>
+      </w:r>
+      <w:proofErr w:type="gramEnd"/>
+      <w:r>
+        <w:t xml:space="preserve"> as “Change list”</w:t>
       </w:r>
     </w:p>
     <w:p>
@@ -7622,9 +7674,11 @@
       <w:r>
         <w:t xml:space="preserve">icon </w:t>
       </w:r>
+      <w:proofErr w:type="gramStart"/>
       <w:r>
         <w:t>table</w:t>
       </w:r>
+      <w:proofErr w:type="gramEnd"/>
     </w:p>
     <w:p>
       <w:pPr>
@@ -8016,7 +8070,15 @@
         </w:numPr>
       </w:pPr>
       <w:r>
-        <w:t>A node table.</w:t>
+        <w:t xml:space="preserve">A node </w:t>
+      </w:r>
+      <w:proofErr w:type="gramStart"/>
+      <w:r>
+        <w:t>table</w:t>
+      </w:r>
+      <w:proofErr w:type="gramEnd"/>
+      <w:r>
+        <w:t>.</w:t>
       </w:r>
     </w:p>
     <w:p>
@@ -8615,8 +8677,13 @@
       <w:r>
         <w:t xml:space="preserve"> relationship </w:t>
       </w:r>
-      <w:r>
-        <w:t>table.</w:t>
+      <w:proofErr w:type="gramStart"/>
+      <w:r>
+        <w:t>table</w:t>
+      </w:r>
+      <w:proofErr w:type="gramEnd"/>
+      <w:r>
+        <w:t>.</w:t>
       </w:r>
     </w:p>
     <w:p>
@@ -8824,41 +8891,41 @@
       <w:pPr>
         <w:pStyle w:val="Heading3"/>
       </w:pPr>
-      <w:bookmarkStart w:id="110" w:name="_Toc17879656"/>
+      <w:bookmarkStart w:id="109" w:name="_Toc17879656"/>
       <w:r>
         <w:t>Hardware Interfaces</w:t>
       </w:r>
+      <w:bookmarkEnd w:id="106"/>
       <w:bookmarkEnd w:id="107"/>
       <w:bookmarkEnd w:id="108"/>
       <w:bookmarkEnd w:id="109"/>
+      <w:r>
+        <w:t xml:space="preserve"> </w:t>
+      </w:r>
+    </w:p>
+    <w:p>
+      <w:pPr>
+        <w:pStyle w:val="Paragraph"/>
+      </w:pPr>
+      <w:r>
+        <w:t>There are no hardware interface requirements specified at this time.</w:t>
+      </w:r>
+    </w:p>
+    <w:p>
+      <w:pPr>
+        <w:pStyle w:val="Heading3"/>
+      </w:pPr>
+      <w:bookmarkStart w:id="110" w:name="_Toc461626785"/>
+      <w:bookmarkStart w:id="111" w:name="_Toc464031955"/>
+      <w:bookmarkStart w:id="112" w:name="_Toc464822067"/>
+      <w:bookmarkStart w:id="113" w:name="_Toc17879657"/>
+      <w:r>
+        <w:t>Software Interfaces</w:t>
+      </w:r>
       <w:bookmarkEnd w:id="110"/>
-      <w:r>
-        <w:t xml:space="preserve"> </w:t>
-      </w:r>
-    </w:p>
-    <w:p>
-      <w:pPr>
-        <w:pStyle w:val="Paragraph"/>
-      </w:pPr>
-      <w:r>
-        <w:t>There are no hardware interface requirements specified at this time.</w:t>
-      </w:r>
-    </w:p>
-    <w:p>
-      <w:pPr>
-        <w:pStyle w:val="Heading3"/>
-      </w:pPr>
-      <w:bookmarkStart w:id="111" w:name="_Toc461626785"/>
-      <w:bookmarkStart w:id="112" w:name="_Toc464031955"/>
-      <w:bookmarkStart w:id="113" w:name="_Toc464822067"/>
-      <w:bookmarkStart w:id="114" w:name="_Toc17879657"/>
-      <w:r>
-        <w:t>Software Interfaces</w:t>
-      </w:r>
       <w:bookmarkEnd w:id="111"/>
       <w:bookmarkEnd w:id="112"/>
       <w:bookmarkEnd w:id="113"/>
-      <w:bookmarkEnd w:id="114"/>
     </w:p>
     <w:p>
       <w:r>
@@ -8921,7 +8988,15 @@
         </w:numPr>
       </w:pPr>
       <w:r>
-        <w:t xml:space="preserve">The system shall interface with Maltego </w:t>
+        <w:t xml:space="preserve">The system shall interface with </w:t>
+      </w:r>
+      <w:proofErr w:type="spellStart"/>
+      <w:r>
+        <w:t>Maltego</w:t>
+      </w:r>
+      <w:proofErr w:type="spellEnd"/>
+      <w:r>
+        <w:t xml:space="preserve"> </w:t>
       </w:r>
       <w:r>
         <w:t xml:space="preserve">to create graphs with nodes and relationships between nodes.  </w:t>
@@ -8977,65 +9052,65 @@
       <w:pPr>
         <w:pStyle w:val="Heading3"/>
       </w:pPr>
-      <w:bookmarkStart w:id="115" w:name="_Toc461626786"/>
-      <w:bookmarkStart w:id="116" w:name="_Toc464031956"/>
-      <w:bookmarkStart w:id="117" w:name="_Toc464822068"/>
-      <w:bookmarkStart w:id="118" w:name="_Toc17879658"/>
+      <w:bookmarkStart w:id="114" w:name="_Toc461626786"/>
+      <w:bookmarkStart w:id="115" w:name="_Toc464031956"/>
+      <w:bookmarkStart w:id="116" w:name="_Toc464822068"/>
+      <w:bookmarkStart w:id="117" w:name="_Toc17879658"/>
       <w:r>
         <w:t>Communications Interfaces</w:t>
       </w:r>
+      <w:bookmarkEnd w:id="114"/>
       <w:bookmarkEnd w:id="115"/>
       <w:bookmarkEnd w:id="116"/>
       <w:bookmarkEnd w:id="117"/>
+      <w:r>
+        <w:t xml:space="preserve"> </w:t>
+      </w:r>
+    </w:p>
+    <w:p>
+      <w:pPr>
+        <w:pStyle w:val="Paragraph"/>
+      </w:pPr>
+      <w:r>
+        <w:t>There are no communication interface requirements specified at this time.</w:t>
+      </w:r>
+    </w:p>
+    <w:p>
+      <w:pPr>
+        <w:pStyle w:val="Heading2"/>
+      </w:pPr>
+      <w:bookmarkStart w:id="118" w:name="_Toc461626787"/>
+      <w:bookmarkStart w:id="119" w:name="_Toc464031957"/>
+      <w:bookmarkStart w:id="120" w:name="_Toc464822069"/>
+      <w:bookmarkStart w:id="121" w:name="_Toc17879659"/>
+      <w:r>
+        <w:t>Behavioral Requirements</w:t>
+      </w:r>
       <w:bookmarkEnd w:id="118"/>
-      <w:r>
-        <w:t xml:space="preserve"> </w:t>
-      </w:r>
-    </w:p>
-    <w:p>
-      <w:pPr>
-        <w:pStyle w:val="Paragraph"/>
-      </w:pPr>
-      <w:r>
-        <w:t>There are no communication interface requirements specified at this time.</w:t>
-      </w:r>
-    </w:p>
-    <w:p>
-      <w:pPr>
-        <w:pStyle w:val="Heading2"/>
-      </w:pPr>
-      <w:bookmarkStart w:id="119" w:name="_Toc461626787"/>
-      <w:bookmarkStart w:id="120" w:name="_Toc464031957"/>
-      <w:bookmarkStart w:id="121" w:name="_Toc464822069"/>
-      <w:bookmarkStart w:id="122" w:name="_Toc17879659"/>
-      <w:r>
-        <w:t>Behavioral Requirements</w:t>
-      </w:r>
       <w:bookmarkEnd w:id="119"/>
       <w:bookmarkEnd w:id="120"/>
       <w:bookmarkEnd w:id="121"/>
+    </w:p>
+    <w:p>
+      <w:r>
+        <w:t xml:space="preserve">This section describes the behavioral requirements of the system. </w:t>
+      </w:r>
+    </w:p>
+    <w:p>
+      <w:pPr>
+        <w:pStyle w:val="Heading3"/>
+      </w:pPr>
+      <w:bookmarkStart w:id="122" w:name="_Toc461626788"/>
+      <w:bookmarkStart w:id="123" w:name="_Toc464031958"/>
+      <w:bookmarkStart w:id="124" w:name="_Toc464822070"/>
+      <w:bookmarkStart w:id="125" w:name="_Toc17879660"/>
+      <w:r>
+        <w:t>Same Class of User</w:t>
+      </w:r>
       <w:bookmarkEnd w:id="122"/>
-    </w:p>
-    <w:p>
-      <w:r>
-        <w:t xml:space="preserve">This section describes the behavioral requirements of the system. </w:t>
-      </w:r>
-    </w:p>
-    <w:p>
-      <w:pPr>
-        <w:pStyle w:val="Heading3"/>
-      </w:pPr>
-      <w:bookmarkStart w:id="123" w:name="_Toc461626788"/>
-      <w:bookmarkStart w:id="124" w:name="_Toc464031958"/>
-      <w:bookmarkStart w:id="125" w:name="_Toc464822070"/>
-      <w:bookmarkStart w:id="126" w:name="_Toc17879660"/>
-      <w:r>
-        <w:t>Same Class of User</w:t>
-      </w:r>
       <w:bookmarkEnd w:id="123"/>
       <w:bookmarkEnd w:id="124"/>
       <w:bookmarkEnd w:id="125"/>
-      <w:bookmarkEnd w:id="126"/>
     </w:p>
     <w:p>
       <w:pPr>
@@ -9043,7 +9118,15 @@
         <w:spacing w:before="0"/>
       </w:pPr>
       <w:r>
-        <w:t xml:space="preserve">This section describes requirements associated with a particular class of user.  </w:t>
+        <w:t xml:space="preserve">This section describes requirements associated with a </w:t>
+      </w:r>
+      <w:proofErr w:type="gramStart"/>
+      <w:r>
+        <w:t>particular class</w:t>
+      </w:r>
+      <w:proofErr w:type="gramEnd"/>
+      <w:r>
+        <w:t xml:space="preserve"> of user.  </w:t>
       </w:r>
     </w:p>
     <w:p>
@@ -9116,17 +9199,17 @@
       <w:pPr>
         <w:pStyle w:val="Heading3"/>
       </w:pPr>
-      <w:bookmarkStart w:id="127" w:name="_Toc461626789"/>
-      <w:bookmarkStart w:id="128" w:name="_Toc464031959"/>
-      <w:bookmarkStart w:id="129" w:name="_Toc464822071"/>
-      <w:bookmarkStart w:id="130" w:name="_Toc17879661"/>
+      <w:bookmarkStart w:id="126" w:name="_Toc461626789"/>
+      <w:bookmarkStart w:id="127" w:name="_Toc464031959"/>
+      <w:bookmarkStart w:id="128" w:name="_Toc464822071"/>
+      <w:bookmarkStart w:id="129" w:name="_Toc17879661"/>
       <w:r>
         <w:t>Related Real-world Objects</w:t>
       </w:r>
+      <w:bookmarkEnd w:id="126"/>
       <w:bookmarkEnd w:id="127"/>
       <w:bookmarkEnd w:id="128"/>
       <w:bookmarkEnd w:id="129"/>
-      <w:bookmarkEnd w:id="130"/>
     </w:p>
     <w:p>
       <w:pPr>
@@ -9140,7 +9223,7 @@
       <w:pPr>
         <w:pStyle w:val="Heading4"/>
       </w:pPr>
-      <w:bookmarkStart w:id="131" w:name="_Ref17765980"/>
+      <w:bookmarkStart w:id="130" w:name="_Ref17765980"/>
       <w:r>
         <w:t>Event Configuration</w:t>
       </w:r>
@@ -10444,11 +10527,16 @@
             <w:pPr>
               <w:jc w:val="center"/>
             </w:pPr>
+            <w:proofErr w:type="gramStart"/>
             <w:r>
               <w:t>Not</w:t>
             </w:r>
             <w:r>
-              <w:t xml:space="preserve">-validated refers to the process of validation has not begun.  </w:t>
+              <w:t>-validated</w:t>
+            </w:r>
+            <w:proofErr w:type="gramEnd"/>
+            <w:r>
+              <w:t xml:space="preserve"> refers to the process of validation has not begun.  </w:t>
             </w:r>
           </w:p>
           <w:p>
@@ -11093,7 +11181,7 @@
           <w:numId w:val="16"/>
         </w:numPr>
       </w:pPr>
-      <w:bookmarkStart w:id="132" w:name="_Ref493584218"/>
+      <w:bookmarkStart w:id="131" w:name="_Ref493584218"/>
       <w:r>
         <w:t xml:space="preserve">The system shall store the attributes as defined in </w:t>
       </w:r>
@@ -11112,7 +11200,7 @@
       <w:r>
         <w:t xml:space="preserve">. </w:t>
       </w:r>
-      <w:bookmarkEnd w:id="132"/>
+      <w:bookmarkEnd w:id="131"/>
     </w:p>
     <w:p>
       <w:pPr>
@@ -11133,7 +11221,7 @@
           <w:szCs w:val="20"/>
         </w:rPr>
       </w:pPr>
-      <w:bookmarkStart w:id="133" w:name="_Ref524994349"/>
+      <w:bookmarkStart w:id="132" w:name="_Ref524994349"/>
       <w:r>
         <w:rPr>
           <w:i w:val="0"/>
@@ -11144,7 +11232,7 @@
         </w:rPr>
         <w:t xml:space="preserve">Table </w:t>
       </w:r>
-      <w:bookmarkEnd w:id="133"/>
+      <w:bookmarkEnd w:id="132"/>
       <w:r>
         <w:rPr>
           <w:i w:val="0"/>
@@ -11426,7 +11514,7 @@
       <w:r>
         <w:t>Log Entry</w:t>
       </w:r>
-      <w:bookmarkEnd w:id="131"/>
+      <w:bookmarkEnd w:id="130"/>
     </w:p>
     <w:p>
       <w:pPr>
@@ -11497,7 +11585,7 @@
           <w:szCs w:val="20"/>
         </w:rPr>
       </w:pPr>
-      <w:bookmarkStart w:id="134" w:name="_Ref524981872"/>
+      <w:bookmarkStart w:id="133" w:name="_Ref524981872"/>
       <w:r>
         <w:rPr>
           <w:i w:val="0"/>
@@ -11508,7 +11596,7 @@
         </w:rPr>
         <w:t xml:space="preserve">Table </w:t>
       </w:r>
-      <w:bookmarkEnd w:id="134"/>
+      <w:bookmarkEnd w:id="133"/>
       <w:r>
         <w:rPr>
           <w:i w:val="0"/>
@@ -11941,9 +12029,14 @@
             <w:r>
               <w:t xml:space="preserve">Name and location of the log file from which a </w:t>
             </w:r>
+            <w:proofErr w:type="gramStart"/>
             <w:r>
               <w:lastRenderedPageBreak/>
-              <w:t>particular activity originates.</w:t>
+              <w:t>particular activity</w:t>
+            </w:r>
+            <w:proofErr w:type="gramEnd"/>
+            <w:r>
+              <w:t xml:space="preserve"> originates.</w:t>
             </w:r>
           </w:p>
         </w:tc>
@@ -12802,7 +12895,15 @@
               <w:jc w:val="center"/>
             </w:pPr>
             <w:r>
-              <w:t>Name and location of the log file from which a particular activity originates.</w:t>
+              <w:t xml:space="preserve">Name and location of the log file from which a </w:t>
+            </w:r>
+            <w:proofErr w:type="gramStart"/>
+            <w:r>
+              <w:t>particular activity</w:t>
+            </w:r>
+            <w:proofErr w:type="gramEnd"/>
+            <w:r>
+              <w:t xml:space="preserve"> originates.</w:t>
             </w:r>
           </w:p>
         </w:tc>
@@ -13207,7 +13308,15 @@
               <w:t>Required; Editable</w:t>
             </w:r>
             <w:r>
-              <w:t>; {On, Off}</w:t>
+              <w:t xml:space="preserve">; {On, </w:t>
+            </w:r>
+            <w:proofErr w:type="gramStart"/>
+            <w:r>
+              <w:t>Off</w:t>
+            </w:r>
+            <w:proofErr w:type="gramEnd"/>
+            <w:r>
+              <w:t>}</w:t>
             </w:r>
             <w:r>
               <w:t>; The impact of the node name visibility affects all nodes in a graph.</w:t>
@@ -13267,8 +13376,13 @@
               <w:jc w:val="center"/>
             </w:pPr>
             <w:r>
-              <w:t>Required; Editable; {On, Off</w:t>
-            </w:r>
+              <w:t xml:space="preserve">Required; Editable; {On, </w:t>
+            </w:r>
+            <w:proofErr w:type="gramStart"/>
+            <w:r>
+              <w:t>Off</w:t>
+            </w:r>
+            <w:proofErr w:type="gramEnd"/>
             <w:r>
               <w:t>}</w:t>
             </w:r>
@@ -13333,8 +13447,13 @@
               <w:jc w:val="center"/>
             </w:pPr>
             <w:r>
-              <w:t>Required; Editable; {On, Off</w:t>
-            </w:r>
+              <w:t xml:space="preserve">Required; Editable; {On, </w:t>
+            </w:r>
+            <w:proofErr w:type="gramStart"/>
+            <w:r>
+              <w:t>Off</w:t>
+            </w:r>
+            <w:proofErr w:type="gramEnd"/>
             <w:r>
               <w:t>}</w:t>
             </w:r>
@@ -13399,8 +13518,13 @@
               <w:jc w:val="center"/>
             </w:pPr>
             <w:r>
-              <w:t>Required; Editable; {On, Off</w:t>
-            </w:r>
+              <w:t xml:space="preserve">Required; Editable; {On, </w:t>
+            </w:r>
+            <w:proofErr w:type="gramStart"/>
+            <w:r>
+              <w:t>Off</w:t>
+            </w:r>
+            <w:proofErr w:type="gramEnd"/>
             <w:r>
               <w:t>}; The impact of the log entry reference visibility affects all nodes in a graph.</w:t>
             </w:r>
@@ -13459,8 +13583,13 @@
               <w:jc w:val="center"/>
             </w:pPr>
             <w:r>
-              <w:t>Required; Editable; {On, Off</w:t>
-            </w:r>
+              <w:t xml:space="preserve">Required; Editable; {On, </w:t>
+            </w:r>
+            <w:proofErr w:type="gramStart"/>
+            <w:r>
+              <w:t>Off</w:t>
+            </w:r>
+            <w:proofErr w:type="gramEnd"/>
             <w:r>
               <w:t>}; The impact of the log creator visibility affects all nodes in a graph.</w:t>
             </w:r>
@@ -13519,8 +13648,13 @@
               <w:jc w:val="center"/>
             </w:pPr>
             <w:r>
-              <w:t>Required; Editable; {On, Off</w:t>
-            </w:r>
+              <w:t xml:space="preserve">Required; Editable; {On, </w:t>
+            </w:r>
+            <w:proofErr w:type="gramStart"/>
+            <w:r>
+              <w:t>Off</w:t>
+            </w:r>
+            <w:proofErr w:type="gramEnd"/>
             <w:r>
               <w:t>}; The impact of the event type visibility affects all nodes in a graph.</w:t>
             </w:r>
@@ -13579,8 +13713,13 @@
               <w:jc w:val="center"/>
             </w:pPr>
             <w:r>
-              <w:t>Required; Editable; {On, Off</w:t>
-            </w:r>
+              <w:t xml:space="preserve">Required; Editable; {On, </w:t>
+            </w:r>
+            <w:proofErr w:type="gramStart"/>
+            <w:r>
+              <w:t>Off</w:t>
+            </w:r>
+            <w:proofErr w:type="gramEnd"/>
             <w:r>
               <w:t>}; The impact of the icon type visibility affects all nodes in a graph.</w:t>
             </w:r>
@@ -13639,8 +13778,13 @@
               <w:jc w:val="center"/>
             </w:pPr>
             <w:r>
-              <w:t>Required; Editable; {On, Off</w:t>
-            </w:r>
+              <w:t xml:space="preserve">Required; Editable; {On, </w:t>
+            </w:r>
+            <w:proofErr w:type="gramStart"/>
+            <w:r>
+              <w:t>Off</w:t>
+            </w:r>
+            <w:proofErr w:type="gramEnd"/>
             <w:r>
               <w:t>}; The impact of the source visibility affects all nodes in a graph.</w:t>
             </w:r>
@@ -13767,7 +13911,7 @@
           <w:szCs w:val="20"/>
         </w:rPr>
       </w:pPr>
-      <w:bookmarkStart w:id="135" w:name="_Ref17861999"/>
+      <w:bookmarkStart w:id="134" w:name="_Ref17861999"/>
       <w:r>
         <w:rPr>
           <w:i w:val="0"/>
@@ -13778,7 +13922,7 @@
         </w:rPr>
         <w:t xml:space="preserve">Table </w:t>
       </w:r>
-      <w:bookmarkEnd w:id="135"/>
+      <w:bookmarkEnd w:id="134"/>
       <w:r>
         <w:rPr>
           <w:i w:val="0"/>
@@ -14182,6 +14326,7 @@
           <w:color w:val="FF00FF"/>
         </w:rPr>
       </w:pPr>
+      <w:bookmarkStart w:id="135" w:name="_GoBack"/>
       <w:r>
         <w:t>The system shall store the attributes as defined in Table 12 for icon.</w:t>
       </w:r>
@@ -14193,6 +14338,7 @@
         </w:rPr>
       </w:pPr>
     </w:p>
+    <w:bookmarkEnd w:id="135"/>
     <w:p>
       <w:pPr>
         <w:pStyle w:val="Caption"/>
@@ -14861,7 +15007,15 @@
               <w:jc w:val="center"/>
             </w:pPr>
             <w:r>
-              <w:t>Required; Value has to be greater than 0.</w:t>
+              <w:t xml:space="preserve">Required; Value </w:t>
+            </w:r>
+            <w:proofErr w:type="gramStart"/>
+            <w:r>
+              <w:t>has to</w:t>
+            </w:r>
+            <w:proofErr w:type="gramEnd"/>
+            <w:r>
+              <w:t xml:space="preserve"> be greater than 0.</w:t>
             </w:r>
           </w:p>
         </w:tc>
@@ -15193,11 +15347,16 @@
       <w:r>
         <w:t xml:space="preserve">the “connect” </w:t>
       </w:r>
+      <w:proofErr w:type="spellStart"/>
       <w:r>
         <w:t>operation</w:t>
       </w:r>
       <w:r>
-        <w:t>and the following conditions are true, the system shall establish the connection to the lead’s machine:</w:t>
+        <w:t>and</w:t>
+      </w:r>
+      <w:proofErr w:type="spellEnd"/>
+      <w:r>
+        <w:t xml:space="preserve"> the following conditions are true, the system shall establish the connection to the lead’s machine:</w:t>
       </w:r>
     </w:p>
     <w:p>
@@ -15291,6 +15450,9 @@
         <w:t>operation</w:t>
       </w:r>
       <w:r>
+        <w:t xml:space="preserve"> </w:t>
+      </w:r>
+      <w:r>
         <w:t>without providing the Lead’s IP address, the system shall display an error message.</w:t>
       </w:r>
     </w:p>
@@ -15320,6 +15482,9 @@
         <w:t>operation</w:t>
       </w:r>
       <w:r>
+        <w:t xml:space="preserve"> </w:t>
+      </w:r>
+      <w:r>
         <w:t>with the lead check box selected, the system shall display an error message.</w:t>
       </w:r>
     </w:p>
@@ -15528,7 +15693,15 @@
         </w:numPr>
       </w:pPr>
       <w:r>
-        <w:t>The log file shall contain transcription of the audio clip with timestamps in one minute interval if the log file is of type “audio”.</w:t>
+        <w:t xml:space="preserve">The log file shall contain transcription of the audio clip with timestamps in </w:t>
+      </w:r>
+      <w:proofErr w:type="gramStart"/>
+      <w:r>
+        <w:t>one minute</w:t>
+      </w:r>
+      <w:proofErr w:type="gramEnd"/>
+      <w:r>
+        <w:t xml:space="preserve"> interval if the log file is of type “audio”.</w:t>
       </w:r>
     </w:p>
     <w:p>
@@ -15540,7 +15713,15 @@
         </w:numPr>
       </w:pPr>
       <w:r>
-        <w:t>The log file shall contain transcription of the audio clip from a video log file with timestamps in one minute interval if the log file is of type “video”.</w:t>
+        <w:t xml:space="preserve">The log file shall contain transcription of the audio clip from a video log file with timestamps in </w:t>
+      </w:r>
+      <w:proofErr w:type="gramStart"/>
+      <w:r>
+        <w:t>one minute</w:t>
+      </w:r>
+      <w:proofErr w:type="gramEnd"/>
+      <w:r>
+        <w:t xml:space="preserve"> interval if the log file is of type “video”.</w:t>
       </w:r>
     </w:p>
     <w:p>
@@ -16454,18 +16635,156 @@
       <w:r>
         <w:t xml:space="preserve">A new node shall be added to the </w:t>
       </w:r>
+      <w:proofErr w:type="gramStart"/>
+      <w:r>
+        <w:t>nodes</w:t>
+      </w:r>
+      <w:proofErr w:type="gramEnd"/>
+      <w:r>
+        <w:t xml:space="preserve"> configuration in graphical format</w:t>
+      </w:r>
+      <w:r>
+        <w:t xml:space="preserve"> section.</w:t>
+      </w:r>
+    </w:p>
+    <w:p>
+      <w:pPr>
+        <w:pStyle w:val="ListParagraph"/>
+      </w:pPr>
+    </w:p>
+    <w:p>
+      <w:pPr>
+        <w:pStyle w:val="ListParagraph"/>
+        <w:numPr>
+          <w:ilvl w:val="0"/>
+          <w:numId w:val="16"/>
+        </w:numPr>
+      </w:pPr>
+      <w:r>
+        <w:t xml:space="preserve">At the completion of </w:t>
+      </w:r>
+      <w:r>
+        <w:t xml:space="preserve">the “add relationship” </w:t>
+      </w:r>
+      <w:r>
+        <w:t>operation</w:t>
+      </w:r>
+      <w:r>
+        <w:t>, the following shall be true:</w:t>
+      </w:r>
+    </w:p>
+    <w:p>
+      <w:pPr>
+        <w:pStyle w:val="ListParagraph"/>
+        <w:numPr>
+          <w:ilvl w:val="1"/>
+          <w:numId w:val="16"/>
+        </w:numPr>
+      </w:pPr>
+      <w:r>
+        <w:t>A new row shall be added to the relationship table.</w:t>
+      </w:r>
+    </w:p>
+    <w:p>
+      <w:pPr>
+        <w:pStyle w:val="ListParagraph"/>
+        <w:numPr>
+          <w:ilvl w:val="1"/>
+          <w:numId w:val="16"/>
+        </w:numPr>
+      </w:pPr>
+      <w:r>
+        <w:t xml:space="preserve">A new relationship shall be added to the </w:t>
+      </w:r>
+      <w:proofErr w:type="gramStart"/>
+      <w:r>
+        <w:t>nodes</w:t>
+      </w:r>
+      <w:proofErr w:type="gramEnd"/>
+      <w:r>
+        <w:t xml:space="preserve"> configuration in graphical format</w:t>
+      </w:r>
+      <w:r>
+        <w:t xml:space="preserve"> section</w:t>
+      </w:r>
+      <w:r>
+        <w:t>.</w:t>
+      </w:r>
+    </w:p>
+    <w:p>
+      <w:pPr>
+        <w:pStyle w:val="ListParagraph"/>
+        <w:ind w:left="1440"/>
+      </w:pPr>
+    </w:p>
+    <w:p>
+      <w:pPr>
+        <w:pStyle w:val="ListParagraph"/>
+        <w:numPr>
+          <w:ilvl w:val="0"/>
+          <w:numId w:val="16"/>
+        </w:numPr>
+      </w:pPr>
+      <w:r>
+        <w:t xml:space="preserve">At the completion of </w:t>
+      </w:r>
+      <w:r>
+        <w:t xml:space="preserve">the “delete relationship” </w:t>
+      </w:r>
+      <w:proofErr w:type="spellStart"/>
+      <w:r>
+        <w:t>operation</w:t>
+      </w:r>
+      <w:r>
+        <w:t>with</w:t>
+      </w:r>
+      <w:proofErr w:type="spellEnd"/>
+      <w:r>
+        <w:t xml:space="preserve"> </w:t>
+      </w:r>
+      <w:r>
+        <w:t xml:space="preserve">a relationship </w:t>
+      </w:r>
+      <w:proofErr w:type="gramStart"/>
+      <w:r>
+        <w:t>selected,</w:t>
+      </w:r>
+      <w:proofErr w:type="gramEnd"/>
+      <w:r>
+        <w:t xml:space="preserve"> the following shall be true:</w:t>
+      </w:r>
+    </w:p>
+    <w:p>
+      <w:pPr>
+        <w:pStyle w:val="ListParagraph"/>
+        <w:numPr>
+          <w:ilvl w:val="1"/>
+          <w:numId w:val="16"/>
+        </w:numPr>
+      </w:pPr>
+      <w:r>
+        <w:t>The selected row in the relationship table shall be removed.</w:t>
+      </w:r>
+    </w:p>
+    <w:p>
+      <w:pPr>
+        <w:pStyle w:val="ListParagraph"/>
+        <w:numPr>
+          <w:ilvl w:val="1"/>
+          <w:numId w:val="16"/>
+        </w:numPr>
+      </w:pPr>
+      <w:r>
+        <w:t xml:space="preserve">The corresponding relationship in the </w:t>
+      </w:r>
       <w:r>
         <w:t>nodes configuration in graphical format</w:t>
       </w:r>
       <w:r>
-        <w:t xml:space="preserve"> section.</w:t>
-      </w:r>
-    </w:p>
-    <w:p>
-      <w:pPr>
-        <w:pStyle w:val="ListParagraph"/>
-      </w:pPr>
-    </w:p>
+        <w:t xml:space="preserve"> section shall be removed.</w:t>
+      </w:r>
+    </w:p>
+    <w:p/>
     <w:p>
       <w:pPr>
         <w:pStyle w:val="ListParagraph"/>
@@ -16475,137 +16794,29 @@
         </w:numPr>
       </w:pPr>
       <w:r>
-        <w:t xml:space="preserve">At the completion of </w:t>
-      </w:r>
-      <w:r>
-        <w:t xml:space="preserve">the “add relationship” </w:t>
-      </w:r>
+        <w:t xml:space="preserve">When the user </w:t>
+      </w:r>
+      <w:proofErr w:type="gramStart"/>
+      <w:r>
+        <w:t xml:space="preserve">attempts </w:t>
+      </w:r>
+      <w:r>
+        <w:t xml:space="preserve"> the</w:t>
+      </w:r>
+      <w:proofErr w:type="gramEnd"/>
+      <w:r>
+        <w:t xml:space="preserve"> “delete relationship” </w:t>
+      </w:r>
+      <w:proofErr w:type="spellStart"/>
       <w:r>
         <w:t>operation</w:t>
       </w:r>
       <w:r>
-        <w:t>, the following shall be true:</w:t>
-      </w:r>
-    </w:p>
-    <w:p>
-      <w:pPr>
-        <w:pStyle w:val="ListParagraph"/>
-        <w:numPr>
-          <w:ilvl w:val="1"/>
-          <w:numId w:val="16"/>
-        </w:numPr>
-      </w:pPr>
-      <w:r>
-        <w:t>A new row shall be added to the relationship table.</w:t>
-      </w:r>
-    </w:p>
-    <w:p>
-      <w:pPr>
-        <w:pStyle w:val="ListParagraph"/>
-        <w:numPr>
-          <w:ilvl w:val="1"/>
-          <w:numId w:val="16"/>
-        </w:numPr>
-      </w:pPr>
-      <w:r>
-        <w:t xml:space="preserve">A new relationship shall be added to the </w:t>
-      </w:r>
-      <w:r>
-        <w:t>nodes configuration in graphical format</w:t>
-      </w:r>
-      <w:r>
-        <w:t xml:space="preserve"> section</w:t>
-      </w:r>
-      <w:r>
-        <w:t>.</w:t>
-      </w:r>
-    </w:p>
-    <w:p>
-      <w:pPr>
-        <w:pStyle w:val="ListParagraph"/>
-        <w:ind w:left="1440"/>
-      </w:pPr>
-    </w:p>
-    <w:p>
-      <w:pPr>
-        <w:pStyle w:val="ListParagraph"/>
-        <w:numPr>
-          <w:ilvl w:val="0"/>
-          <w:numId w:val="16"/>
-        </w:numPr>
-      </w:pPr>
-      <w:r>
-        <w:t xml:space="preserve">At the completion of </w:t>
-      </w:r>
-      <w:r>
-        <w:t xml:space="preserve">the “delete relationship” </w:t>
-      </w:r>
-      <w:r>
-        <w:t>operation</w:t>
-      </w:r>
-      <w:r>
-        <w:t>with</w:t>
-      </w:r>
-      <w:r>
-        <w:t xml:space="preserve"> </w:t>
-      </w:r>
-      <w:r>
-        <w:t>a relationship selected, the following shall be true:</w:t>
-      </w:r>
-    </w:p>
-    <w:p>
-      <w:pPr>
-        <w:pStyle w:val="ListParagraph"/>
-        <w:numPr>
-          <w:ilvl w:val="1"/>
-          <w:numId w:val="16"/>
-        </w:numPr>
-      </w:pPr>
-      <w:r>
-        <w:t>The selected row in the relationship table shall be removed.</w:t>
-      </w:r>
-    </w:p>
-    <w:p>
-      <w:pPr>
-        <w:pStyle w:val="ListParagraph"/>
-        <w:numPr>
-          <w:ilvl w:val="1"/>
-          <w:numId w:val="16"/>
-        </w:numPr>
-      </w:pPr>
-      <w:r>
-        <w:t xml:space="preserve">The corresponding relationship in the </w:t>
-      </w:r>
-      <w:r>
-        <w:t>nodes configuration in graphical format</w:t>
-      </w:r>
-      <w:r>
-        <w:t xml:space="preserve"> section shall be removed.</w:t>
-      </w:r>
-    </w:p>
-    <w:p/>
-    <w:p>
-      <w:pPr>
-        <w:pStyle w:val="ListParagraph"/>
-        <w:numPr>
-          <w:ilvl w:val="0"/>
-          <w:numId w:val="16"/>
-        </w:numPr>
-      </w:pPr>
-      <w:r>
-        <w:t xml:space="preserve">When the user </w:t>
-      </w:r>
-      <w:r>
-        <w:t xml:space="preserve">attempts </w:t>
-      </w:r>
-      <w:r>
-        <w:t xml:space="preserve"> the “delete relationship” </w:t>
-      </w:r>
-      <w:r>
-        <w:t>operation</w:t>
-      </w:r>
-      <w:r>
-        <w:t xml:space="preserve">without selecting a relationship, the system shall generate an error. </w:t>
+        <w:t>without</w:t>
+      </w:r>
+      <w:proofErr w:type="spellEnd"/>
+      <w:r>
+        <w:t xml:space="preserve"> selecting a relationship, the system shall generate an error. </w:t>
       </w:r>
     </w:p>
     <w:p>
@@ -16628,12 +16839,14 @@
       <w:r>
         <w:t xml:space="preserve"> the “delete node” </w:t>
       </w:r>
+      <w:proofErr w:type="spellStart"/>
       <w:r>
         <w:t>operation</w:t>
       </w:r>
       <w:r>
         <w:t>with</w:t>
       </w:r>
+      <w:proofErr w:type="spellEnd"/>
       <w:r>
         <w:t xml:space="preserve"> </w:t>
       </w:r>
@@ -16641,7 +16854,15 @@
         <w:t xml:space="preserve">a </w:t>
       </w:r>
       <w:r>
-        <w:t>node selected, the following shall be true:</w:t>
+        <w:t xml:space="preserve">node </w:t>
+      </w:r>
+      <w:proofErr w:type="gramStart"/>
+      <w:r>
+        <w:t>selected,</w:t>
+      </w:r>
+      <w:proofErr w:type="gramEnd"/>
+      <w:r>
+        <w:t xml:space="preserve"> the following shall be true:</w:t>
       </w:r>
     </w:p>
     <w:p>
@@ -16691,17 +16912,27 @@
       <w:r>
         <w:t xml:space="preserve">When the user </w:t>
       </w:r>
+      <w:proofErr w:type="spellStart"/>
       <w:r>
         <w:t>attempts</w:t>
       </w:r>
       <w:r>
-        <w:t xml:space="preserve">the “delete node” </w:t>
-      </w:r>
+        <w:t>the</w:t>
+      </w:r>
+      <w:proofErr w:type="spellEnd"/>
+      <w:r>
+        <w:t xml:space="preserve"> “delete node” </w:t>
+      </w:r>
+      <w:proofErr w:type="spellStart"/>
       <w:r>
         <w:t>operation</w:t>
       </w:r>
       <w:r>
-        <w:t xml:space="preserve">without selected a node, the system shall generate an error.  </w:t>
+        <w:t>without</w:t>
+      </w:r>
+      <w:proofErr w:type="spellEnd"/>
+      <w:r>
+        <w:t xml:space="preserve"> selected a node, the system shall generate an error.  </w:t>
       </w:r>
     </w:p>
     <w:p>
@@ -16785,11 +17016,16 @@
       <w:r>
         <w:t xml:space="preserve"> the “edit node” </w:t>
       </w:r>
+      <w:proofErr w:type="spellStart"/>
       <w:r>
         <w:t>operation</w:t>
       </w:r>
       <w:r>
-        <w:t>with a node selected, the system shall enable the user to edit the selected node.</w:t>
+        <w:t>with</w:t>
+      </w:r>
+      <w:proofErr w:type="spellEnd"/>
+      <w:r>
+        <w:t xml:space="preserve"> a node selected, the system shall enable the user to edit the selected node.</w:t>
       </w:r>
     </w:p>
     <w:p>
@@ -16809,17 +17045,27 @@
       <w:r>
         <w:t xml:space="preserve">When the user </w:t>
       </w:r>
+      <w:proofErr w:type="spellStart"/>
       <w:r>
         <w:t>selects</w:t>
       </w:r>
       <w:r>
-        <w:t xml:space="preserve">the “edit node” </w:t>
-      </w:r>
+        <w:t>the</w:t>
+      </w:r>
+      <w:proofErr w:type="spellEnd"/>
+      <w:r>
+        <w:t xml:space="preserve"> “edit node” </w:t>
+      </w:r>
+      <w:proofErr w:type="spellStart"/>
       <w:r>
         <w:t>operation</w:t>
       </w:r>
       <w:r>
-        <w:t>without selecting a node, the system shall generate an error.</w:t>
+        <w:t>without</w:t>
+      </w:r>
+      <w:proofErr w:type="spellEnd"/>
+      <w:r>
+        <w:t xml:space="preserve"> selecting a node, the system shall generate an error.</w:t>
       </w:r>
     </w:p>
     <w:p>
@@ -16838,17 +17084,27 @@
       <w:r>
         <w:t xml:space="preserve">When the user </w:t>
       </w:r>
+      <w:proofErr w:type="spellStart"/>
       <w:r>
         <w:t>selects</w:t>
       </w:r>
       <w:r>
-        <w:t xml:space="preserve">the “edit relationship” </w:t>
-      </w:r>
+        <w:t>the</w:t>
+      </w:r>
+      <w:proofErr w:type="spellEnd"/>
+      <w:r>
+        <w:t xml:space="preserve"> “edit relationship” </w:t>
+      </w:r>
+      <w:proofErr w:type="spellStart"/>
       <w:r>
         <w:t>operation</w:t>
       </w:r>
       <w:r>
-        <w:t>with a relationship selected, the system shall enable the user to edit the selected node.</w:t>
+        <w:t>with</w:t>
+      </w:r>
+      <w:proofErr w:type="spellEnd"/>
+      <w:r>
+        <w:t xml:space="preserve"> a relationship selected, the system shall enable the user to edit the selected node.</w:t>
       </w:r>
     </w:p>
     <w:p>
@@ -16868,17 +17124,27 @@
       <w:r>
         <w:t xml:space="preserve">When the user </w:t>
       </w:r>
+      <w:proofErr w:type="spellStart"/>
       <w:r>
         <w:t>selects</w:t>
       </w:r>
       <w:r>
-        <w:t xml:space="preserve">the “edit node” </w:t>
-      </w:r>
+        <w:t>the</w:t>
+      </w:r>
+      <w:proofErr w:type="spellEnd"/>
+      <w:r>
+        <w:t xml:space="preserve"> “edit node” </w:t>
+      </w:r>
+      <w:proofErr w:type="spellStart"/>
       <w:r>
         <w:t>operation</w:t>
       </w:r>
       <w:r>
-        <w:t>without selecting a relationship, the system shall generate an error.</w:t>
+        <w:t>without</w:t>
+      </w:r>
+      <w:proofErr w:type="spellEnd"/>
+      <w:r>
+        <w:t xml:space="preserve"> selecting a relationship, the system shall generate an error.</w:t>
       </w:r>
     </w:p>
     <w:p>
@@ -16897,17 +17163,27 @@
       <w:r>
         <w:t xml:space="preserve">When the user </w:t>
       </w:r>
+      <w:proofErr w:type="spellStart"/>
       <w:r>
         <w:t>selects</w:t>
       </w:r>
       <w:r>
-        <w:t xml:space="preserve">the “export” </w:t>
-      </w:r>
+        <w:t>the</w:t>
+      </w:r>
+      <w:proofErr w:type="spellEnd"/>
+      <w:r>
+        <w:t xml:space="preserve"> “export” </w:t>
+      </w:r>
+      <w:proofErr w:type="spellStart"/>
       <w:r>
         <w:t>operation</w:t>
       </w:r>
       <w:r>
-        <w:t>with an export format selected, the system shall generate an image of the graph in the selected format.</w:t>
+        <w:t>with</w:t>
+      </w:r>
+      <w:proofErr w:type="spellEnd"/>
+      <w:r>
+        <w:t xml:space="preserve"> an export format selected, the system shall generate an image of the graph in the selected format.</w:t>
       </w:r>
     </w:p>
     <w:p>
@@ -16926,12 +17202,14 @@
       <w:r>
         <w:t xml:space="preserve">When the user </w:t>
       </w:r>
+      <w:proofErr w:type="spellStart"/>
       <w:r>
         <w:t>selects</w:t>
       </w:r>
       <w:r>
         <w:t>the</w:t>
       </w:r>
+      <w:proofErr w:type="spellEnd"/>
       <w:r>
         <w:t xml:space="preserve"> “undo”</w:t>
       </w:r>
@@ -16961,11 +17239,16 @@
       <w:r>
         <w:t xml:space="preserve">When the user </w:t>
       </w:r>
+      <w:proofErr w:type="spellStart"/>
       <w:r>
         <w:t>selects</w:t>
       </w:r>
       <w:r>
-        <w:t xml:space="preserve">the “commit” </w:t>
+        <w:t>the</w:t>
+      </w:r>
+      <w:proofErr w:type="spellEnd"/>
+      <w:r>
+        <w:t xml:space="preserve"> “commit” </w:t>
       </w:r>
       <w:r>
         <w:t>operation</w:t>
@@ -17080,10 +17363,18 @@
         <w:t xml:space="preserve">When the </w:t>
       </w:r>
       <w:r>
-        <w:t>user selects</w:t>
-      </w:r>
-      <w:r>
-        <w:t xml:space="preserve">the “add icon” </w:t>
+        <w:t xml:space="preserve">user </w:t>
+      </w:r>
+      <w:proofErr w:type="spellStart"/>
+      <w:r>
+        <w:t>selects</w:t>
+      </w:r>
+      <w:r>
+        <w:t>the</w:t>
+      </w:r>
+      <w:proofErr w:type="spellEnd"/>
+      <w:r>
+        <w:t xml:space="preserve"> “add icon” </w:t>
       </w:r>
       <w:r>
         <w:t>operation</w:t>
@@ -17108,17 +17399,27 @@
       <w:r>
         <w:t xml:space="preserve">When the user </w:t>
       </w:r>
+      <w:proofErr w:type="spellStart"/>
       <w:r>
         <w:t>selects</w:t>
       </w:r>
       <w:r>
-        <w:t xml:space="preserve">the “delete icon” </w:t>
-      </w:r>
+        <w:t>the</w:t>
+      </w:r>
+      <w:proofErr w:type="spellEnd"/>
+      <w:r>
+        <w:t xml:space="preserve"> “delete icon” </w:t>
+      </w:r>
+      <w:proofErr w:type="spellStart"/>
       <w:r>
         <w:t>operation</w:t>
       </w:r>
       <w:r>
-        <w:t xml:space="preserve">with a selected row in the </w:t>
+        <w:t>with</w:t>
+      </w:r>
+      <w:proofErr w:type="spellEnd"/>
+      <w:r>
+        <w:t xml:space="preserve"> a selected row in the </w:t>
       </w:r>
       <w:r>
         <w:t>icon table, the following shall be true:</w:t>
@@ -17327,7 +17628,7 @@
 </file>
 
 <file path=word/endnotes.xml><?xml version="1.0" encoding="utf-8"?>
-<w:endnotes xmlns:wpc="http://schemas.microsoft.com/office/word/2010/wordprocessingCanvas" xmlns:cx="http://schemas.microsoft.com/office/drawing/2014/chartex" xmlns:cx1="http://schemas.microsoft.com/office/drawing/2015/9/8/chartex" xmlns:mc="http://schemas.openxmlformats.org/markup-compatibility/2006" xmlns:o="urn:schemas-microsoft-com:office:office" xmlns:r="http://schemas.openxmlformats.org/officeDocument/2006/relationships" xmlns:m="http://schemas.openxmlformats.org/officeDocument/2006/math" xmlns:v="urn:schemas-microsoft-com:vml" xmlns:wp14="http://schemas.microsoft.com/office/word/2010/wordprocessingDrawing" xmlns:wp="http://schemas.openxmlformats.org/drawingml/2006/wordprocessingDrawing" xmlns:w10="urn:schemas-microsoft-com:office:word" xmlns:w="http://schemas.openxmlformats.org/wordprocessingml/2006/main" xmlns:w14="http://schemas.microsoft.com/office/word/2010/wordml" xmlns:w15="http://schemas.microsoft.com/office/word/2012/wordml" xmlns:w16se="http://schemas.microsoft.com/office/word/2015/wordml/symex" xmlns:wpg="http://schemas.microsoft.com/office/word/2010/wordprocessingGroup" xmlns:wpi="http://schemas.microsoft.com/office/word/2010/wordprocessingInk" xmlns:wne="http://schemas.microsoft.com/office/word/2006/wordml" xmlns:wps="http://schemas.microsoft.com/office/word/2010/wordprocessingShape" mc:Ignorable="w14 w15 w16se wp14">
+<w:endnotes xmlns:wpc="http://schemas.microsoft.com/office/word/2010/wordprocessingCanvas" xmlns:cx="http://schemas.microsoft.com/office/drawing/2014/chartex" xmlns:cx1="http://schemas.microsoft.com/office/drawing/2015/9/8/chartex" xmlns:cx2="http://schemas.microsoft.com/office/drawing/2015/10/21/chartex" xmlns:cx3="http://schemas.microsoft.com/office/drawing/2016/5/9/chartex" xmlns:cx4="http://schemas.microsoft.com/office/drawing/2016/5/10/chartex" xmlns:cx5="http://schemas.microsoft.com/office/drawing/2016/5/11/chartex" xmlns:cx6="http://schemas.microsoft.com/office/drawing/2016/5/12/chartex" xmlns:cx7="http://schemas.microsoft.com/office/drawing/2016/5/13/chartex" xmlns:cx8="http://schemas.microsoft.com/office/drawing/2016/5/14/chartex" xmlns:mc="http://schemas.openxmlformats.org/markup-compatibility/2006" xmlns:aink="http://schemas.microsoft.com/office/drawing/2016/ink" xmlns:am3d="http://schemas.microsoft.com/office/drawing/2017/model3d" xmlns:o="urn:schemas-microsoft-com:office:office" xmlns:r="http://schemas.openxmlformats.org/officeDocument/2006/relationships" xmlns:m="http://schemas.openxmlformats.org/officeDocument/2006/math" xmlns:v="urn:schemas-microsoft-com:vml" xmlns:wp14="http://schemas.microsoft.com/office/word/2010/wordprocessingDrawing" xmlns:wp="http://schemas.openxmlformats.org/drawingml/2006/wordprocessingDrawing" xmlns:w10="urn:schemas-microsoft-com:office:word" xmlns:w="http://schemas.openxmlformats.org/wordprocessingml/2006/main" xmlns:w14="http://schemas.microsoft.com/office/word/2010/wordml" xmlns:w15="http://schemas.microsoft.com/office/word/2012/wordml" xmlns:w16cid="http://schemas.microsoft.com/office/word/2016/wordml/cid" xmlns:w16se="http://schemas.microsoft.com/office/word/2015/wordml/symex" xmlns:wpg="http://schemas.microsoft.com/office/word/2010/wordprocessingGroup" xmlns:wpi="http://schemas.microsoft.com/office/word/2010/wordprocessingInk" xmlns:wne="http://schemas.microsoft.com/office/word/2006/wordml" xmlns:wps="http://schemas.microsoft.com/office/word/2010/wordprocessingShape" mc:Ignorable="w14 w15 w16se w16cid wp14">
   <w:endnote w:type="separator" w:id="-1">
     <w:p>
       <w:r>
@@ -17346,7 +17647,7 @@
 </file>
 
 <file path=word/footer1.xml><?xml version="1.0" encoding="utf-8"?>
-<w:ftr xmlns:wpc="http://schemas.microsoft.com/office/word/2010/wordprocessingCanvas" xmlns:cx="http://schemas.microsoft.com/office/drawing/2014/chartex" xmlns:cx1="http://schemas.microsoft.com/office/drawing/2015/9/8/chartex" xmlns:mc="http://schemas.openxmlformats.org/markup-compatibility/2006" xmlns:o="urn:schemas-microsoft-com:office:office" xmlns:r="http://schemas.openxmlformats.org/officeDocument/2006/relationships" xmlns:m="http://schemas.openxmlformats.org/officeDocument/2006/math" xmlns:v="urn:schemas-microsoft-com:vml" xmlns:wp14="http://schemas.microsoft.com/office/word/2010/wordprocessingDrawing" xmlns:wp="http://schemas.openxmlformats.org/drawingml/2006/wordprocessingDrawing" xmlns:w10="urn:schemas-microsoft-com:office:word" xmlns:w="http://schemas.openxmlformats.org/wordprocessingml/2006/main" xmlns:w14="http://schemas.microsoft.com/office/word/2010/wordml" xmlns:w15="http://schemas.microsoft.com/office/word/2012/wordml" xmlns:w16se="http://schemas.microsoft.com/office/word/2015/wordml/symex" xmlns:wpg="http://schemas.microsoft.com/office/word/2010/wordprocessingGroup" xmlns:wpi="http://schemas.microsoft.com/office/word/2010/wordprocessingInk" xmlns:wne="http://schemas.microsoft.com/office/word/2006/wordml" xmlns:wps="http://schemas.microsoft.com/office/word/2010/wordprocessingShape" mc:Ignorable="w14 w15 w16se wp14">
+<w:ftr xmlns:wpc="http://schemas.microsoft.com/office/word/2010/wordprocessingCanvas" xmlns:cx="http://schemas.microsoft.com/office/drawing/2014/chartex" xmlns:cx1="http://schemas.microsoft.com/office/drawing/2015/9/8/chartex" xmlns:cx2="http://schemas.microsoft.com/office/drawing/2015/10/21/chartex" xmlns:cx3="http://schemas.microsoft.com/office/drawing/2016/5/9/chartex" xmlns:cx4="http://schemas.microsoft.com/office/drawing/2016/5/10/chartex" xmlns:cx5="http://schemas.microsoft.com/office/drawing/2016/5/11/chartex" xmlns:cx6="http://schemas.microsoft.com/office/drawing/2016/5/12/chartex" xmlns:cx7="http://schemas.microsoft.com/office/drawing/2016/5/13/chartex" xmlns:cx8="http://schemas.microsoft.com/office/drawing/2016/5/14/chartex" xmlns:mc="http://schemas.openxmlformats.org/markup-compatibility/2006" xmlns:aink="http://schemas.microsoft.com/office/drawing/2016/ink" xmlns:am3d="http://schemas.microsoft.com/office/drawing/2017/model3d" xmlns:o="urn:schemas-microsoft-com:office:office" xmlns:r="http://schemas.openxmlformats.org/officeDocument/2006/relationships" xmlns:m="http://schemas.openxmlformats.org/officeDocument/2006/math" xmlns:v="urn:schemas-microsoft-com:vml" xmlns:wp14="http://schemas.microsoft.com/office/word/2010/wordprocessingDrawing" xmlns:wp="http://schemas.openxmlformats.org/drawingml/2006/wordprocessingDrawing" xmlns:w10="urn:schemas-microsoft-com:office:word" xmlns:w="http://schemas.openxmlformats.org/wordprocessingml/2006/main" xmlns:w14="http://schemas.microsoft.com/office/word/2010/wordml" xmlns:w15="http://schemas.microsoft.com/office/word/2012/wordml" xmlns:w16cid="http://schemas.microsoft.com/office/word/2016/wordml/cid" xmlns:w16se="http://schemas.microsoft.com/office/word/2015/wordml/symex" xmlns:wpg="http://schemas.microsoft.com/office/word/2010/wordprocessingGroup" xmlns:wpi="http://schemas.microsoft.com/office/word/2010/wordprocessingInk" xmlns:wne="http://schemas.microsoft.com/office/word/2006/wordml" xmlns:wps="http://schemas.microsoft.com/office/word/2010/wordprocessingShape" mc:Ignorable="w14 w15 w16se w16cid wp14">
   <w:tbl>
     <w:tblPr>
       <w:tblW w:w="0" w:type="auto"/>
@@ -17377,7 +17678,7 @@
 </file>
 
 <file path=word/footer2.xml><?xml version="1.0" encoding="utf-8"?>
-<w:ftr xmlns:wpc="http://schemas.microsoft.com/office/word/2010/wordprocessingCanvas" xmlns:cx="http://schemas.microsoft.com/office/drawing/2014/chartex" xmlns:cx1="http://schemas.microsoft.com/office/drawing/2015/9/8/chartex" xmlns:mc="http://schemas.openxmlformats.org/markup-compatibility/2006" xmlns:o="urn:schemas-microsoft-com:office:office" xmlns:r="http://schemas.openxmlformats.org/officeDocument/2006/relationships" xmlns:m="http://schemas.openxmlformats.org/officeDocument/2006/math" xmlns:v="urn:schemas-microsoft-com:vml" xmlns:wp14="http://schemas.microsoft.com/office/word/2010/wordprocessingDrawing" xmlns:wp="http://schemas.openxmlformats.org/drawingml/2006/wordprocessingDrawing" xmlns:w10="urn:schemas-microsoft-com:office:word" xmlns:w="http://schemas.openxmlformats.org/wordprocessingml/2006/main" xmlns:w14="http://schemas.microsoft.com/office/word/2010/wordml" xmlns:w15="http://schemas.microsoft.com/office/word/2012/wordml" xmlns:w16se="http://schemas.microsoft.com/office/word/2015/wordml/symex" xmlns:wpg="http://schemas.microsoft.com/office/word/2010/wordprocessingGroup" xmlns:wpi="http://schemas.microsoft.com/office/word/2010/wordprocessingInk" xmlns:wne="http://schemas.microsoft.com/office/word/2006/wordml" xmlns:wps="http://schemas.microsoft.com/office/word/2010/wordprocessingShape" mc:Ignorable="w14 w15 w16se wp14">
+<w:ftr xmlns:wpc="http://schemas.microsoft.com/office/word/2010/wordprocessingCanvas" xmlns:cx="http://schemas.microsoft.com/office/drawing/2014/chartex" xmlns:cx1="http://schemas.microsoft.com/office/drawing/2015/9/8/chartex" xmlns:cx2="http://schemas.microsoft.com/office/drawing/2015/10/21/chartex" xmlns:cx3="http://schemas.microsoft.com/office/drawing/2016/5/9/chartex" xmlns:cx4="http://schemas.microsoft.com/office/drawing/2016/5/10/chartex" xmlns:cx5="http://schemas.microsoft.com/office/drawing/2016/5/11/chartex" xmlns:cx6="http://schemas.microsoft.com/office/drawing/2016/5/12/chartex" xmlns:cx7="http://schemas.microsoft.com/office/drawing/2016/5/13/chartex" xmlns:cx8="http://schemas.microsoft.com/office/drawing/2016/5/14/chartex" xmlns:mc="http://schemas.openxmlformats.org/markup-compatibility/2006" xmlns:aink="http://schemas.microsoft.com/office/drawing/2016/ink" xmlns:am3d="http://schemas.microsoft.com/office/drawing/2017/model3d" xmlns:o="urn:schemas-microsoft-com:office:office" xmlns:r="http://schemas.openxmlformats.org/officeDocument/2006/relationships" xmlns:m="http://schemas.openxmlformats.org/officeDocument/2006/math" xmlns:v="urn:schemas-microsoft-com:vml" xmlns:wp14="http://schemas.microsoft.com/office/word/2010/wordprocessingDrawing" xmlns:wp="http://schemas.openxmlformats.org/drawingml/2006/wordprocessingDrawing" xmlns:w10="urn:schemas-microsoft-com:office:word" xmlns:w="http://schemas.openxmlformats.org/wordprocessingml/2006/main" xmlns:w14="http://schemas.microsoft.com/office/word/2010/wordml" xmlns:w15="http://schemas.microsoft.com/office/word/2012/wordml" xmlns:w16cid="http://schemas.microsoft.com/office/word/2016/wordml/cid" xmlns:w16se="http://schemas.microsoft.com/office/word/2015/wordml/symex" xmlns:wpg="http://schemas.microsoft.com/office/word/2010/wordprocessingGroup" xmlns:wpi="http://schemas.microsoft.com/office/word/2010/wordprocessingInk" xmlns:wne="http://schemas.microsoft.com/office/word/2006/wordml" xmlns:wps="http://schemas.microsoft.com/office/word/2010/wordprocessingShape" mc:Ignorable="w14 w15 w16se w16cid wp14">
   <w:tbl>
     <w:tblPr>
       <w:tblW w:w="0" w:type="auto"/>
@@ -17415,21 +17716,11 @@
               <w:bCs/>
             </w:rPr>
           </w:pPr>
-          <w:r>
-            <w:fldChar w:fldCharType="begin"/>
-          </w:r>
-          <w:r>
-            <w:instrText xml:space="preserve"> TITLE  \* MERGEFORMAT </w:instrText>
-          </w:r>
-          <w:r>
-            <w:fldChar w:fldCharType="separate"/>
-          </w:r>
-          <w:r>
-            <w:t>Software Requirements Specification</w:t>
-          </w:r>
-          <w:r>
-            <w:fldChar w:fldCharType="end"/>
-          </w:r>
+          <w:fldSimple w:instr=" TITLE  \* MERGEFORMAT ">
+            <w:r>
+              <w:t>Software Requirements Specification</w:t>
+            </w:r>
+          </w:fldSimple>
         </w:p>
         <w:p>
           <w:pPr>
@@ -17492,23 +17783,7 @@
               <w:bCs/>
               <w:noProof/>
             </w:rPr>
-            <w:t>1/</w:t>
-          </w:r>
-          <w:r>
-            <w:rPr>
-              <w:b w:val="0"/>
-              <w:bCs/>
-              <w:noProof/>
-            </w:rPr>
-            <w:t>30</w:t>
-          </w:r>
-          <w:r>
-            <w:rPr>
-              <w:b w:val="0"/>
-              <w:bCs/>
-              <w:noProof/>
-            </w:rPr>
-            <w:t>/2020</w:t>
+            <w:t>1/30/2020</w:t>
           </w:r>
           <w:r>
             <w:rPr>
@@ -17587,7 +17862,7 @@
 </file>
 
 <file path=word/footer3.xml><?xml version="1.0" encoding="utf-8"?>
-<w:ftr xmlns:wpc="http://schemas.microsoft.com/office/word/2010/wordprocessingCanvas" xmlns:cx="http://schemas.microsoft.com/office/drawing/2014/chartex" xmlns:cx1="http://schemas.microsoft.com/office/drawing/2015/9/8/chartex" xmlns:mc="http://schemas.openxmlformats.org/markup-compatibility/2006" xmlns:o="urn:schemas-microsoft-com:office:office" xmlns:r="http://schemas.openxmlformats.org/officeDocument/2006/relationships" xmlns:m="http://schemas.openxmlformats.org/officeDocument/2006/math" xmlns:v="urn:schemas-microsoft-com:vml" xmlns:wp14="http://schemas.microsoft.com/office/word/2010/wordprocessingDrawing" xmlns:wp="http://schemas.openxmlformats.org/drawingml/2006/wordprocessingDrawing" xmlns:w10="urn:schemas-microsoft-com:office:word" xmlns:w="http://schemas.openxmlformats.org/wordprocessingml/2006/main" xmlns:w14="http://schemas.microsoft.com/office/word/2010/wordml" xmlns:w15="http://schemas.microsoft.com/office/word/2012/wordml" xmlns:w16se="http://schemas.microsoft.com/office/word/2015/wordml/symex" xmlns:wpg="http://schemas.microsoft.com/office/word/2010/wordprocessingGroup" xmlns:wpi="http://schemas.microsoft.com/office/word/2010/wordprocessingInk" xmlns:wne="http://schemas.microsoft.com/office/word/2006/wordml" xmlns:wps="http://schemas.microsoft.com/office/word/2010/wordprocessingShape" mc:Ignorable="w14 w15 w16se wp14">
+<w:ftr xmlns:wpc="http://schemas.microsoft.com/office/word/2010/wordprocessingCanvas" xmlns:cx="http://schemas.microsoft.com/office/drawing/2014/chartex" xmlns:cx1="http://schemas.microsoft.com/office/drawing/2015/9/8/chartex" xmlns:cx2="http://schemas.microsoft.com/office/drawing/2015/10/21/chartex" xmlns:cx3="http://schemas.microsoft.com/office/drawing/2016/5/9/chartex" xmlns:cx4="http://schemas.microsoft.com/office/drawing/2016/5/10/chartex" xmlns:cx5="http://schemas.microsoft.com/office/drawing/2016/5/11/chartex" xmlns:cx6="http://schemas.microsoft.com/office/drawing/2016/5/12/chartex" xmlns:cx7="http://schemas.microsoft.com/office/drawing/2016/5/13/chartex" xmlns:cx8="http://schemas.microsoft.com/office/drawing/2016/5/14/chartex" xmlns:mc="http://schemas.openxmlformats.org/markup-compatibility/2006" xmlns:aink="http://schemas.microsoft.com/office/drawing/2016/ink" xmlns:am3d="http://schemas.microsoft.com/office/drawing/2017/model3d" xmlns:o="urn:schemas-microsoft-com:office:office" xmlns:r="http://schemas.openxmlformats.org/officeDocument/2006/relationships" xmlns:m="http://schemas.openxmlformats.org/officeDocument/2006/math" xmlns:v="urn:schemas-microsoft-com:vml" xmlns:wp14="http://schemas.microsoft.com/office/word/2010/wordprocessingDrawing" xmlns:wp="http://schemas.openxmlformats.org/drawingml/2006/wordprocessingDrawing" xmlns:w10="urn:schemas-microsoft-com:office:word" xmlns:w="http://schemas.openxmlformats.org/wordprocessingml/2006/main" xmlns:w14="http://schemas.microsoft.com/office/word/2010/wordml" xmlns:w15="http://schemas.microsoft.com/office/word/2012/wordml" xmlns:w16cid="http://schemas.microsoft.com/office/word/2016/wordml/cid" xmlns:w16se="http://schemas.microsoft.com/office/word/2015/wordml/symex" xmlns:wpg="http://schemas.microsoft.com/office/word/2010/wordprocessingGroup" xmlns:wpi="http://schemas.microsoft.com/office/word/2010/wordprocessingInk" xmlns:wne="http://schemas.microsoft.com/office/word/2006/wordml" xmlns:wps="http://schemas.microsoft.com/office/word/2010/wordprocessingShape" mc:Ignorable="w14 w15 w16se w16cid wp14">
   <w:tbl>
     <w:tblPr>
       <w:tblW w:w="9000" w:type="dxa"/>
@@ -17672,19 +17947,7 @@
             <w:rPr>
               <w:noProof/>
             </w:rPr>
-            <w:t>1/</w:t>
-          </w:r>
-          <w:r>
-            <w:rPr>
-              <w:noProof/>
-            </w:rPr>
-            <w:t>30</w:t>
-          </w:r>
-          <w:r>
-            <w:rPr>
-              <w:noProof/>
-            </w:rPr>
-            <w:t>/2020</w:t>
+            <w:t>1/30/2020</w:t>
           </w:r>
           <w:r>
             <w:t xml:space="preserve"> </w:t>
@@ -17745,7 +18008,7 @@
 </file>
 
 <file path=word/footnotes.xml><?xml version="1.0" encoding="utf-8"?>
-<w:footnotes xmlns:wpc="http://schemas.microsoft.com/office/word/2010/wordprocessingCanvas" xmlns:cx="http://schemas.microsoft.com/office/drawing/2014/chartex" xmlns:cx1="http://schemas.microsoft.com/office/drawing/2015/9/8/chartex" xmlns:mc="http://schemas.openxmlformats.org/markup-compatibility/2006" xmlns:o="urn:schemas-microsoft-com:office:office" xmlns:r="http://schemas.openxmlformats.org/officeDocument/2006/relationships" xmlns:m="http://schemas.openxmlformats.org/officeDocument/2006/math" xmlns:v="urn:schemas-microsoft-com:vml" xmlns:wp14="http://schemas.microsoft.com/office/word/2010/wordprocessingDrawing" xmlns:wp="http://schemas.openxmlformats.org/drawingml/2006/wordprocessingDrawing" xmlns:w10="urn:schemas-microsoft-com:office:word" xmlns:w="http://schemas.openxmlformats.org/wordprocessingml/2006/main" xmlns:w14="http://schemas.microsoft.com/office/word/2010/wordml" xmlns:w15="http://schemas.microsoft.com/office/word/2012/wordml" xmlns:w16se="http://schemas.microsoft.com/office/word/2015/wordml/symex" xmlns:wpg="http://schemas.microsoft.com/office/word/2010/wordprocessingGroup" xmlns:wpi="http://schemas.microsoft.com/office/word/2010/wordprocessingInk" xmlns:wne="http://schemas.microsoft.com/office/word/2006/wordml" xmlns:wps="http://schemas.microsoft.com/office/word/2010/wordprocessingShape" mc:Ignorable="w14 w15 w16se wp14">
+<w:footnotes xmlns:wpc="http://schemas.microsoft.com/office/word/2010/wordprocessingCanvas" xmlns:cx="http://schemas.microsoft.com/office/drawing/2014/chartex" xmlns:cx1="http://schemas.microsoft.com/office/drawing/2015/9/8/chartex" xmlns:cx2="http://schemas.microsoft.com/office/drawing/2015/10/21/chartex" xmlns:cx3="http://schemas.microsoft.com/office/drawing/2016/5/9/chartex" xmlns:cx4="http://schemas.microsoft.com/office/drawing/2016/5/10/chartex" xmlns:cx5="http://schemas.microsoft.com/office/drawing/2016/5/11/chartex" xmlns:cx6="http://schemas.microsoft.com/office/drawing/2016/5/12/chartex" xmlns:cx7="http://schemas.microsoft.com/office/drawing/2016/5/13/chartex" xmlns:cx8="http://schemas.microsoft.com/office/drawing/2016/5/14/chartex" xmlns:mc="http://schemas.openxmlformats.org/markup-compatibility/2006" xmlns:aink="http://schemas.microsoft.com/office/drawing/2016/ink" xmlns:am3d="http://schemas.microsoft.com/office/drawing/2017/model3d" xmlns:o="urn:schemas-microsoft-com:office:office" xmlns:r="http://schemas.openxmlformats.org/officeDocument/2006/relationships" xmlns:m="http://schemas.openxmlformats.org/officeDocument/2006/math" xmlns:v="urn:schemas-microsoft-com:vml" xmlns:wp14="http://schemas.microsoft.com/office/word/2010/wordprocessingDrawing" xmlns:wp="http://schemas.openxmlformats.org/drawingml/2006/wordprocessingDrawing" xmlns:w10="urn:schemas-microsoft-com:office:word" xmlns:w="http://schemas.openxmlformats.org/wordprocessingml/2006/main" xmlns:w14="http://schemas.microsoft.com/office/word/2010/wordml" xmlns:w15="http://schemas.microsoft.com/office/word/2012/wordml" xmlns:w16cid="http://schemas.microsoft.com/office/word/2016/wordml/cid" xmlns:w16se="http://schemas.microsoft.com/office/word/2015/wordml/symex" xmlns:wpg="http://schemas.microsoft.com/office/word/2010/wordprocessingGroup" xmlns:wpi="http://schemas.microsoft.com/office/word/2010/wordprocessingInk" xmlns:wne="http://schemas.microsoft.com/office/word/2006/wordml" xmlns:wps="http://schemas.microsoft.com/office/word/2010/wordprocessingShape" mc:Ignorable="w14 w15 w16se w16cid wp14">
   <w:footnote w:type="separator" w:id="-1">
     <w:p>
       <w:r>
@@ -17764,7 +18027,7 @@
 </file>
 
 <file path=word/header1.xml><?xml version="1.0" encoding="utf-8"?>
-<w:hdr xmlns:wpc="http://schemas.microsoft.com/office/word/2010/wordprocessingCanvas" xmlns:cx="http://schemas.microsoft.com/office/drawing/2014/chartex" xmlns:cx1="http://schemas.microsoft.com/office/drawing/2015/9/8/chartex" xmlns:mc="http://schemas.openxmlformats.org/markup-compatibility/2006" xmlns:o="urn:schemas-microsoft-com:office:office" xmlns:r="http://schemas.openxmlformats.org/officeDocument/2006/relationships" xmlns:m="http://schemas.openxmlformats.org/officeDocument/2006/math" xmlns:v="urn:schemas-microsoft-com:vml" xmlns:wp14="http://schemas.microsoft.com/office/word/2010/wordprocessingDrawing" xmlns:wp="http://schemas.openxmlformats.org/drawingml/2006/wordprocessingDrawing" xmlns:w10="urn:schemas-microsoft-com:office:word" xmlns:w="http://schemas.openxmlformats.org/wordprocessingml/2006/main" xmlns:w14="http://schemas.microsoft.com/office/word/2010/wordml" xmlns:w15="http://schemas.microsoft.com/office/word/2012/wordml" xmlns:w16se="http://schemas.microsoft.com/office/word/2015/wordml/symex" xmlns:wpg="http://schemas.microsoft.com/office/word/2010/wordprocessingGroup" xmlns:wpi="http://schemas.microsoft.com/office/word/2010/wordprocessingInk" xmlns:wne="http://schemas.microsoft.com/office/word/2006/wordml" xmlns:wps="http://schemas.microsoft.com/office/word/2010/wordprocessingShape" mc:Ignorable="w14 w15 w16se wp14">
+<w:hdr xmlns:wpc="http://schemas.microsoft.com/office/word/2010/wordprocessingCanvas" xmlns:cx="http://schemas.microsoft.com/office/drawing/2014/chartex" xmlns:cx1="http://schemas.microsoft.com/office/drawing/2015/9/8/chartex" xmlns:cx2="http://schemas.microsoft.com/office/drawing/2015/10/21/chartex" xmlns:cx3="http://schemas.microsoft.com/office/drawing/2016/5/9/chartex" xmlns:cx4="http://schemas.microsoft.com/office/drawing/2016/5/10/chartex" xmlns:cx5="http://schemas.microsoft.com/office/drawing/2016/5/11/chartex" xmlns:cx6="http://schemas.microsoft.com/office/drawing/2016/5/12/chartex" xmlns:cx7="http://schemas.microsoft.com/office/drawing/2016/5/13/chartex" xmlns:cx8="http://schemas.microsoft.com/office/drawing/2016/5/14/chartex" xmlns:mc="http://schemas.openxmlformats.org/markup-compatibility/2006" xmlns:aink="http://schemas.microsoft.com/office/drawing/2016/ink" xmlns:am3d="http://schemas.microsoft.com/office/drawing/2017/model3d" xmlns:o="urn:schemas-microsoft-com:office:office" xmlns:r="http://schemas.openxmlformats.org/officeDocument/2006/relationships" xmlns:m="http://schemas.openxmlformats.org/officeDocument/2006/math" xmlns:v="urn:schemas-microsoft-com:vml" xmlns:wp14="http://schemas.microsoft.com/office/word/2010/wordprocessingDrawing" xmlns:wp="http://schemas.openxmlformats.org/drawingml/2006/wordprocessingDrawing" xmlns:w10="urn:schemas-microsoft-com:office:word" xmlns:w="http://schemas.openxmlformats.org/wordprocessingml/2006/main" xmlns:w14="http://schemas.microsoft.com/office/word/2010/wordml" xmlns:w15="http://schemas.microsoft.com/office/word/2012/wordml" xmlns:w16cid="http://schemas.microsoft.com/office/word/2016/wordml/cid" xmlns:w16se="http://schemas.microsoft.com/office/word/2015/wordml/symex" xmlns:wpg="http://schemas.microsoft.com/office/word/2010/wordprocessingGroup" xmlns:wpi="http://schemas.microsoft.com/office/word/2010/wordprocessingInk" xmlns:wne="http://schemas.microsoft.com/office/word/2006/wordml" xmlns:wps="http://schemas.microsoft.com/office/word/2010/wordprocessingShape" mc:Ignorable="w14 w15 w16se w16cid wp14">
   <w:p>
     <w:pPr>
       <w:rPr>
@@ -17786,21 +18049,11 @@
     <w:pPr>
       <w:pStyle w:val="Title"/>
     </w:pPr>
-    <w:r>
-      <w:fldChar w:fldCharType="begin"/>
-    </w:r>
-    <w:r>
-      <w:instrText xml:space="preserve"> DOCPROPERTY "Company"  \* MERGEFORMAT </w:instrText>
-    </w:r>
-    <w:r>
-      <w:fldChar w:fldCharType="separate"/>
-    </w:r>
-    <w:r>
-      <w:t>Software Engineering Class</w:t>
-    </w:r>
-    <w:r>
-      <w:fldChar w:fldCharType="end"/>
-    </w:r>
+    <w:fldSimple w:instr=" DOCPROPERTY &quot;Company&quot;  \* MERGEFORMAT ">
+      <w:r>
+        <w:t>Software Engineering Class</w:t>
+      </w:r>
+    </w:fldSimple>
   </w:p>
   <w:p>
     <w:pPr>
@@ -17874,32 +18127,22 @@
 </file>
 
 <file path=word/header2.xml><?xml version="1.0" encoding="utf-8"?>
-<w:hdr xmlns:wpc="http://schemas.microsoft.com/office/word/2010/wordprocessingCanvas" xmlns:cx="http://schemas.microsoft.com/office/drawing/2014/chartex" xmlns:cx1="http://schemas.microsoft.com/office/drawing/2015/9/8/chartex" xmlns:mc="http://schemas.openxmlformats.org/markup-compatibility/2006" xmlns:o="urn:schemas-microsoft-com:office:office" xmlns:r="http://schemas.openxmlformats.org/officeDocument/2006/relationships" xmlns:m="http://schemas.openxmlformats.org/officeDocument/2006/math" xmlns:v="urn:schemas-microsoft-com:vml" xmlns:wp14="http://schemas.microsoft.com/office/word/2010/wordprocessingDrawing" xmlns:wp="http://schemas.openxmlformats.org/drawingml/2006/wordprocessingDrawing" xmlns:w10="urn:schemas-microsoft-com:office:word" xmlns:w="http://schemas.openxmlformats.org/wordprocessingml/2006/main" xmlns:w14="http://schemas.microsoft.com/office/word/2010/wordml" xmlns:w15="http://schemas.microsoft.com/office/word/2012/wordml" xmlns:w16se="http://schemas.microsoft.com/office/word/2015/wordml/symex" xmlns:wpg="http://schemas.microsoft.com/office/word/2010/wordprocessingGroup" xmlns:wpi="http://schemas.microsoft.com/office/word/2010/wordprocessingInk" xmlns:wne="http://schemas.microsoft.com/office/word/2006/wordml" xmlns:wps="http://schemas.microsoft.com/office/word/2010/wordprocessingShape" mc:Ignorable="w14 w15 w16se wp14">
+<w:hdr xmlns:wpc="http://schemas.microsoft.com/office/word/2010/wordprocessingCanvas" xmlns:cx="http://schemas.microsoft.com/office/drawing/2014/chartex" xmlns:cx1="http://schemas.microsoft.com/office/drawing/2015/9/8/chartex" xmlns:cx2="http://schemas.microsoft.com/office/drawing/2015/10/21/chartex" xmlns:cx3="http://schemas.microsoft.com/office/drawing/2016/5/9/chartex" xmlns:cx4="http://schemas.microsoft.com/office/drawing/2016/5/10/chartex" xmlns:cx5="http://schemas.microsoft.com/office/drawing/2016/5/11/chartex" xmlns:cx6="http://schemas.microsoft.com/office/drawing/2016/5/12/chartex" xmlns:cx7="http://schemas.microsoft.com/office/drawing/2016/5/13/chartex" xmlns:cx8="http://schemas.microsoft.com/office/drawing/2016/5/14/chartex" xmlns:mc="http://schemas.openxmlformats.org/markup-compatibility/2006" xmlns:aink="http://schemas.microsoft.com/office/drawing/2016/ink" xmlns:am3d="http://schemas.microsoft.com/office/drawing/2017/model3d" xmlns:o="urn:schemas-microsoft-com:office:office" xmlns:r="http://schemas.openxmlformats.org/officeDocument/2006/relationships" xmlns:m="http://schemas.openxmlformats.org/officeDocument/2006/math" xmlns:v="urn:schemas-microsoft-com:vml" xmlns:wp14="http://schemas.microsoft.com/office/word/2010/wordprocessingDrawing" xmlns:wp="http://schemas.openxmlformats.org/drawingml/2006/wordprocessingDrawing" xmlns:w10="urn:schemas-microsoft-com:office:word" xmlns:w="http://schemas.openxmlformats.org/wordprocessingml/2006/main" xmlns:w14="http://schemas.microsoft.com/office/word/2010/wordml" xmlns:w15="http://schemas.microsoft.com/office/word/2012/wordml" xmlns:w16cid="http://schemas.microsoft.com/office/word/2016/wordml/cid" xmlns:w16se="http://schemas.microsoft.com/office/word/2015/wordml/symex" xmlns:wpg="http://schemas.microsoft.com/office/word/2010/wordprocessingGroup" xmlns:wpi="http://schemas.microsoft.com/office/word/2010/wordprocessingInk" xmlns:wne="http://schemas.microsoft.com/office/word/2006/wordml" xmlns:wps="http://schemas.microsoft.com/office/word/2010/wordprocessingShape" mc:Ignorable="w14 w15 w16se w16cid wp14">
   <w:p>
     <w:pPr>
       <w:pStyle w:val="Header"/>
     </w:pPr>
-    <w:r>
-      <w:fldChar w:fldCharType="begin"/>
-    </w:r>
-    <w:r>
-      <w:instrText xml:space="preserve"> TITLE  \* MERGEFORMAT </w:instrText>
-    </w:r>
-    <w:r>
-      <w:fldChar w:fldCharType="separate"/>
-    </w:r>
-    <w:r>
-      <w:t>Software Requirements Specification</w:t>
-    </w:r>
-    <w:r>
-      <w:fldChar w:fldCharType="end"/>
-    </w:r>
+    <w:fldSimple w:instr=" TITLE  \* MERGEFORMAT ">
+      <w:r>
+        <w:t>Software Requirements Specification</w:t>
+      </w:r>
+    </w:fldSimple>
   </w:p>
 </w:hdr>
 </file>
 
 <file path=word/header3.xml><?xml version="1.0" encoding="utf-8"?>
-<w:hdr xmlns:wpc="http://schemas.microsoft.com/office/word/2010/wordprocessingCanvas" xmlns:cx="http://schemas.microsoft.com/office/drawing/2014/chartex" xmlns:cx1="http://schemas.microsoft.com/office/drawing/2015/9/8/chartex" xmlns:mc="http://schemas.openxmlformats.org/markup-compatibility/2006" xmlns:o="urn:schemas-microsoft-com:office:office" xmlns:r="http://schemas.openxmlformats.org/officeDocument/2006/relationships" xmlns:m="http://schemas.openxmlformats.org/officeDocument/2006/math" xmlns:v="urn:schemas-microsoft-com:vml" xmlns:wp14="http://schemas.microsoft.com/office/word/2010/wordprocessingDrawing" xmlns:wp="http://schemas.openxmlformats.org/drawingml/2006/wordprocessingDrawing" xmlns:w10="urn:schemas-microsoft-com:office:word" xmlns:w="http://schemas.openxmlformats.org/wordprocessingml/2006/main" xmlns:w14="http://schemas.microsoft.com/office/word/2010/wordml" xmlns:w15="http://schemas.microsoft.com/office/word/2012/wordml" xmlns:w16se="http://schemas.microsoft.com/office/word/2015/wordml/symex" xmlns:wpg="http://schemas.microsoft.com/office/word/2010/wordprocessingGroup" xmlns:wpi="http://schemas.microsoft.com/office/word/2010/wordprocessingInk" xmlns:wne="http://schemas.microsoft.com/office/word/2006/wordml" xmlns:wps="http://schemas.microsoft.com/office/word/2010/wordprocessingShape" mc:Ignorable="w14 w15 w16se wp14">
+<w:hdr xmlns:wpc="http://schemas.microsoft.com/office/word/2010/wordprocessingCanvas" xmlns:cx="http://schemas.microsoft.com/office/drawing/2014/chartex" xmlns:cx1="http://schemas.microsoft.com/office/drawing/2015/9/8/chartex" xmlns:cx2="http://schemas.microsoft.com/office/drawing/2015/10/21/chartex" xmlns:cx3="http://schemas.microsoft.com/office/drawing/2016/5/9/chartex" xmlns:cx4="http://schemas.microsoft.com/office/drawing/2016/5/10/chartex" xmlns:cx5="http://schemas.microsoft.com/office/drawing/2016/5/11/chartex" xmlns:cx6="http://schemas.microsoft.com/office/drawing/2016/5/12/chartex" xmlns:cx7="http://schemas.microsoft.com/office/drawing/2016/5/13/chartex" xmlns:cx8="http://schemas.microsoft.com/office/drawing/2016/5/14/chartex" xmlns:mc="http://schemas.openxmlformats.org/markup-compatibility/2006" xmlns:aink="http://schemas.microsoft.com/office/drawing/2016/ink" xmlns:am3d="http://schemas.microsoft.com/office/drawing/2017/model3d" xmlns:o="urn:schemas-microsoft-com:office:office" xmlns:r="http://schemas.openxmlformats.org/officeDocument/2006/relationships" xmlns:m="http://schemas.openxmlformats.org/officeDocument/2006/math" xmlns:v="urn:schemas-microsoft-com:vml" xmlns:wp14="http://schemas.microsoft.com/office/word/2010/wordprocessingDrawing" xmlns:wp="http://schemas.openxmlformats.org/drawingml/2006/wordprocessingDrawing" xmlns:w10="urn:schemas-microsoft-com:office:word" xmlns:w="http://schemas.openxmlformats.org/wordprocessingml/2006/main" xmlns:w14="http://schemas.microsoft.com/office/word/2010/wordml" xmlns:w15="http://schemas.microsoft.com/office/word/2012/wordml" xmlns:w16cid="http://schemas.microsoft.com/office/word/2016/wordml/cid" xmlns:w16se="http://schemas.microsoft.com/office/word/2015/wordml/symex" xmlns:wpg="http://schemas.microsoft.com/office/word/2010/wordprocessingGroup" xmlns:wpi="http://schemas.microsoft.com/office/word/2010/wordprocessingInk" xmlns:wne="http://schemas.microsoft.com/office/word/2006/wordml" xmlns:wps="http://schemas.microsoft.com/office/word/2010/wordprocessingShape" mc:Ignorable="w14 w15 w16se w16cid wp14">
   <w:p>
     <w:pPr>
       <w:pStyle w:val="Header"/>
@@ -17923,7 +18166,7 @@
 </file>
 
 <file path=word/numbering.xml><?xml version="1.0" encoding="utf-8"?>
-<w:numbering xmlns:wpc="http://schemas.microsoft.com/office/word/2010/wordprocessingCanvas" xmlns:cx="http://schemas.microsoft.com/office/drawing/2014/chartex" xmlns:cx1="http://schemas.microsoft.com/office/drawing/2015/9/8/chartex" xmlns:mc="http://schemas.openxmlformats.org/markup-compatibility/2006" xmlns:o="urn:schemas-microsoft-com:office:office" xmlns:r="http://schemas.openxmlformats.org/officeDocument/2006/relationships" xmlns:m="http://schemas.openxmlformats.org/officeDocument/2006/math" xmlns:v="urn:schemas-microsoft-com:vml" xmlns:wp14="http://schemas.microsoft.com/office/word/2010/wordprocessingDrawing" xmlns:wp="http://schemas.openxmlformats.org/drawingml/2006/wordprocessingDrawing" xmlns:w10="urn:schemas-microsoft-com:office:word" xmlns:w="http://schemas.openxmlformats.org/wordprocessingml/2006/main" xmlns:w14="http://schemas.microsoft.com/office/word/2010/wordml" xmlns:w15="http://schemas.microsoft.com/office/word/2012/wordml" xmlns:w16se="http://schemas.microsoft.com/office/word/2015/wordml/symex" xmlns:wpg="http://schemas.microsoft.com/office/word/2010/wordprocessingGroup" xmlns:wpi="http://schemas.microsoft.com/office/word/2010/wordprocessingInk" xmlns:wne="http://schemas.microsoft.com/office/word/2006/wordml" xmlns:wps="http://schemas.microsoft.com/office/word/2010/wordprocessingShape" mc:Ignorable="w14 w15 w16se wp14">
+<w:numbering xmlns:wpc="http://schemas.microsoft.com/office/word/2010/wordprocessingCanvas" xmlns:cx="http://schemas.microsoft.com/office/drawing/2014/chartex" xmlns:cx1="http://schemas.microsoft.com/office/drawing/2015/9/8/chartex" xmlns:cx2="http://schemas.microsoft.com/office/drawing/2015/10/21/chartex" xmlns:cx3="http://schemas.microsoft.com/office/drawing/2016/5/9/chartex" xmlns:cx4="http://schemas.microsoft.com/office/drawing/2016/5/10/chartex" xmlns:cx5="http://schemas.microsoft.com/office/drawing/2016/5/11/chartex" xmlns:cx6="http://schemas.microsoft.com/office/drawing/2016/5/12/chartex" xmlns:cx7="http://schemas.microsoft.com/office/drawing/2016/5/13/chartex" xmlns:cx8="http://schemas.microsoft.com/office/drawing/2016/5/14/chartex" xmlns:mc="http://schemas.openxmlformats.org/markup-compatibility/2006" xmlns:aink="http://schemas.microsoft.com/office/drawing/2016/ink" xmlns:am3d="http://schemas.microsoft.com/office/drawing/2017/model3d" xmlns:o="urn:schemas-microsoft-com:office:office" xmlns:r="http://schemas.openxmlformats.org/officeDocument/2006/relationships" xmlns:m="http://schemas.openxmlformats.org/officeDocument/2006/math" xmlns:v="urn:schemas-microsoft-com:vml" xmlns:wp14="http://schemas.microsoft.com/office/word/2010/wordprocessingDrawing" xmlns:wp="http://schemas.openxmlformats.org/drawingml/2006/wordprocessingDrawing" xmlns:w10="urn:schemas-microsoft-com:office:word" xmlns:w="http://schemas.openxmlformats.org/wordprocessingml/2006/main" xmlns:w14="http://schemas.microsoft.com/office/word/2010/wordml" xmlns:w15="http://schemas.microsoft.com/office/word/2012/wordml" xmlns:w16cid="http://schemas.microsoft.com/office/word/2016/wordml/cid" xmlns:w16se="http://schemas.microsoft.com/office/word/2015/wordml/symex" xmlns:wpg="http://schemas.microsoft.com/office/word/2010/wordprocessingGroup" xmlns:wpi="http://schemas.microsoft.com/office/word/2010/wordprocessingInk" xmlns:wne="http://schemas.microsoft.com/office/word/2006/wordml" xmlns:wps="http://schemas.microsoft.com/office/word/2010/wordprocessingShape" mc:Ignorable="w14 w15 w16se w16cid wp14">
   <w:abstractNum w:abstractNumId="0" w15:restartNumberingAfterBreak="0">
     <w:nsid w:val="FFFFFFFB"/>
     <w:multiLevelType w:val="multilevel"/>
@@ -21700,7 +21943,7 @@
 </file>
 
 <file path=word/styles.xml><?xml version="1.0" encoding="utf-8"?>
-<w:styles xmlns:mc="http://schemas.openxmlformats.org/markup-compatibility/2006" xmlns:r="http://schemas.openxmlformats.org/officeDocument/2006/relationships" xmlns:w="http://schemas.openxmlformats.org/wordprocessingml/2006/main" xmlns:w14="http://schemas.microsoft.com/office/word/2010/wordml" xmlns:w15="http://schemas.microsoft.com/office/word/2012/wordml" xmlns:w16se="http://schemas.microsoft.com/office/word/2015/wordml/symex" mc:Ignorable="w14 w15 w16se">
+<w:styles xmlns:mc="http://schemas.openxmlformats.org/markup-compatibility/2006" xmlns:r="http://schemas.openxmlformats.org/officeDocument/2006/relationships" xmlns:w="http://schemas.openxmlformats.org/wordprocessingml/2006/main" xmlns:w14="http://schemas.microsoft.com/office/word/2010/wordml" xmlns:w15="http://schemas.microsoft.com/office/word/2012/wordml" xmlns:w16cid="http://schemas.microsoft.com/office/word/2016/wordml/cid" xmlns:w16se="http://schemas.microsoft.com/office/word/2015/wordml/symex" mc:Ignorable="w14 w15 w16se w16cid">
   <w:docDefaults>
     <w:rPrDefault>
       <w:rPr>
@@ -21710,7 +21953,7 @@
     </w:rPrDefault>
     <w:pPrDefault/>
   </w:docDefaults>
-  <w:latentStyles w:defLockedState="0" w:defUIPriority="0" w:defSemiHidden="0" w:defUnhideWhenUsed="0" w:defQFormat="0" w:count="371">
+  <w:latentStyles w:defLockedState="0" w:defUIPriority="0" w:defSemiHidden="0" w:defUnhideWhenUsed="0" w:defQFormat="0" w:count="376">
     <w:lsdException w:name="Normal" w:qFormat="1"/>
     <w:lsdException w:name="heading 1" w:qFormat="1"/>
     <w:lsdException w:name="heading 2" w:qFormat="1"/>
@@ -21809,7 +22052,6 @@
     <w:lsdException w:name="HTML Sample" w:semiHidden="1" w:unhideWhenUsed="1"/>
     <w:lsdException w:name="HTML Typewriter" w:semiHidden="1" w:unhideWhenUsed="1"/>
     <w:lsdException w:name="HTML Variable" w:semiHidden="1" w:unhideWhenUsed="1"/>
-    <w:lsdException w:name="Normal Table" w:semiHidden="1" w:unhideWhenUsed="1"/>
     <w:lsdException w:name="annotation subject" w:semiHidden="1" w:unhideWhenUsed="1"/>
     <w:lsdException w:name="No List" w:semiHidden="1" w:unhideWhenUsed="1"/>
     <w:lsdException w:name="Outline List 1" w:semiHidden="1" w:unhideWhenUsed="1"/>
@@ -21852,11 +22094,8 @@
     <w:lsdException w:name="Table Contemporary" w:semiHidden="1" w:unhideWhenUsed="1"/>
     <w:lsdException w:name="Table Elegant" w:semiHidden="1" w:unhideWhenUsed="1"/>
     <w:lsdException w:name="Table Professional" w:semiHidden="1" w:unhideWhenUsed="1"/>
-    <w:lsdException w:name="Table Subtle 1" w:semiHidden="1" w:unhideWhenUsed="1"/>
     <w:lsdException w:name="Table Subtle 2" w:semiHidden="1" w:unhideWhenUsed="1"/>
     <w:lsdException w:name="Table Web 1" w:semiHidden="1" w:unhideWhenUsed="1"/>
-    <w:lsdException w:name="Table Web 2" w:semiHidden="1" w:unhideWhenUsed="1"/>
-    <w:lsdException w:name="Table Web 3" w:semiHidden="1" w:unhideWhenUsed="1"/>
     <w:lsdException w:name="Balloon Text" w:semiHidden="1" w:unhideWhenUsed="1"/>
     <w:lsdException w:name="Table Grid" w:uiPriority="39"/>
     <w:lsdException w:name="Table Theme" w:semiHidden="1" w:unhideWhenUsed="1"/>
@@ -22075,6 +22314,11 @@
     <w:lsdException w:name="List Table 5 Dark Accent 6" w:uiPriority="50"/>
     <w:lsdException w:name="List Table 6 Colorful Accent 6" w:uiPriority="51"/>
     <w:lsdException w:name="List Table 7 Colorful Accent 6" w:uiPriority="52"/>
+    <w:lsdException w:name="Mention" w:semiHidden="1" w:uiPriority="99" w:unhideWhenUsed="1"/>
+    <w:lsdException w:name="Smart Hyperlink" w:semiHidden="1" w:uiPriority="99" w:unhideWhenUsed="1"/>
+    <w:lsdException w:name="Hashtag" w:semiHidden="1" w:uiPriority="99" w:unhideWhenUsed="1"/>
+    <w:lsdException w:name="Unresolved Mention" w:semiHidden="1" w:uiPriority="99" w:unhideWhenUsed="1"/>
+    <w:lsdException w:name="Smart Link" w:semiHidden="1" w:uiPriority="99" w:unhideWhenUsed="1"/>
   </w:latentStyles>
   <w:style w:type="paragraph" w:default="1" w:styleId="Normal">
     <w:name w:val="Normal"/>
@@ -23012,7 +23256,7 @@
 </file>
 
 <file path=customXml/itemProps1.xml><?xml version="1.0" encoding="utf-8"?>
-<ds:datastoreItem xmlns:ds="http://schemas.openxmlformats.org/officeDocument/2006/customXml" ds:itemID="{F8629999-F75F-40B6-87C7-CD71215A45FC}">
+<ds:datastoreItem xmlns:ds="http://schemas.openxmlformats.org/officeDocument/2006/customXml" ds:itemID="{642E8E23-6085-464B-8457-CEE1A38840C5}">
   <ds:schemaRefs>
     <ds:schemaRef ds:uri="http://schemas.openxmlformats.org/officeDocument/2006/bibliography"/>
   </ds:schemaRefs>

</xml_diff>

<commit_message>
wired all windows together in pmr.py
</commit_message>
<xml_diff>
--- a/SRS_v7.docx
+++ b/SRS_v7.docx
@@ -349,13 +349,8 @@
         <w:ind w:left="2880" w:firstLine="720"/>
       </w:pPr>
       <w:r>
-        <w:t xml:space="preserve">Dr. </w:t>
-      </w:r>
-      <w:proofErr w:type="spellStart"/>
-      <w:r>
-        <w:t>Salamah</w:t>
-      </w:r>
-      <w:proofErr w:type="spellEnd"/>
+        <w:t>Dr. Salamah</w:t>
+      </w:r>
     </w:p>
     <w:p>
       <w:pPr>
@@ -421,13 +416,8 @@
       <w:pPr>
         <w:ind w:left="2880" w:firstLine="720"/>
       </w:pPr>
-      <w:proofErr w:type="spellStart"/>
-      <w:r>
-        <w:t>Herandy</w:t>
-      </w:r>
-      <w:proofErr w:type="spellEnd"/>
-      <w:r>
-        <w:t xml:space="preserve"> Denisse Vazquez</w:t>
+      <w:r>
+        <w:t>Herandy Denisse Vazquez</w:t>
       </w:r>
     </w:p>
     <w:p>
@@ -439,13 +429,8 @@
       </w:r>
       <w:r>
         <w:tab/>
-        <w:t xml:space="preserve">Baltazar </w:t>
-      </w:r>
-      <w:proofErr w:type="spellStart"/>
-      <w:r>
-        <w:t>Santaella</w:t>
-      </w:r>
-      <w:proofErr w:type="spellEnd"/>
+        <w:t>Baltazar Santaella</w:t>
+      </w:r>
     </w:p>
     <w:p>
       <w:pPr>
@@ -2599,23 +2584,7 @@
         <w:t xml:space="preserve">of the product. The intended audience of the SRS is </w:t>
       </w:r>
       <w:r>
-        <w:t xml:space="preserve">Dr. Oscar Perez, Mr. Vincent Fonseca, Ms. </w:t>
-      </w:r>
-      <w:proofErr w:type="spellStart"/>
-      <w:r>
-        <w:t>Herandy</w:t>
-      </w:r>
-      <w:proofErr w:type="spellEnd"/>
-      <w:r>
-        <w:t xml:space="preserve"> Vazquez, Mr. Baltazar </w:t>
-      </w:r>
-      <w:proofErr w:type="spellStart"/>
-      <w:r>
-        <w:t>Santaella</w:t>
-      </w:r>
-      <w:proofErr w:type="spellEnd"/>
-      <w:r>
-        <w:t xml:space="preserve">, Ms. Florencia Larsen, </w:t>
+        <w:t xml:space="preserve">Dr. Oscar Perez, Mr. Vincent Fonseca, Ms. Herandy Vazquez, Mr. Baltazar Santaella, Ms. Florencia Larsen, </w:t>
       </w:r>
       <w:r>
         <w:t xml:space="preserve">and the </w:t>
@@ -3194,25 +3163,7 @@
               <w:pStyle w:val="Paragraph"/>
             </w:pPr>
             <w:r>
-              <w:t xml:space="preserve">Denotes time in </w:t>
-            </w:r>
-            <w:proofErr w:type="spellStart"/>
-            <w:proofErr w:type="gramStart"/>
-            <w:r>
-              <w:t>hours:minutes</w:t>
-            </w:r>
-            <w:proofErr w:type="spellEnd"/>
-            <w:proofErr w:type="gramEnd"/>
-            <w:r>
-              <w:t xml:space="preserve">, date in </w:t>
-            </w:r>
-            <w:proofErr w:type="spellStart"/>
-            <w:r>
-              <w:t>month:date:year</w:t>
-            </w:r>
-            <w:proofErr w:type="spellEnd"/>
-            <w:r>
-              <w:t>, and section in am/pm.</w:t>
+              <w:t>Denotes time in hours:minutes, date in month:date:year, and section in am/pm.</w:t>
             </w:r>
           </w:p>
         </w:tc>
@@ -3812,13 +3763,8 @@
               <w:pStyle w:val="Paragraph"/>
             </w:pPr>
             <w:r>
-              <w:t xml:space="preserve">For </w:t>
-            </w:r>
-            <w:proofErr w:type="gramStart"/>
-            <w:r>
-              <w:t>example</w:t>
-            </w:r>
-            <w:proofErr w:type="gramEnd"/>
+              <w:t>For example</w:t>
+            </w:r>
           </w:p>
         </w:tc>
       </w:tr>
@@ -4154,23 +4100,7 @@
         <w:t>presents</w:t>
       </w:r>
       <w:r>
-        <w:t xml:space="preserve"> a level 2 use case diagram that provides extensions of the functionalities, </w:t>
-      </w:r>
-      <w:proofErr w:type="gramStart"/>
-      <w:r>
-        <w:t>in particular the</w:t>
-      </w:r>
-      <w:proofErr w:type="gramEnd"/>
-      <w:r>
-        <w:t xml:space="preserve"> include, extend, and generalization interactions between the actors and the system.  </w:t>
-      </w:r>
-      <w:proofErr w:type="spellStart"/>
-      <w:r>
-        <w:t>The</w:t>
-      </w:r>
-      <w:proofErr w:type="spellEnd"/>
-      <w:r>
-        <w:t xml:space="preserve"> include relationship denotes the inclusion of behavior of another use case into the primary use case.  The extend relationship denotes insertion of optional behavior of another use case into the primary use case.  The generalization relationship denotes a relationship between a general use case and a specific use case.  </w:t>
+        <w:t xml:space="preserve"> a level 2 use case diagram that provides extensions of the functionalities, in particular the include, extend, and generalization interactions between the actors and the system.  The include relationship denotes the inclusion of behavior of another use case into the primary use case.  The extend relationship denotes insertion of optional behavior of another use case into the primary use case.  The generalization relationship denotes a relationship between a general use case and a specific use case.  </w:t>
       </w:r>
       <w:r>
         <w:t xml:space="preserve">These components are described next.  </w:t>
@@ -4409,11 +4339,9 @@
           <w:numId w:val="19"/>
         </w:numPr>
       </w:pPr>
-      <w:proofErr w:type="spellStart"/>
       <w:r>
         <w:t>Maltego</w:t>
       </w:r>
-      <w:proofErr w:type="spellEnd"/>
       <w:r>
         <w:t>: A third party graphing tool</w:t>
       </w:r>
@@ -4816,15 +4744,7 @@
         </w:numPr>
       </w:pPr>
       <w:r>
-        <w:t xml:space="preserve">Any software the system is interfacing with will need to be </w:t>
-      </w:r>
-      <w:proofErr w:type="gramStart"/>
-      <w:r>
-        <w:t>air-gap</w:t>
-      </w:r>
-      <w:proofErr w:type="gramEnd"/>
-      <w:r>
-        <w:t>.</w:t>
+        <w:t>Any software the system is interfacing with will need to be air-gap.</w:t>
       </w:r>
     </w:p>
     <w:p>
@@ -5580,18 +5500,10 @@
         <w:t>A v</w:t>
       </w:r>
       <w:r>
-        <w:t xml:space="preserve">ector </w:t>
-      </w:r>
-      <w:proofErr w:type="gramStart"/>
-      <w:r>
-        <w:t>t</w:t>
-      </w:r>
-      <w:r>
-        <w:t>able</w:t>
-      </w:r>
-      <w:proofErr w:type="gramEnd"/>
-      <w:r>
-        <w:t xml:space="preserve"> </w:t>
+        <w:t>ector t</w:t>
+      </w:r>
+      <w:r>
+        <w:t xml:space="preserve">able </w:t>
       </w:r>
     </w:p>
     <w:p>
@@ -6711,15 +6623,7 @@
         <w:textAlignment w:val="auto"/>
       </w:pPr>
       <w:r>
-        <w:t xml:space="preserve">A column of text fields with the column header labeled as “Log entry event (including Log entry content, host, source, </w:t>
-      </w:r>
-      <w:proofErr w:type="spellStart"/>
-      <w:r>
-        <w:t>sourcetype</w:t>
-      </w:r>
-      <w:proofErr w:type="spellEnd"/>
-      <w:r>
-        <w:t>)”</w:t>
+        <w:t>A column of text fields with the column header labeled as “Log entry event (including Log entry content, host, source, sourcetype)”</w:t>
       </w:r>
     </w:p>
     <w:p>
@@ -6852,18 +6756,10 @@
         </w:numPr>
       </w:pPr>
       <w:r>
-        <w:t xml:space="preserve">A text </w:t>
-      </w:r>
-      <w:proofErr w:type="gramStart"/>
-      <w:r>
-        <w:t xml:space="preserve">area </w:t>
-      </w:r>
-      <w:r>
-        <w:t xml:space="preserve"> labeled</w:t>
-      </w:r>
-      <w:proofErr w:type="gramEnd"/>
-      <w:r>
-        <w:t xml:space="preserve"> as “Change list”</w:t>
+        <w:t xml:space="preserve">A text area </w:t>
+      </w:r>
+      <w:r>
+        <w:t xml:space="preserve"> labeled as “Change list”</w:t>
       </w:r>
     </w:p>
     <w:p>
@@ -7674,11 +7570,9 @@
       <w:r>
         <w:t xml:space="preserve">icon </w:t>
       </w:r>
-      <w:proofErr w:type="gramStart"/>
       <w:r>
         <w:t>table</w:t>
       </w:r>
-      <w:proofErr w:type="gramEnd"/>
     </w:p>
     <w:p>
       <w:pPr>
@@ -8070,15 +7964,7 @@
         </w:numPr>
       </w:pPr>
       <w:r>
-        <w:t xml:space="preserve">A node </w:t>
-      </w:r>
-      <w:proofErr w:type="gramStart"/>
-      <w:r>
-        <w:t>table</w:t>
-      </w:r>
-      <w:proofErr w:type="gramEnd"/>
-      <w:r>
-        <w:t>.</w:t>
+        <w:t>A node table.</w:t>
       </w:r>
     </w:p>
     <w:p>
@@ -8677,13 +8563,8 @@
       <w:r>
         <w:t xml:space="preserve"> relationship </w:t>
       </w:r>
-      <w:proofErr w:type="gramStart"/>
-      <w:r>
-        <w:t>table</w:t>
-      </w:r>
-      <w:proofErr w:type="gramEnd"/>
-      <w:r>
-        <w:t>.</w:t>
+      <w:r>
+        <w:t>table.</w:t>
       </w:r>
     </w:p>
     <w:p>
@@ -8988,15 +8869,7 @@
         </w:numPr>
       </w:pPr>
       <w:r>
-        <w:t xml:space="preserve">The system shall interface with </w:t>
-      </w:r>
-      <w:proofErr w:type="spellStart"/>
-      <w:r>
-        <w:t>Maltego</w:t>
-      </w:r>
-      <w:proofErr w:type="spellEnd"/>
-      <w:r>
-        <w:t xml:space="preserve"> </w:t>
+        <w:t xml:space="preserve">The system shall interface with Maltego </w:t>
       </w:r>
       <w:r>
         <w:t xml:space="preserve">to create graphs with nodes and relationships between nodes.  </w:t>
@@ -9118,15 +8991,7 @@
         <w:spacing w:before="0"/>
       </w:pPr>
       <w:r>
-        <w:t xml:space="preserve">This section describes requirements associated with a </w:t>
-      </w:r>
-      <w:proofErr w:type="gramStart"/>
-      <w:r>
-        <w:t>particular class</w:t>
-      </w:r>
-      <w:proofErr w:type="gramEnd"/>
-      <w:r>
-        <w:t xml:space="preserve"> of user.  </w:t>
+        <w:t xml:space="preserve">This section describes requirements associated with a particular class of user.  </w:t>
       </w:r>
     </w:p>
     <w:p>
@@ -10527,16 +10392,11 @@
             <w:pPr>
               <w:jc w:val="center"/>
             </w:pPr>
-            <w:proofErr w:type="gramStart"/>
             <w:r>
               <w:t>Not</w:t>
             </w:r>
             <w:r>
-              <w:t>-validated</w:t>
-            </w:r>
-            <w:proofErr w:type="gramEnd"/>
-            <w:r>
-              <w:t xml:space="preserve"> refers to the process of validation has not begun.  </w:t>
+              <w:t xml:space="preserve">-validated refers to the process of validation has not begun.  </w:t>
             </w:r>
           </w:p>
           <w:p>
@@ -12029,14 +11889,9 @@
             <w:r>
               <w:t xml:space="preserve">Name and location of the log file from which a </w:t>
             </w:r>
-            <w:proofErr w:type="gramStart"/>
             <w:r>
               <w:lastRenderedPageBreak/>
-              <w:t>particular activity</w:t>
-            </w:r>
-            <w:proofErr w:type="gramEnd"/>
-            <w:r>
-              <w:t xml:space="preserve"> originates.</w:t>
+              <w:t>particular activity originates.</w:t>
             </w:r>
           </w:p>
         </w:tc>
@@ -12895,15 +12750,7 @@
               <w:jc w:val="center"/>
             </w:pPr>
             <w:r>
-              <w:t xml:space="preserve">Name and location of the log file from which a </w:t>
-            </w:r>
-            <w:proofErr w:type="gramStart"/>
-            <w:r>
-              <w:t>particular activity</w:t>
-            </w:r>
-            <w:proofErr w:type="gramEnd"/>
-            <w:r>
-              <w:t xml:space="preserve"> originates.</w:t>
+              <w:t>Name and location of the log file from which a particular activity originates.</w:t>
             </w:r>
           </w:p>
         </w:tc>
@@ -13308,15 +13155,7 @@
               <w:t>Required; Editable</w:t>
             </w:r>
             <w:r>
-              <w:t xml:space="preserve">; {On, </w:t>
-            </w:r>
-            <w:proofErr w:type="gramStart"/>
-            <w:r>
-              <w:t>Off</w:t>
-            </w:r>
-            <w:proofErr w:type="gramEnd"/>
-            <w:r>
-              <w:t>}</w:t>
+              <w:t>; {On, Off}</w:t>
             </w:r>
             <w:r>
               <w:t>; The impact of the node name visibility affects all nodes in a graph.</w:t>
@@ -13376,13 +13215,8 @@
               <w:jc w:val="center"/>
             </w:pPr>
             <w:r>
-              <w:t xml:space="preserve">Required; Editable; {On, </w:t>
-            </w:r>
-            <w:proofErr w:type="gramStart"/>
-            <w:r>
-              <w:t>Off</w:t>
-            </w:r>
-            <w:proofErr w:type="gramEnd"/>
+              <w:t>Required; Editable; {On, Off</w:t>
+            </w:r>
             <w:r>
               <w:t>}</w:t>
             </w:r>
@@ -13447,13 +13281,8 @@
               <w:jc w:val="center"/>
             </w:pPr>
             <w:r>
-              <w:t xml:space="preserve">Required; Editable; {On, </w:t>
-            </w:r>
-            <w:proofErr w:type="gramStart"/>
-            <w:r>
-              <w:t>Off</w:t>
-            </w:r>
-            <w:proofErr w:type="gramEnd"/>
+              <w:t>Required; Editable; {On, Off</w:t>
+            </w:r>
             <w:r>
               <w:t>}</w:t>
             </w:r>
@@ -13518,13 +13347,8 @@
               <w:jc w:val="center"/>
             </w:pPr>
             <w:r>
-              <w:t xml:space="preserve">Required; Editable; {On, </w:t>
-            </w:r>
-            <w:proofErr w:type="gramStart"/>
-            <w:r>
-              <w:t>Off</w:t>
-            </w:r>
-            <w:proofErr w:type="gramEnd"/>
+              <w:t>Required; Editable; {On, Off</w:t>
+            </w:r>
             <w:r>
               <w:t>}; The impact of the log entry reference visibility affects all nodes in a graph.</w:t>
             </w:r>
@@ -13583,13 +13407,8 @@
               <w:jc w:val="center"/>
             </w:pPr>
             <w:r>
-              <w:t xml:space="preserve">Required; Editable; {On, </w:t>
-            </w:r>
-            <w:proofErr w:type="gramStart"/>
-            <w:r>
-              <w:t>Off</w:t>
-            </w:r>
-            <w:proofErr w:type="gramEnd"/>
+              <w:t>Required; Editable; {On, Off</w:t>
+            </w:r>
             <w:r>
               <w:t>}; The impact of the log creator visibility affects all nodes in a graph.</w:t>
             </w:r>
@@ -13648,13 +13467,8 @@
               <w:jc w:val="center"/>
             </w:pPr>
             <w:r>
-              <w:t xml:space="preserve">Required; Editable; {On, </w:t>
-            </w:r>
-            <w:proofErr w:type="gramStart"/>
-            <w:r>
-              <w:t>Off</w:t>
-            </w:r>
-            <w:proofErr w:type="gramEnd"/>
+              <w:t>Required; Editable; {On, Off</w:t>
+            </w:r>
             <w:r>
               <w:t>}; The impact of the event type visibility affects all nodes in a graph.</w:t>
             </w:r>
@@ -13713,13 +13527,8 @@
               <w:jc w:val="center"/>
             </w:pPr>
             <w:r>
-              <w:t xml:space="preserve">Required; Editable; {On, </w:t>
-            </w:r>
-            <w:proofErr w:type="gramStart"/>
-            <w:r>
-              <w:t>Off</w:t>
-            </w:r>
-            <w:proofErr w:type="gramEnd"/>
+              <w:t>Required; Editable; {On, Off</w:t>
+            </w:r>
             <w:r>
               <w:t>}; The impact of the icon type visibility affects all nodes in a graph.</w:t>
             </w:r>
@@ -13778,13 +13587,8 @@
               <w:jc w:val="center"/>
             </w:pPr>
             <w:r>
-              <w:t xml:space="preserve">Required; Editable; {On, </w:t>
-            </w:r>
-            <w:proofErr w:type="gramStart"/>
-            <w:r>
-              <w:t>Off</w:t>
-            </w:r>
-            <w:proofErr w:type="gramEnd"/>
+              <w:t>Required; Editable; {On, Off</w:t>
+            </w:r>
             <w:r>
               <w:t>}; The impact of the source visibility affects all nodes in a graph.</w:t>
             </w:r>
@@ -14326,7 +14130,6 @@
           <w:color w:val="FF00FF"/>
         </w:rPr>
       </w:pPr>
-      <w:bookmarkStart w:id="135" w:name="_GoBack"/>
       <w:r>
         <w:t>The system shall store the attributes as defined in Table 12 for icon.</w:t>
       </w:r>
@@ -14338,7 +14141,6 @@
         </w:rPr>
       </w:pPr>
     </w:p>
-    <w:bookmarkEnd w:id="135"/>
     <w:p>
       <w:pPr>
         <w:pStyle w:val="Caption"/>
@@ -14667,7 +14469,7 @@
           <w:szCs w:val="20"/>
         </w:rPr>
       </w:pPr>
-      <w:bookmarkStart w:id="136" w:name="_Ref17879014"/>
+      <w:bookmarkStart w:id="135" w:name="_Ref17879014"/>
       <w:r>
         <w:rPr>
           <w:i w:val="0"/>
@@ -14678,7 +14480,7 @@
         </w:rPr>
         <w:t xml:space="preserve">Table </w:t>
       </w:r>
-      <w:bookmarkEnd w:id="136"/>
+      <w:bookmarkEnd w:id="135"/>
       <w:r>
         <w:rPr>
           <w:i w:val="0"/>
@@ -14739,7 +14541,7 @@
                 <w:b/>
               </w:rPr>
             </w:pPr>
-            <w:bookmarkStart w:id="137" w:name="_Toc464822075"/>
+            <w:bookmarkStart w:id="136" w:name="_Toc464822075"/>
             <w:r>
               <w:rPr>
                 <w:b/>
@@ -15007,15 +14809,7 @@
               <w:jc w:val="center"/>
             </w:pPr>
             <w:r>
-              <w:t xml:space="preserve">Required; Value </w:t>
-            </w:r>
-            <w:proofErr w:type="gramStart"/>
-            <w:r>
-              <w:t>has to</w:t>
-            </w:r>
-            <w:proofErr w:type="gramEnd"/>
-            <w:r>
-              <w:t xml:space="preserve"> be greater than 0.</w:t>
+              <w:t>Required; Value has to be greater than 0.</w:t>
             </w:r>
           </w:p>
         </w:tc>
@@ -15163,11 +14957,11 @@
       <w:pPr>
         <w:pStyle w:val="Heading3"/>
       </w:pPr>
-      <w:bookmarkStart w:id="138" w:name="_Toc17879662"/>
+      <w:bookmarkStart w:id="137" w:name="_Toc17879662"/>
       <w:r>
         <w:t>Stimulus</w:t>
       </w:r>
-      <w:bookmarkEnd w:id="138"/>
+      <w:bookmarkEnd w:id="137"/>
     </w:p>
     <w:p>
       <w:pPr>
@@ -15337,7 +15131,7 @@
           <w:numId w:val="16"/>
         </w:numPr>
       </w:pPr>
-      <w:bookmarkStart w:id="139" w:name="_Hlk17869336"/>
+      <w:bookmarkStart w:id="138" w:name="_Hlk17869336"/>
       <w:r>
         <w:t xml:space="preserve">When the user </w:t>
       </w:r>
@@ -15347,16 +15141,14 @@
       <w:r>
         <w:t xml:space="preserve">the “connect” </w:t>
       </w:r>
-      <w:proofErr w:type="spellStart"/>
       <w:r>
         <w:t>operation</w:t>
       </w:r>
       <w:r>
-        <w:t>and</w:t>
-      </w:r>
-      <w:proofErr w:type="spellEnd"/>
-      <w:r>
-        <w:t xml:space="preserve"> the following conditions are true, the system shall establish the connection to the lead’s machine:</w:t>
+        <w:t xml:space="preserve"> </w:t>
+      </w:r>
+      <w:r>
+        <w:t>and the following conditions are true, the system shall establish the connection to the lead’s machine:</w:t>
       </w:r>
     </w:p>
     <w:p>
@@ -15663,7 +15455,7 @@
         <w:t>When the structure check is complete, the system shall perform the data cleansing operation.</w:t>
       </w:r>
     </w:p>
-    <w:bookmarkEnd w:id="139"/>
+    <w:bookmarkEnd w:id="138"/>
     <w:p>
       <w:pPr>
         <w:pStyle w:val="Heading4"/>
@@ -15693,15 +15485,13 @@
         </w:numPr>
       </w:pPr>
       <w:r>
-        <w:t xml:space="preserve">The log file shall contain transcription of the audio clip with timestamps in </w:t>
-      </w:r>
-      <w:proofErr w:type="gramStart"/>
-      <w:r>
-        <w:t>one minute</w:t>
-      </w:r>
-      <w:proofErr w:type="gramEnd"/>
-      <w:r>
-        <w:t xml:space="preserve"> interval if the log file is of type “audio”.</w:t>
+        <w:t>The log file shall contain transcription of the audio clip with timestamps in one</w:t>
+      </w:r>
+      <w:r>
+        <w:t>-</w:t>
+      </w:r>
+      <w:r>
+        <w:t>minute interval if the log file is of type “audio”.</w:t>
       </w:r>
     </w:p>
     <w:p>
@@ -15713,15 +15503,15 @@
         </w:numPr>
       </w:pPr>
       <w:r>
-        <w:t xml:space="preserve">The log file shall contain transcription of the audio clip from a video log file with timestamps in </w:t>
-      </w:r>
-      <w:proofErr w:type="gramStart"/>
-      <w:r>
-        <w:t>one minute</w:t>
-      </w:r>
-      <w:proofErr w:type="gramEnd"/>
-      <w:r>
-        <w:t xml:space="preserve"> interval if the log file is of type “video”.</w:t>
+        <w:t>The log file shall contain transcription of the audio clip from a video log file with timestamps in one</w:t>
+      </w:r>
+      <w:r>
+        <w:t>-</w:t>
+      </w:r>
+      <w:bookmarkStart w:id="139" w:name="_GoBack"/>
+      <w:bookmarkEnd w:id="139"/>
+      <w:r>
+        <w:t>minute interval if the log file is of type “video”.</w:t>
       </w:r>
     </w:p>
     <w:p>
@@ -15838,7 +15628,13 @@
         </w:numPr>
       </w:pPr>
       <w:r>
-        <w:t>The cleansed log file shall be saved.</w:t>
+        <w:t>The cleansed log file sh</w:t>
+      </w:r>
+      <w:r>
+        <w:t>-</w:t>
+      </w:r>
+      <w:r>
+        <w:t>all be saved.</w:t>
       </w:r>
     </w:p>
     <w:p>
@@ -16635,13 +16431,8 @@
       <w:r>
         <w:t xml:space="preserve">A new node shall be added to the </w:t>
       </w:r>
-      <w:proofErr w:type="gramStart"/>
-      <w:r>
-        <w:t>nodes</w:t>
-      </w:r>
-      <w:proofErr w:type="gramEnd"/>
-      <w:r>
-        <w:t xml:space="preserve"> configuration in graphical format</w:t>
+      <w:r>
+        <w:t>nodes configuration in graphical format</w:t>
       </w:r>
       <w:r>
         <w:t xml:space="preserve"> section.</w:t>
@@ -16696,13 +16487,8 @@
       <w:r>
         <w:t xml:space="preserve">A new relationship shall be added to the </w:t>
       </w:r>
-      <w:proofErr w:type="gramStart"/>
-      <w:r>
-        <w:t>nodes</w:t>
-      </w:r>
-      <w:proofErr w:type="gramEnd"/>
-      <w:r>
-        <w:t xml:space="preserve"> configuration in graphical format</w:t>
+      <w:r>
+        <w:t>nodes configuration in graphical format</w:t>
       </w:r>
       <w:r>
         <w:t xml:space="preserve"> section</w:t>
@@ -16731,27 +16517,17 @@
       <w:r>
         <w:t xml:space="preserve">the “delete relationship” </w:t>
       </w:r>
-      <w:proofErr w:type="spellStart"/>
       <w:r>
         <w:t>operation</w:t>
       </w:r>
       <w:r>
         <w:t>with</w:t>
       </w:r>
-      <w:proofErr w:type="spellEnd"/>
       <w:r>
         <w:t xml:space="preserve"> </w:t>
       </w:r>
       <w:r>
-        <w:t xml:space="preserve">a relationship </w:t>
-      </w:r>
-      <w:proofErr w:type="gramStart"/>
-      <w:r>
-        <w:t>selected,</w:t>
-      </w:r>
-      <w:proofErr w:type="gramEnd"/>
-      <w:r>
-        <w:t xml:space="preserve"> the following shall be true:</w:t>
+        <w:t>a relationship selected, the following shall be true:</w:t>
       </w:r>
     </w:p>
     <w:p>
@@ -16796,27 +16572,17 @@
       <w:r>
         <w:t xml:space="preserve">When the user </w:t>
       </w:r>
-      <w:proofErr w:type="gramStart"/>
       <w:r>
         <w:t xml:space="preserve">attempts </w:t>
       </w:r>
       <w:r>
-        <w:t xml:space="preserve"> the</w:t>
-      </w:r>
-      <w:proofErr w:type="gramEnd"/>
-      <w:r>
-        <w:t xml:space="preserve"> “delete relationship” </w:t>
-      </w:r>
-      <w:proofErr w:type="spellStart"/>
+        <w:t xml:space="preserve"> the “delete relationship” </w:t>
+      </w:r>
       <w:r>
         <w:t>operation</w:t>
       </w:r>
       <w:r>
-        <w:t>without</w:t>
-      </w:r>
-      <w:proofErr w:type="spellEnd"/>
-      <w:r>
-        <w:t xml:space="preserve"> selecting a relationship, the system shall generate an error. </w:t>
+        <w:t xml:space="preserve">without selecting a relationship, the system shall generate an error. </w:t>
       </w:r>
     </w:p>
     <w:p>
@@ -16839,14 +16605,15 @@
       <w:r>
         <w:t xml:space="preserve"> the “delete node” </w:t>
       </w:r>
-      <w:proofErr w:type="spellStart"/>
       <w:r>
         <w:t>operation</w:t>
       </w:r>
       <w:r>
+        <w:t xml:space="preserve"> </w:t>
+      </w:r>
+      <w:r>
         <w:t>with</w:t>
       </w:r>
-      <w:proofErr w:type="spellEnd"/>
       <w:r>
         <w:t xml:space="preserve"> </w:t>
       </w:r>
@@ -16854,15 +16621,7 @@
         <w:t xml:space="preserve">a </w:t>
       </w:r>
       <w:r>
-        <w:t xml:space="preserve">node </w:t>
-      </w:r>
-      <w:proofErr w:type="gramStart"/>
-      <w:r>
-        <w:t>selected,</w:t>
-      </w:r>
-      <w:proofErr w:type="gramEnd"/>
-      <w:r>
-        <w:t xml:space="preserve"> the following shall be true:</w:t>
+        <w:t>node selected, the following shall be true:</w:t>
       </w:r>
     </w:p>
     <w:p>
@@ -16912,27 +16671,294 @@
       <w:r>
         <w:t xml:space="preserve">When the user </w:t>
       </w:r>
-      <w:proofErr w:type="spellStart"/>
       <w:r>
         <w:t>attempts</w:t>
       </w:r>
       <w:r>
+        <w:t xml:space="preserve"> </w:t>
+      </w:r>
+      <w:r>
+        <w:t xml:space="preserve">the “delete node” </w:t>
+      </w:r>
+      <w:r>
+        <w:t>operation</w:t>
+      </w:r>
+      <w:r>
+        <w:t xml:space="preserve"> </w:t>
+      </w:r>
+      <w:r>
+        <w:t xml:space="preserve">without selected a node, the system shall generate an error.  </w:t>
+      </w:r>
+    </w:p>
+    <w:p>
+      <w:pPr>
+        <w:pStyle w:val="ListParagraph"/>
+      </w:pPr>
+    </w:p>
+    <w:p>
+      <w:pPr>
+        <w:pStyle w:val="ListParagraph"/>
+        <w:numPr>
+          <w:ilvl w:val="0"/>
+          <w:numId w:val="16"/>
+        </w:numPr>
+      </w:pPr>
+      <w:r>
+        <w:t>When the filter operation is complete, the following shall be true:</w:t>
+      </w:r>
+    </w:p>
+    <w:p>
+      <w:pPr>
+        <w:pStyle w:val="ListParagraph"/>
+        <w:numPr>
+          <w:ilvl w:val="1"/>
+          <w:numId w:val="16"/>
+        </w:numPr>
+      </w:pPr>
+      <w:r>
+        <w:t>The node table shall display nodes that meet the filter criteria.</w:t>
+      </w:r>
+    </w:p>
+    <w:p>
+      <w:pPr>
+        <w:pStyle w:val="ListParagraph"/>
+        <w:numPr>
+          <w:ilvl w:val="1"/>
+          <w:numId w:val="16"/>
+        </w:numPr>
+      </w:pPr>
+      <w:r>
+        <w:t>The relationship table shall display relationship that meet the filter criteria.</w:t>
+      </w:r>
+    </w:p>
+    <w:p>
+      <w:pPr>
+        <w:pStyle w:val="ListParagraph"/>
+        <w:numPr>
+          <w:ilvl w:val="1"/>
+          <w:numId w:val="16"/>
+        </w:numPr>
+      </w:pPr>
+      <w:r>
+        <w:t xml:space="preserve">The </w:t>
+      </w:r>
+      <w:r>
+        <w:t>nodes configuration in graphical format</w:t>
+      </w:r>
+      <w:r>
+        <w:t xml:space="preserve"> section shall display nodes that meet the filter criteria.</w:t>
+      </w:r>
+    </w:p>
+    <w:p>
+      <w:pPr>
+        <w:pStyle w:val="ListParagraph"/>
+      </w:pPr>
+    </w:p>
+    <w:p>
+      <w:pPr>
+        <w:pStyle w:val="ListParagraph"/>
+        <w:numPr>
+          <w:ilvl w:val="0"/>
+          <w:numId w:val="16"/>
+        </w:numPr>
+      </w:pPr>
+      <w:r>
+        <w:t xml:space="preserve">When the user </w:t>
+      </w:r>
+      <w:r>
+        <w:t>selects</w:t>
+      </w:r>
+      <w:r>
+        <w:t xml:space="preserve"> the “edit node” </w:t>
+      </w:r>
+      <w:r>
+        <w:t>operation</w:t>
+      </w:r>
+      <w:r>
+        <w:t xml:space="preserve"> </w:t>
+      </w:r>
+      <w:r>
+        <w:t>with a node selected, the system shall enable the user to edit the selected node.</w:t>
+      </w:r>
+    </w:p>
+    <w:p>
+      <w:pPr>
+        <w:pStyle w:val="ListParagraph"/>
+        <w:ind w:left="1440"/>
+      </w:pPr>
+    </w:p>
+    <w:p>
+      <w:pPr>
+        <w:pStyle w:val="ListParagraph"/>
+        <w:numPr>
+          <w:ilvl w:val="0"/>
+          <w:numId w:val="16"/>
+        </w:numPr>
+      </w:pPr>
+      <w:r>
+        <w:t xml:space="preserve">When the user </w:t>
+      </w:r>
+      <w:r>
+        <w:t>selects</w:t>
+      </w:r>
+      <w:r>
+        <w:t xml:space="preserve"> </w:t>
+      </w:r>
+      <w:r>
+        <w:t xml:space="preserve">the “edit node” </w:t>
+      </w:r>
+      <w:r>
+        <w:t>operation</w:t>
+      </w:r>
+      <w:r>
+        <w:t xml:space="preserve"> </w:t>
+      </w:r>
+      <w:r>
+        <w:t>without selecting a node, the system shall generate an error.</w:t>
+      </w:r>
+    </w:p>
+    <w:p>
+      <w:pPr>
+        <w:pStyle w:val="ListParagraph"/>
+      </w:pPr>
+    </w:p>
+    <w:p>
+      <w:pPr>
+        <w:pStyle w:val="ListParagraph"/>
+        <w:numPr>
+          <w:ilvl w:val="0"/>
+          <w:numId w:val="16"/>
+        </w:numPr>
+      </w:pPr>
+      <w:r>
+        <w:t xml:space="preserve">When the user </w:t>
+      </w:r>
+      <w:r>
+        <w:t>selects</w:t>
+      </w:r>
+      <w:r>
+        <w:t xml:space="preserve"> </w:t>
+      </w:r>
+      <w:r>
+        <w:t xml:space="preserve">the “edit relationship” </w:t>
+      </w:r>
+      <w:r>
+        <w:t>operation</w:t>
+      </w:r>
+      <w:r>
+        <w:t xml:space="preserve"> </w:t>
+      </w:r>
+      <w:r>
+        <w:t>with a relationship selected, the system shall enable the user to edit the selected node.</w:t>
+      </w:r>
+    </w:p>
+    <w:p>
+      <w:pPr>
+        <w:pStyle w:val="ListParagraph"/>
+        <w:ind w:left="1440"/>
+      </w:pPr>
+    </w:p>
+    <w:p>
+      <w:pPr>
+        <w:pStyle w:val="ListParagraph"/>
+        <w:numPr>
+          <w:ilvl w:val="0"/>
+          <w:numId w:val="16"/>
+        </w:numPr>
+      </w:pPr>
+      <w:r>
+        <w:t xml:space="preserve">When the user </w:t>
+      </w:r>
+      <w:r>
+        <w:t>selects</w:t>
+      </w:r>
+      <w:r>
+        <w:t xml:space="preserve"> </w:t>
+      </w:r>
+      <w:r>
+        <w:t xml:space="preserve">the “edit node” </w:t>
+      </w:r>
+      <w:r>
+        <w:t>operation</w:t>
+      </w:r>
+      <w:r>
+        <w:t xml:space="preserve"> </w:t>
+      </w:r>
+      <w:r>
+        <w:t>without selecting a relationship, the system shall generate an error.</w:t>
+      </w:r>
+    </w:p>
+    <w:p>
+      <w:pPr>
+        <w:pStyle w:val="ListParagraph"/>
+      </w:pPr>
+    </w:p>
+    <w:p>
+      <w:pPr>
+        <w:pStyle w:val="ListParagraph"/>
+        <w:numPr>
+          <w:ilvl w:val="0"/>
+          <w:numId w:val="16"/>
+        </w:numPr>
+      </w:pPr>
+      <w:r>
+        <w:t xml:space="preserve">When the user </w:t>
+      </w:r>
+      <w:r>
+        <w:t>selects</w:t>
+      </w:r>
+      <w:r>
+        <w:t xml:space="preserve"> </w:t>
+      </w:r>
+      <w:r>
+        <w:t xml:space="preserve">the “export” </w:t>
+      </w:r>
+      <w:r>
+        <w:t>operation</w:t>
+      </w:r>
+      <w:r>
+        <w:t xml:space="preserve"> </w:t>
+      </w:r>
+      <w:r>
+        <w:t>with an export format selected, the system shall generate an image of the graph in the selected format.</w:t>
+      </w:r>
+    </w:p>
+    <w:p>
+      <w:pPr>
+        <w:pStyle w:val="ListParagraph"/>
+      </w:pPr>
+    </w:p>
+    <w:p>
+      <w:pPr>
+        <w:pStyle w:val="ListParagraph"/>
+        <w:numPr>
+          <w:ilvl w:val="0"/>
+          <w:numId w:val="16"/>
+        </w:numPr>
+      </w:pPr>
+      <w:r>
+        <w:t xml:space="preserve">When the user </w:t>
+      </w:r>
+      <w:r>
+        <w:t>selects</w:t>
+      </w:r>
+      <w:r>
+        <w:t xml:space="preserve"> </w:t>
+      </w:r>
+      <w:r>
         <w:t>the</w:t>
       </w:r>
-      <w:proofErr w:type="spellEnd"/>
-      <w:r>
-        <w:t xml:space="preserve"> “delete node” </w:t>
-      </w:r>
-      <w:proofErr w:type="spellStart"/>
+      <w:r>
+        <w:t xml:space="preserve"> “undo”</w:t>
+      </w:r>
+      <w:r>
+        <w:t xml:space="preserve"> </w:t>
+      </w:r>
       <w:r>
         <w:t>operation</w:t>
       </w:r>
       <w:r>
-        <w:t>without</w:t>
-      </w:r>
-      <w:proofErr w:type="spellEnd"/>
-      <w:r>
-        <w:t xml:space="preserve"> selected a node, the system shall generate an error.  </w:t>
+        <w:t xml:space="preserve">, the system shall undo the changes to a graph since the last commit. </w:t>
       </w:r>
     </w:p>
     <w:p>
@@ -16949,7 +16975,54 @@
         </w:numPr>
       </w:pPr>
       <w:r>
-        <w:t>When the filter operation is complete, the following shall be true:</w:t>
+        <w:t xml:space="preserve">When the user </w:t>
+      </w:r>
+      <w:r>
+        <w:t>selects</w:t>
+      </w:r>
+      <w:r>
+        <w:t xml:space="preserve"> </w:t>
+      </w:r>
+      <w:r>
+        <w:t xml:space="preserve">the “commit” </w:t>
+      </w:r>
+      <w:r>
+        <w:t>operation</w:t>
+      </w:r>
+      <w:r>
+        <w:t xml:space="preserve">, the </w:t>
+      </w:r>
+      <w:r>
+        <w:t>system shall save the changes to permanent storage</w:t>
+      </w:r>
+      <w:r>
+        <w:t>.</w:t>
+      </w:r>
+    </w:p>
+    <w:p>
+      <w:pPr>
+        <w:pStyle w:val="ListParagraph"/>
+      </w:pPr>
+    </w:p>
+    <w:p>
+      <w:pPr>
+        <w:pStyle w:val="ListParagraph"/>
+        <w:numPr>
+          <w:ilvl w:val="0"/>
+          <w:numId w:val="16"/>
+        </w:numPr>
+      </w:pPr>
+      <w:r>
+        <w:t xml:space="preserve">When </w:t>
+      </w:r>
+      <w:r>
+        <w:t xml:space="preserve">a change is made to </w:t>
+      </w:r>
+      <w:r>
+        <w:t xml:space="preserve">a graph, the </w:t>
+      </w:r>
+      <w:r>
+        <w:t>following shall be true:</w:t>
       </w:r>
     </w:p>
     <w:p>
@@ -16961,7 +17034,13 @@
         </w:numPr>
       </w:pPr>
       <w:r>
-        <w:t>The node table shall display nodes that meet the filter criteria.</w:t>
+        <w:t xml:space="preserve">The change shall be saved to </w:t>
+      </w:r>
+      <w:r>
+        <w:t xml:space="preserve">temporary storage. </w:t>
+      </w:r>
+      <w:r>
+        <w:t xml:space="preserve"> </w:t>
       </w:r>
     </w:p>
     <w:p>
@@ -16973,7 +17052,104 @@
         </w:numPr>
       </w:pPr>
       <w:r>
-        <w:t>The relationship table shall display relationship that meet the filter criteria.</w:t>
+        <w:t xml:space="preserve">The change shall be logged in the change list. </w:t>
+      </w:r>
+    </w:p>
+    <w:p>
+      <w:pPr>
+        <w:pStyle w:val="ListParagraph"/>
+        <w:ind w:left="1440"/>
+      </w:pPr>
+    </w:p>
+    <w:p>
+      <w:pPr>
+        <w:pStyle w:val="ListParagraph"/>
+        <w:numPr>
+          <w:ilvl w:val="0"/>
+          <w:numId w:val="16"/>
+        </w:numPr>
+      </w:pPr>
+      <w:r>
+        <w:t xml:space="preserve">When a change is made </w:t>
+      </w:r>
+      <w:r>
+        <w:t xml:space="preserve">to the icon configuration, the impact of change shall be applied to nodes </w:t>
+      </w:r>
+      <w:r>
+        <w:t>with the changed icon as the icon type</w:t>
+      </w:r>
+      <w:r>
+        <w:t xml:space="preserve">.  </w:t>
+      </w:r>
+    </w:p>
+    <w:p>
+      <w:pPr>
+        <w:pStyle w:val="ListParagraph"/>
+      </w:pPr>
+    </w:p>
+    <w:p>
+      <w:pPr>
+        <w:pStyle w:val="ListParagraph"/>
+        <w:numPr>
+          <w:ilvl w:val="0"/>
+          <w:numId w:val="16"/>
+        </w:numPr>
+      </w:pPr>
+      <w:r>
+        <w:t xml:space="preserve">When the </w:t>
+      </w:r>
+      <w:r>
+        <w:t>user selects</w:t>
+      </w:r>
+      <w:r>
+        <w:t xml:space="preserve"> </w:t>
+      </w:r>
+      <w:r>
+        <w:t xml:space="preserve">the “add icon” </w:t>
+      </w:r>
+      <w:r>
+        <w:t>operation</w:t>
+      </w:r>
+      <w:r>
+        <w:t>, the system shall add a new row in the icon table.</w:t>
+      </w:r>
+    </w:p>
+    <w:p>
+      <w:pPr>
+        <w:pStyle w:val="ListParagraph"/>
+      </w:pPr>
+    </w:p>
+    <w:p>
+      <w:pPr>
+        <w:pStyle w:val="ListParagraph"/>
+        <w:numPr>
+          <w:ilvl w:val="0"/>
+          <w:numId w:val="16"/>
+        </w:numPr>
+      </w:pPr>
+      <w:r>
+        <w:t xml:space="preserve">When the user </w:t>
+      </w:r>
+      <w:r>
+        <w:t>selects</w:t>
+      </w:r>
+      <w:r>
+        <w:t xml:space="preserve"> </w:t>
+      </w:r>
+      <w:r>
+        <w:t xml:space="preserve">the “delete icon” </w:t>
+      </w:r>
+      <w:r>
+        <w:t>operation</w:t>
+      </w:r>
+      <w:r>
+        <w:t xml:space="preserve"> </w:t>
+      </w:r>
+      <w:r>
+        <w:t xml:space="preserve">with a selected row in the </w:t>
+      </w:r>
+      <w:r>
+        <w:t>icon table, the following shall be true:</w:t>
       </w:r>
     </w:p>
     <w:p>
@@ -16985,13 +17161,25 @@
         </w:numPr>
       </w:pPr>
       <w:r>
-        <w:t xml:space="preserve">The </w:t>
-      </w:r>
-      <w:r>
-        <w:t>nodes configuration in graphical format</w:t>
-      </w:r>
-      <w:r>
-        <w:t xml:space="preserve"> section shall display nodes that meet the filter criteria.</w:t>
+        <w:t>The selected row shall be removed from the icon table.</w:t>
+      </w:r>
+    </w:p>
+    <w:p>
+      <w:pPr>
+        <w:pStyle w:val="ListParagraph"/>
+        <w:numPr>
+          <w:ilvl w:val="1"/>
+          <w:numId w:val="16"/>
+        </w:numPr>
+      </w:pPr>
+      <w:r>
+        <w:t xml:space="preserve">Node with the deleted icon as the icon type </w:t>
+      </w:r>
+      <w:r>
+        <w:t xml:space="preserve">shall use the default as the </w:t>
+      </w:r>
+      <w:r>
+        <w:t xml:space="preserve">icon type. </w:t>
       </w:r>
     </w:p>
     <w:p>
@@ -17008,30 +17196,78 @@
         </w:numPr>
       </w:pPr>
       <w:r>
-        <w:t xml:space="preserve">When the user </w:t>
-      </w:r>
-      <w:r>
-        <w:t>selects</w:t>
-      </w:r>
-      <w:r>
-        <w:t xml:space="preserve"> the “edit node” </w:t>
-      </w:r>
-      <w:proofErr w:type="spellStart"/>
-      <w:r>
-        <w:t>operation</w:t>
-      </w:r>
-      <w:r>
-        <w:t>with</w:t>
-      </w:r>
-      <w:proofErr w:type="spellEnd"/>
-      <w:r>
-        <w:t xml:space="preserve"> a node selected, the system shall enable the user to edit the selected node.</w:t>
-      </w:r>
-    </w:p>
-    <w:p>
-      <w:pPr>
-        <w:pStyle w:val="ListParagraph"/>
-        <w:ind w:left="1440"/>
+        <w:t>I</w:t>
+      </w:r>
+      <w:r>
+        <w:t xml:space="preserve">f </w:t>
+      </w:r>
+      <w:r>
+        <w:t>node</w:t>
+      </w:r>
+      <w:r>
+        <w:t>s in a graph have</w:t>
+      </w:r>
+      <w:r>
+        <w:t xml:space="preserve"> not been repositioned by the user, </w:t>
+      </w:r>
+      <w:r>
+        <w:t>the following properties of the positioning of the nodes shall be true:</w:t>
+      </w:r>
+    </w:p>
+    <w:p>
+      <w:pPr>
+        <w:pStyle w:val="ListParagraph"/>
+        <w:numPr>
+          <w:ilvl w:val="1"/>
+          <w:numId w:val="16"/>
+        </w:numPr>
+      </w:pPr>
+      <w:r>
+        <w:t xml:space="preserve">The ordering of the nodes shall be </w:t>
+      </w:r>
+      <w:r>
+        <w:t xml:space="preserve">in </w:t>
+      </w:r>
+      <w:r>
+        <w:t xml:space="preserve">a </w:t>
+      </w:r>
+      <w:r>
+        <w:t>chronological order determined by the timestamp</w:t>
+      </w:r>
+      <w:r>
+        <w:t xml:space="preserve"> of each node</w:t>
+      </w:r>
+      <w:r>
+        <w:t>.</w:t>
+      </w:r>
+    </w:p>
+    <w:p>
+      <w:pPr>
+        <w:pStyle w:val="ListParagraph"/>
+        <w:numPr>
+          <w:ilvl w:val="1"/>
+          <w:numId w:val="16"/>
+        </w:numPr>
+      </w:pPr>
+      <w:r>
+        <w:t xml:space="preserve">The orientation of the nodes shall adhere to the timeline orientation. </w:t>
+      </w:r>
+    </w:p>
+    <w:p>
+      <w:pPr>
+        <w:pStyle w:val="ListParagraph"/>
+        <w:numPr>
+          <w:ilvl w:val="1"/>
+          <w:numId w:val="16"/>
+        </w:numPr>
+      </w:pPr>
+      <w:r>
+        <w:t xml:space="preserve">The proximity of the nodes shall be determined by the interval units and interval.  </w:t>
+      </w:r>
+    </w:p>
+    <w:p>
+      <w:pPr>
+        <w:pStyle w:val="ListParagraph"/>
       </w:pPr>
     </w:p>
     <w:p>
@@ -17043,515 +17279,6 @@
         </w:numPr>
       </w:pPr>
       <w:r>
-        <w:t xml:space="preserve">When the user </w:t>
-      </w:r>
-      <w:proofErr w:type="spellStart"/>
-      <w:r>
-        <w:t>selects</w:t>
-      </w:r>
-      <w:r>
-        <w:t>the</w:t>
-      </w:r>
-      <w:proofErr w:type="spellEnd"/>
-      <w:r>
-        <w:t xml:space="preserve"> “edit node” </w:t>
-      </w:r>
-      <w:proofErr w:type="spellStart"/>
-      <w:r>
-        <w:t>operation</w:t>
-      </w:r>
-      <w:r>
-        <w:t>without</w:t>
-      </w:r>
-      <w:proofErr w:type="spellEnd"/>
-      <w:r>
-        <w:t xml:space="preserve"> selecting a node, the system shall generate an error.</w:t>
-      </w:r>
-    </w:p>
-    <w:p>
-      <w:pPr>
-        <w:pStyle w:val="ListParagraph"/>
-      </w:pPr>
-    </w:p>
-    <w:p>
-      <w:pPr>
-        <w:pStyle w:val="ListParagraph"/>
-        <w:numPr>
-          <w:ilvl w:val="0"/>
-          <w:numId w:val="16"/>
-        </w:numPr>
-      </w:pPr>
-      <w:r>
-        <w:t xml:space="preserve">When the user </w:t>
-      </w:r>
-      <w:proofErr w:type="spellStart"/>
-      <w:r>
-        <w:t>selects</w:t>
-      </w:r>
-      <w:r>
-        <w:t>the</w:t>
-      </w:r>
-      <w:proofErr w:type="spellEnd"/>
-      <w:r>
-        <w:t xml:space="preserve"> “edit relationship” </w:t>
-      </w:r>
-      <w:proofErr w:type="spellStart"/>
-      <w:r>
-        <w:t>operation</w:t>
-      </w:r>
-      <w:r>
-        <w:t>with</w:t>
-      </w:r>
-      <w:proofErr w:type="spellEnd"/>
-      <w:r>
-        <w:t xml:space="preserve"> a relationship selected, the system shall enable the user to edit the selected node.</w:t>
-      </w:r>
-    </w:p>
-    <w:p>
-      <w:pPr>
-        <w:pStyle w:val="ListParagraph"/>
-        <w:ind w:left="1440"/>
-      </w:pPr>
-    </w:p>
-    <w:p>
-      <w:pPr>
-        <w:pStyle w:val="ListParagraph"/>
-        <w:numPr>
-          <w:ilvl w:val="0"/>
-          <w:numId w:val="16"/>
-        </w:numPr>
-      </w:pPr>
-      <w:r>
-        <w:t xml:space="preserve">When the user </w:t>
-      </w:r>
-      <w:proofErr w:type="spellStart"/>
-      <w:r>
-        <w:t>selects</w:t>
-      </w:r>
-      <w:r>
-        <w:t>the</w:t>
-      </w:r>
-      <w:proofErr w:type="spellEnd"/>
-      <w:r>
-        <w:t xml:space="preserve"> “edit node” </w:t>
-      </w:r>
-      <w:proofErr w:type="spellStart"/>
-      <w:r>
-        <w:t>operation</w:t>
-      </w:r>
-      <w:r>
-        <w:t>without</w:t>
-      </w:r>
-      <w:proofErr w:type="spellEnd"/>
-      <w:r>
-        <w:t xml:space="preserve"> selecting a relationship, the system shall generate an error.</w:t>
-      </w:r>
-    </w:p>
-    <w:p>
-      <w:pPr>
-        <w:pStyle w:val="ListParagraph"/>
-      </w:pPr>
-    </w:p>
-    <w:p>
-      <w:pPr>
-        <w:pStyle w:val="ListParagraph"/>
-        <w:numPr>
-          <w:ilvl w:val="0"/>
-          <w:numId w:val="16"/>
-        </w:numPr>
-      </w:pPr>
-      <w:r>
-        <w:t xml:space="preserve">When the user </w:t>
-      </w:r>
-      <w:proofErr w:type="spellStart"/>
-      <w:r>
-        <w:t>selects</w:t>
-      </w:r>
-      <w:r>
-        <w:t>the</w:t>
-      </w:r>
-      <w:proofErr w:type="spellEnd"/>
-      <w:r>
-        <w:t xml:space="preserve"> “export” </w:t>
-      </w:r>
-      <w:proofErr w:type="spellStart"/>
-      <w:r>
-        <w:t>operation</w:t>
-      </w:r>
-      <w:r>
-        <w:t>with</w:t>
-      </w:r>
-      <w:proofErr w:type="spellEnd"/>
-      <w:r>
-        <w:t xml:space="preserve"> an export format selected, the system shall generate an image of the graph in the selected format.</w:t>
-      </w:r>
-    </w:p>
-    <w:p>
-      <w:pPr>
-        <w:pStyle w:val="ListParagraph"/>
-      </w:pPr>
-    </w:p>
-    <w:p>
-      <w:pPr>
-        <w:pStyle w:val="ListParagraph"/>
-        <w:numPr>
-          <w:ilvl w:val="0"/>
-          <w:numId w:val="16"/>
-        </w:numPr>
-      </w:pPr>
-      <w:r>
-        <w:t xml:space="preserve">When the user </w:t>
-      </w:r>
-      <w:proofErr w:type="spellStart"/>
-      <w:r>
-        <w:t>selects</w:t>
-      </w:r>
-      <w:r>
-        <w:t>the</w:t>
-      </w:r>
-      <w:proofErr w:type="spellEnd"/>
-      <w:r>
-        <w:t xml:space="preserve"> “undo”</w:t>
-      </w:r>
-      <w:r>
-        <w:t xml:space="preserve"> </w:t>
-      </w:r>
-      <w:r>
-        <w:t>operation</w:t>
-      </w:r>
-      <w:r>
-        <w:t xml:space="preserve">, the system shall undo the changes to a graph since the last commit. </w:t>
-      </w:r>
-    </w:p>
-    <w:p>
-      <w:pPr>
-        <w:pStyle w:val="ListParagraph"/>
-      </w:pPr>
-    </w:p>
-    <w:p>
-      <w:pPr>
-        <w:pStyle w:val="ListParagraph"/>
-        <w:numPr>
-          <w:ilvl w:val="0"/>
-          <w:numId w:val="16"/>
-        </w:numPr>
-      </w:pPr>
-      <w:r>
-        <w:t xml:space="preserve">When the user </w:t>
-      </w:r>
-      <w:proofErr w:type="spellStart"/>
-      <w:r>
-        <w:t>selects</w:t>
-      </w:r>
-      <w:r>
-        <w:t>the</w:t>
-      </w:r>
-      <w:proofErr w:type="spellEnd"/>
-      <w:r>
-        <w:t xml:space="preserve"> “commit” </w:t>
-      </w:r>
-      <w:r>
-        <w:t>operation</w:t>
-      </w:r>
-      <w:r>
-        <w:t xml:space="preserve">, the </w:t>
-      </w:r>
-      <w:r>
-        <w:t>system shall save the changes to permanent storage</w:t>
-      </w:r>
-      <w:r>
-        <w:t>.</w:t>
-      </w:r>
-    </w:p>
-    <w:p>
-      <w:pPr>
-        <w:pStyle w:val="ListParagraph"/>
-      </w:pPr>
-    </w:p>
-    <w:p>
-      <w:pPr>
-        <w:pStyle w:val="ListParagraph"/>
-        <w:numPr>
-          <w:ilvl w:val="0"/>
-          <w:numId w:val="16"/>
-        </w:numPr>
-      </w:pPr>
-      <w:r>
-        <w:t xml:space="preserve">When </w:t>
-      </w:r>
-      <w:r>
-        <w:t xml:space="preserve">a change is made to </w:t>
-      </w:r>
-      <w:r>
-        <w:t xml:space="preserve">a graph, the </w:t>
-      </w:r>
-      <w:r>
-        <w:t>following shall be true:</w:t>
-      </w:r>
-    </w:p>
-    <w:p>
-      <w:pPr>
-        <w:pStyle w:val="ListParagraph"/>
-        <w:numPr>
-          <w:ilvl w:val="1"/>
-          <w:numId w:val="16"/>
-        </w:numPr>
-      </w:pPr>
-      <w:r>
-        <w:t xml:space="preserve">The change shall be saved to </w:t>
-      </w:r>
-      <w:r>
-        <w:t xml:space="preserve">temporary storage. </w:t>
-      </w:r>
-      <w:r>
-        <w:t xml:space="preserve"> </w:t>
-      </w:r>
-    </w:p>
-    <w:p>
-      <w:pPr>
-        <w:pStyle w:val="ListParagraph"/>
-        <w:numPr>
-          <w:ilvl w:val="1"/>
-          <w:numId w:val="16"/>
-        </w:numPr>
-      </w:pPr>
-      <w:r>
-        <w:t xml:space="preserve">The change shall be logged in the change list. </w:t>
-      </w:r>
-    </w:p>
-    <w:p>
-      <w:pPr>
-        <w:pStyle w:val="ListParagraph"/>
-        <w:ind w:left="1440"/>
-      </w:pPr>
-    </w:p>
-    <w:p>
-      <w:pPr>
-        <w:pStyle w:val="ListParagraph"/>
-        <w:numPr>
-          <w:ilvl w:val="0"/>
-          <w:numId w:val="16"/>
-        </w:numPr>
-      </w:pPr>
-      <w:r>
-        <w:t xml:space="preserve">When a change is made </w:t>
-      </w:r>
-      <w:r>
-        <w:t xml:space="preserve">to the icon configuration, the impact of change shall be applied to nodes </w:t>
-      </w:r>
-      <w:r>
-        <w:t>with the changed icon as the icon type</w:t>
-      </w:r>
-      <w:r>
-        <w:t xml:space="preserve">.  </w:t>
-      </w:r>
-    </w:p>
-    <w:p>
-      <w:pPr>
-        <w:pStyle w:val="ListParagraph"/>
-      </w:pPr>
-    </w:p>
-    <w:p>
-      <w:pPr>
-        <w:pStyle w:val="ListParagraph"/>
-        <w:numPr>
-          <w:ilvl w:val="0"/>
-          <w:numId w:val="16"/>
-        </w:numPr>
-      </w:pPr>
-      <w:r>
-        <w:t xml:space="preserve">When the </w:t>
-      </w:r>
-      <w:r>
-        <w:t xml:space="preserve">user </w:t>
-      </w:r>
-      <w:proofErr w:type="spellStart"/>
-      <w:r>
-        <w:t>selects</w:t>
-      </w:r>
-      <w:r>
-        <w:t>the</w:t>
-      </w:r>
-      <w:proofErr w:type="spellEnd"/>
-      <w:r>
-        <w:t xml:space="preserve"> “add icon” </w:t>
-      </w:r>
-      <w:r>
-        <w:t>operation</w:t>
-      </w:r>
-      <w:r>
-        <w:t>, the system shall add a new row in the icon table.</w:t>
-      </w:r>
-    </w:p>
-    <w:p>
-      <w:pPr>
-        <w:pStyle w:val="ListParagraph"/>
-      </w:pPr>
-    </w:p>
-    <w:p>
-      <w:pPr>
-        <w:pStyle w:val="ListParagraph"/>
-        <w:numPr>
-          <w:ilvl w:val="0"/>
-          <w:numId w:val="16"/>
-        </w:numPr>
-      </w:pPr>
-      <w:r>
-        <w:t xml:space="preserve">When the user </w:t>
-      </w:r>
-      <w:proofErr w:type="spellStart"/>
-      <w:r>
-        <w:t>selects</w:t>
-      </w:r>
-      <w:r>
-        <w:t>the</w:t>
-      </w:r>
-      <w:proofErr w:type="spellEnd"/>
-      <w:r>
-        <w:t xml:space="preserve"> “delete icon” </w:t>
-      </w:r>
-      <w:proofErr w:type="spellStart"/>
-      <w:r>
-        <w:t>operation</w:t>
-      </w:r>
-      <w:r>
-        <w:t>with</w:t>
-      </w:r>
-      <w:proofErr w:type="spellEnd"/>
-      <w:r>
-        <w:t xml:space="preserve"> a selected row in the </w:t>
-      </w:r>
-      <w:r>
-        <w:t>icon table, the following shall be true:</w:t>
-      </w:r>
-    </w:p>
-    <w:p>
-      <w:pPr>
-        <w:pStyle w:val="ListParagraph"/>
-        <w:numPr>
-          <w:ilvl w:val="1"/>
-          <w:numId w:val="16"/>
-        </w:numPr>
-      </w:pPr>
-      <w:r>
-        <w:t>The selected row shall be removed from the icon table.</w:t>
-      </w:r>
-    </w:p>
-    <w:p>
-      <w:pPr>
-        <w:pStyle w:val="ListParagraph"/>
-        <w:numPr>
-          <w:ilvl w:val="1"/>
-          <w:numId w:val="16"/>
-        </w:numPr>
-      </w:pPr>
-      <w:r>
-        <w:t xml:space="preserve">Node with the deleted icon as the icon type </w:t>
-      </w:r>
-      <w:r>
-        <w:t xml:space="preserve">shall use the default as the </w:t>
-      </w:r>
-      <w:r>
-        <w:t xml:space="preserve">icon type. </w:t>
-      </w:r>
-    </w:p>
-    <w:p>
-      <w:pPr>
-        <w:pStyle w:val="ListParagraph"/>
-      </w:pPr>
-    </w:p>
-    <w:p>
-      <w:pPr>
-        <w:pStyle w:val="ListParagraph"/>
-        <w:numPr>
-          <w:ilvl w:val="0"/>
-          <w:numId w:val="16"/>
-        </w:numPr>
-      </w:pPr>
-      <w:r>
-        <w:t>I</w:t>
-      </w:r>
-      <w:r>
-        <w:t xml:space="preserve">f </w:t>
-      </w:r>
-      <w:r>
-        <w:t>node</w:t>
-      </w:r>
-      <w:r>
-        <w:t>s in a graph have</w:t>
-      </w:r>
-      <w:r>
-        <w:t xml:space="preserve"> not been repositioned by the user, </w:t>
-      </w:r>
-      <w:r>
-        <w:t>the following properties of the positioning of the nodes shall be true:</w:t>
-      </w:r>
-    </w:p>
-    <w:p>
-      <w:pPr>
-        <w:pStyle w:val="ListParagraph"/>
-        <w:numPr>
-          <w:ilvl w:val="1"/>
-          <w:numId w:val="16"/>
-        </w:numPr>
-      </w:pPr>
-      <w:r>
-        <w:t xml:space="preserve">The ordering of the nodes shall be </w:t>
-      </w:r>
-      <w:r>
-        <w:t xml:space="preserve">in </w:t>
-      </w:r>
-      <w:r>
-        <w:t xml:space="preserve">a </w:t>
-      </w:r>
-      <w:r>
-        <w:t>chronological order determined by the timestamp</w:t>
-      </w:r>
-      <w:r>
-        <w:t xml:space="preserve"> of each node</w:t>
-      </w:r>
-      <w:r>
-        <w:t>.</w:t>
-      </w:r>
-    </w:p>
-    <w:p>
-      <w:pPr>
-        <w:pStyle w:val="ListParagraph"/>
-        <w:numPr>
-          <w:ilvl w:val="1"/>
-          <w:numId w:val="16"/>
-        </w:numPr>
-      </w:pPr>
-      <w:r>
-        <w:t xml:space="preserve">The orientation of the nodes shall adhere to the timeline orientation. </w:t>
-      </w:r>
-    </w:p>
-    <w:p>
-      <w:pPr>
-        <w:pStyle w:val="ListParagraph"/>
-        <w:numPr>
-          <w:ilvl w:val="1"/>
-          <w:numId w:val="16"/>
-        </w:numPr>
-      </w:pPr>
-      <w:r>
-        <w:t xml:space="preserve">The proximity of the nodes shall be determined by the interval units and interval.  </w:t>
-      </w:r>
-    </w:p>
-    <w:p>
-      <w:pPr>
-        <w:pStyle w:val="ListParagraph"/>
-      </w:pPr>
-    </w:p>
-    <w:p>
-      <w:pPr>
-        <w:pStyle w:val="ListParagraph"/>
-        <w:numPr>
-          <w:ilvl w:val="0"/>
-          <w:numId w:val="16"/>
-        </w:numPr>
-      </w:pPr>
-      <w:r>
         <w:t>When the repositioning of a node in a graph</w:t>
       </w:r>
       <w:r>
@@ -17570,7 +17297,7 @@
       <w:r>
         <w:t>Non-behavioral Requirements</w:t>
       </w:r>
-      <w:bookmarkEnd w:id="137"/>
+      <w:bookmarkEnd w:id="136"/>
       <w:bookmarkEnd w:id="140"/>
     </w:p>
     <w:p>
@@ -22052,6 +21779,7 @@
     <w:lsdException w:name="HTML Sample" w:semiHidden="1" w:unhideWhenUsed="1"/>
     <w:lsdException w:name="HTML Typewriter" w:semiHidden="1" w:unhideWhenUsed="1"/>
     <w:lsdException w:name="HTML Variable" w:semiHidden="1" w:unhideWhenUsed="1"/>
+    <w:lsdException w:name="Normal Table" w:semiHidden="1" w:unhideWhenUsed="1"/>
     <w:lsdException w:name="annotation subject" w:semiHidden="1" w:unhideWhenUsed="1"/>
     <w:lsdException w:name="No List" w:semiHidden="1" w:unhideWhenUsed="1"/>
     <w:lsdException w:name="Outline List 1" w:semiHidden="1" w:unhideWhenUsed="1"/>
@@ -22094,8 +21822,11 @@
     <w:lsdException w:name="Table Contemporary" w:semiHidden="1" w:unhideWhenUsed="1"/>
     <w:lsdException w:name="Table Elegant" w:semiHidden="1" w:unhideWhenUsed="1"/>
     <w:lsdException w:name="Table Professional" w:semiHidden="1" w:unhideWhenUsed="1"/>
+    <w:lsdException w:name="Table Subtle 1" w:semiHidden="1" w:unhideWhenUsed="1"/>
     <w:lsdException w:name="Table Subtle 2" w:semiHidden="1" w:unhideWhenUsed="1"/>
     <w:lsdException w:name="Table Web 1" w:semiHidden="1" w:unhideWhenUsed="1"/>
+    <w:lsdException w:name="Table Web 2" w:semiHidden="1" w:unhideWhenUsed="1"/>
+    <w:lsdException w:name="Table Web 3" w:semiHidden="1" w:unhideWhenUsed="1"/>
     <w:lsdException w:name="Balloon Text" w:semiHidden="1" w:unhideWhenUsed="1"/>
     <w:lsdException w:name="Table Grid" w:uiPriority="39"/>
     <w:lsdException w:name="Table Theme" w:semiHidden="1" w:unhideWhenUsed="1"/>
@@ -23256,7 +22987,7 @@
 </file>
 
 <file path=customXml/itemProps1.xml><?xml version="1.0" encoding="utf-8"?>
-<ds:datastoreItem xmlns:ds="http://schemas.openxmlformats.org/officeDocument/2006/customXml" ds:itemID="{642E8E23-6085-464B-8457-CEE1A38840C5}">
+<ds:datastoreItem xmlns:ds="http://schemas.openxmlformats.org/officeDocument/2006/customXml" ds:itemID="{E3C49624-A406-47EE-A8F9-FD44CEA58304}">
   <ds:schemaRefs>
     <ds:schemaRef ds:uri="http://schemas.openxmlformats.org/officeDocument/2006/bibliography"/>
   </ds:schemaRefs>

</xml_diff>

<commit_message>
Added file handling features for pre-ingestion.
</commit_message>
<xml_diff>
--- a/SRS_v7.docx
+++ b/SRS_v7.docx
@@ -349,8 +349,13 @@
         <w:ind w:left="2880" w:firstLine="720"/>
       </w:pPr>
       <w:r>
-        <w:t>Dr. Salamah</w:t>
-      </w:r>
+        <w:t xml:space="preserve">Dr. </w:t>
+      </w:r>
+      <w:proofErr w:type="spellStart"/>
+      <w:r>
+        <w:t>Salamah</w:t>
+      </w:r>
+      <w:proofErr w:type="spellEnd"/>
     </w:p>
     <w:p>
       <w:pPr>
@@ -416,8 +421,13 @@
       <w:pPr>
         <w:ind w:left="2880" w:firstLine="720"/>
       </w:pPr>
-      <w:r>
-        <w:t>Herandy Denisse Vazquez</w:t>
+      <w:proofErr w:type="spellStart"/>
+      <w:r>
+        <w:t>Herandy</w:t>
+      </w:r>
+      <w:proofErr w:type="spellEnd"/>
+      <w:r>
+        <w:t xml:space="preserve"> Denisse Vazquez</w:t>
       </w:r>
     </w:p>
     <w:p>
@@ -429,8 +439,13 @@
       </w:r>
       <w:r>
         <w:tab/>
-        <w:t>Baltazar Santaella</w:t>
-      </w:r>
+        <w:t xml:space="preserve">Baltazar </w:t>
+      </w:r>
+      <w:proofErr w:type="spellStart"/>
+      <w:r>
+        <w:t>Santaella</w:t>
+      </w:r>
+      <w:proofErr w:type="spellEnd"/>
     </w:p>
     <w:p>
       <w:pPr>
@@ -2584,7 +2599,23 @@
         <w:t xml:space="preserve">of the product. The intended audience of the SRS is </w:t>
       </w:r>
       <w:r>
-        <w:t xml:space="preserve">Dr. Oscar Perez, Mr. Vincent Fonseca, Ms. Herandy Vazquez, Mr. Baltazar Santaella, Ms. Florencia Larsen, </w:t>
+        <w:t xml:space="preserve">Dr. Oscar Perez, Mr. Vincent Fonseca, Ms. </w:t>
+      </w:r>
+      <w:proofErr w:type="spellStart"/>
+      <w:r>
+        <w:t>Herandy</w:t>
+      </w:r>
+      <w:proofErr w:type="spellEnd"/>
+      <w:r>
+        <w:t xml:space="preserve"> Vazquez, Mr. Baltazar </w:t>
+      </w:r>
+      <w:proofErr w:type="spellStart"/>
+      <w:r>
+        <w:t>Santaella</w:t>
+      </w:r>
+      <w:proofErr w:type="spellEnd"/>
+      <w:r>
+        <w:t xml:space="preserve">, Ms. Florencia Larsen, </w:t>
       </w:r>
       <w:r>
         <w:t xml:space="preserve">and the </w:t>
@@ -3163,7 +3194,23 @@
               <w:pStyle w:val="Paragraph"/>
             </w:pPr>
             <w:r>
-              <w:t>Denotes time in hours:minutes, date in month:date:year, and section in am/pm.</w:t>
+              <w:t xml:space="preserve">Denotes time in </w:t>
+            </w:r>
+            <w:proofErr w:type="spellStart"/>
+            <w:r>
+              <w:t>hours:minutes</w:t>
+            </w:r>
+            <w:proofErr w:type="spellEnd"/>
+            <w:r>
+              <w:t xml:space="preserve">, date in </w:t>
+            </w:r>
+            <w:proofErr w:type="spellStart"/>
+            <w:r>
+              <w:t>month:date:year</w:t>
+            </w:r>
+            <w:proofErr w:type="spellEnd"/>
+            <w:r>
+              <w:t>, and section in am/pm.</w:t>
             </w:r>
           </w:p>
         </w:tc>
@@ -4100,7 +4147,15 @@
         <w:t>presents</w:t>
       </w:r>
       <w:r>
-        <w:t xml:space="preserve"> a level 2 use case diagram that provides extensions of the functionalities, in particular the include, extend, and generalization interactions between the actors and the system.  The include relationship denotes the inclusion of behavior of another use case into the primary use case.  The extend relationship denotes insertion of optional behavior of another use case into the primary use case.  The generalization relationship denotes a relationship between a general use case and a specific use case.  </w:t>
+        <w:t xml:space="preserve"> a level 2 use case diagram that provides extensions of the functionalities, in particular the include, extend, and generalization interactions between the actors and the system.  </w:t>
+      </w:r>
+      <w:proofErr w:type="spellStart"/>
+      <w:r>
+        <w:t>The</w:t>
+      </w:r>
+      <w:proofErr w:type="spellEnd"/>
+      <w:r>
+        <w:t xml:space="preserve"> include relationship denotes the inclusion of behavior of another use case into the primary use case.  The extend relationship denotes insertion of optional behavior of another use case into the primary use case.  The generalization relationship denotes a relationship between a general use case and a specific use case.  </w:t>
       </w:r>
       <w:r>
         <w:t xml:space="preserve">These components are described next.  </w:t>
@@ -4339,9 +4394,11 @@
           <w:numId w:val="19"/>
         </w:numPr>
       </w:pPr>
+      <w:proofErr w:type="spellStart"/>
       <w:r>
         <w:t>Maltego</w:t>
       </w:r>
+      <w:proofErr w:type="spellEnd"/>
       <w:r>
         <w:t>: A third party graphing tool</w:t>
       </w:r>
@@ -6623,7 +6680,15 @@
         <w:textAlignment w:val="auto"/>
       </w:pPr>
       <w:r>
-        <w:t>A column of text fields with the column header labeled as “Log entry event (including Log entry content, host, source, sourcetype)”</w:t>
+        <w:t xml:space="preserve">A column of text fields with the column header labeled as “Log entry event (including Log entry content, host, source, </w:t>
+      </w:r>
+      <w:proofErr w:type="spellStart"/>
+      <w:r>
+        <w:t>sourcetype</w:t>
+      </w:r>
+      <w:proofErr w:type="spellEnd"/>
+      <w:r>
+        <w:t>)”</w:t>
       </w:r>
     </w:p>
     <w:p>
@@ -8869,7 +8934,15 @@
         </w:numPr>
       </w:pPr>
       <w:r>
-        <w:t xml:space="preserve">The system shall interface with Maltego </w:t>
+        <w:t xml:space="preserve">The system shall interface with </w:t>
+      </w:r>
+      <w:proofErr w:type="spellStart"/>
+      <w:r>
+        <w:t>Maltego</w:t>
+      </w:r>
+      <w:proofErr w:type="spellEnd"/>
+      <w:r>
+        <w:t xml:space="preserve"> </w:t>
       </w:r>
       <w:r>
         <w:t xml:space="preserve">to create graphs with nodes and relationships between nodes.  </w:t>
@@ -10443,8 +10516,18 @@
               <w:jc w:val="center"/>
             </w:pPr>
             <w:r>
-              <w:t>Boolean</w:t>
-            </w:r>
+              <w:t>Bo</w:t>
+            </w:r>
+          </w:p>
+          <w:p>
+            <w:pPr>
+              <w:jc w:val="center"/>
+            </w:pPr>
+            <w:proofErr w:type="spellStart"/>
+            <w:r>
+              <w:t>olean</w:t>
+            </w:r>
+            <w:proofErr w:type="spellEnd"/>
           </w:p>
         </w:tc>
         <w:tc>
@@ -15508,131 +15591,128 @@
       <w:r>
         <w:t>-</w:t>
       </w:r>
+      <w:r>
+        <w:t>minute interval if the log file is of type “video”.</w:t>
+      </w:r>
+    </w:p>
+    <w:p>
+      <w:pPr>
+        <w:pStyle w:val="ListParagraph"/>
+        <w:numPr>
+          <w:ilvl w:val="1"/>
+          <w:numId w:val="16"/>
+        </w:numPr>
+      </w:pPr>
+      <w:r>
+        <w:t>The log file shall contain extracted text with the image if the log file is of type “image”.</w:t>
+      </w:r>
+    </w:p>
+    <w:p>
+      <w:pPr>
+        <w:pStyle w:val="ListParagraph"/>
+        <w:numPr>
+          <w:ilvl w:val="1"/>
+          <w:numId w:val="16"/>
+        </w:numPr>
+      </w:pPr>
+      <w:r>
+        <w:t>The log file shall contain extracted text with the</w:t>
+      </w:r>
+      <w:r>
+        <w:t xml:space="preserve"> scanned</w:t>
+      </w:r>
+      <w:r>
+        <w:t xml:space="preserve"> image if the log file is of type “pdf”. </w:t>
+      </w:r>
+    </w:p>
+    <w:p>
+      <w:pPr>
+        <w:pStyle w:val="ListParagraph"/>
+      </w:pPr>
+    </w:p>
+    <w:p>
+      <w:pPr>
+        <w:pStyle w:val="ListParagraph"/>
+        <w:numPr>
+          <w:ilvl w:val="0"/>
+          <w:numId w:val="16"/>
+        </w:numPr>
+      </w:pPr>
+      <w:r>
+        <w:t xml:space="preserve">When the data </w:t>
+      </w:r>
+      <w:r>
+        <w:t>cleansing operation</w:t>
+      </w:r>
+      <w:r>
+        <w:t xml:space="preserve"> of a log file</w:t>
+      </w:r>
+      <w:r>
+        <w:t xml:space="preserve"> is complete, the following properties of the log file shall be true:</w:t>
+      </w:r>
+    </w:p>
+    <w:p>
+      <w:pPr>
+        <w:pStyle w:val="ListParagraph"/>
+        <w:numPr>
+          <w:ilvl w:val="1"/>
+          <w:numId w:val="16"/>
+        </w:numPr>
+      </w:pPr>
+      <w:r>
+        <w:t>The log file shall contain no blank lines.</w:t>
+      </w:r>
+    </w:p>
+    <w:p>
+      <w:pPr>
+        <w:pStyle w:val="ListParagraph"/>
+        <w:numPr>
+          <w:ilvl w:val="1"/>
+          <w:numId w:val="16"/>
+        </w:numPr>
+      </w:pPr>
+      <w:r>
+        <w:lastRenderedPageBreak/>
+        <w:t>The log file shall contain no unwanted character if the log file is of type TMUX.</w:t>
+      </w:r>
+    </w:p>
+    <w:p>
+      <w:pPr>
+        <w:pStyle w:val="ListParagraph"/>
+        <w:numPr>
+          <w:ilvl w:val="1"/>
+          <w:numId w:val="16"/>
+        </w:numPr>
+      </w:pPr>
+      <w:r>
+        <w:t xml:space="preserve">The log file shall contain no blank rows if the log file is of type CVS. </w:t>
+      </w:r>
+    </w:p>
+    <w:p>
+      <w:pPr>
+        <w:pStyle w:val="ListParagraph"/>
+        <w:numPr>
+          <w:ilvl w:val="1"/>
+          <w:numId w:val="16"/>
+        </w:numPr>
+      </w:pPr>
+      <w:r>
+        <w:t>The log file shall be certified as cleansed log file.</w:t>
+      </w:r>
+    </w:p>
+    <w:p>
+      <w:pPr>
+        <w:pStyle w:val="ListParagraph"/>
+        <w:numPr>
+          <w:ilvl w:val="1"/>
+          <w:numId w:val="16"/>
+        </w:numPr>
+      </w:pPr>
+      <w:r>
+        <w:t>The cleansed log file sh</w:t>
+      </w:r>
       <w:bookmarkStart w:id="139" w:name="_GoBack"/>
       <w:bookmarkEnd w:id="139"/>
-      <w:r>
-        <w:t>minute interval if the log file is of type “video”.</w:t>
-      </w:r>
-    </w:p>
-    <w:p>
-      <w:pPr>
-        <w:pStyle w:val="ListParagraph"/>
-        <w:numPr>
-          <w:ilvl w:val="1"/>
-          <w:numId w:val="16"/>
-        </w:numPr>
-      </w:pPr>
-      <w:r>
-        <w:t>The log file shall contain extracted text with the image if the log file is of type “image”.</w:t>
-      </w:r>
-    </w:p>
-    <w:p>
-      <w:pPr>
-        <w:pStyle w:val="ListParagraph"/>
-        <w:numPr>
-          <w:ilvl w:val="1"/>
-          <w:numId w:val="16"/>
-        </w:numPr>
-      </w:pPr>
-      <w:r>
-        <w:t>The log file shall contain extracted text with the</w:t>
-      </w:r>
-      <w:r>
-        <w:t xml:space="preserve"> scanned</w:t>
-      </w:r>
-      <w:r>
-        <w:t xml:space="preserve"> image if the log file is of type “pdf”. </w:t>
-      </w:r>
-    </w:p>
-    <w:p>
-      <w:pPr>
-        <w:pStyle w:val="ListParagraph"/>
-      </w:pPr>
-    </w:p>
-    <w:p>
-      <w:pPr>
-        <w:pStyle w:val="ListParagraph"/>
-        <w:numPr>
-          <w:ilvl w:val="0"/>
-          <w:numId w:val="16"/>
-        </w:numPr>
-      </w:pPr>
-      <w:r>
-        <w:t xml:space="preserve">When the data </w:t>
-      </w:r>
-      <w:r>
-        <w:t>cleansing operation</w:t>
-      </w:r>
-      <w:r>
-        <w:t xml:space="preserve"> of a log file</w:t>
-      </w:r>
-      <w:r>
-        <w:t xml:space="preserve"> is complete, the following properties of the log file shall be true:</w:t>
-      </w:r>
-    </w:p>
-    <w:p>
-      <w:pPr>
-        <w:pStyle w:val="ListParagraph"/>
-        <w:numPr>
-          <w:ilvl w:val="1"/>
-          <w:numId w:val="16"/>
-        </w:numPr>
-      </w:pPr>
-      <w:r>
-        <w:t>The log file shall contain no blank lines.</w:t>
-      </w:r>
-    </w:p>
-    <w:p>
-      <w:pPr>
-        <w:pStyle w:val="ListParagraph"/>
-        <w:numPr>
-          <w:ilvl w:val="1"/>
-          <w:numId w:val="16"/>
-        </w:numPr>
-      </w:pPr>
-      <w:r>
-        <w:lastRenderedPageBreak/>
-        <w:t>The log file shall contain no unwanted character if the log file is of type TMUX.</w:t>
-      </w:r>
-    </w:p>
-    <w:p>
-      <w:pPr>
-        <w:pStyle w:val="ListParagraph"/>
-        <w:numPr>
-          <w:ilvl w:val="1"/>
-          <w:numId w:val="16"/>
-        </w:numPr>
-      </w:pPr>
-      <w:r>
-        <w:t xml:space="preserve">The log file shall contain no blank rows if the log file is of type CVS. </w:t>
-      </w:r>
-    </w:p>
-    <w:p>
-      <w:pPr>
-        <w:pStyle w:val="ListParagraph"/>
-        <w:numPr>
-          <w:ilvl w:val="1"/>
-          <w:numId w:val="16"/>
-        </w:numPr>
-      </w:pPr>
-      <w:r>
-        <w:t>The log file shall be certified as cleansed log file.</w:t>
-      </w:r>
-    </w:p>
-    <w:p>
-      <w:pPr>
-        <w:pStyle w:val="ListParagraph"/>
-        <w:numPr>
-          <w:ilvl w:val="1"/>
-          <w:numId w:val="16"/>
-        </w:numPr>
-      </w:pPr>
-      <w:r>
-        <w:t>The cleansed log file sh</w:t>
-      </w:r>
-      <w:r>
-        <w:t>-</w:t>
-      </w:r>
       <w:r>
         <w:t>all be saved.</w:t>
       </w:r>
@@ -16517,12 +16597,14 @@
       <w:r>
         <w:t xml:space="preserve">the “delete relationship” </w:t>
       </w:r>
+      <w:proofErr w:type="spellStart"/>
       <w:r>
         <w:t>operation</w:t>
       </w:r>
       <w:r>
         <w:t>with</w:t>
       </w:r>
+      <w:proofErr w:type="spellEnd"/>
       <w:r>
         <w:t xml:space="preserve"> </w:t>
       </w:r>
@@ -16578,11 +16660,16 @@
       <w:r>
         <w:t xml:space="preserve"> the “delete relationship” </w:t>
       </w:r>
+      <w:proofErr w:type="spellStart"/>
       <w:r>
         <w:t>operation</w:t>
       </w:r>
       <w:r>
-        <w:t xml:space="preserve">without selecting a relationship, the system shall generate an error. </w:t>
+        <w:t>without</w:t>
+      </w:r>
+      <w:proofErr w:type="spellEnd"/>
+      <w:r>
+        <w:t xml:space="preserve"> selecting a relationship, the system shall generate an error. </w:t>
       </w:r>
     </w:p>
     <w:p>
@@ -22987,7 +23074,7 @@
 </file>
 
 <file path=customXml/itemProps1.xml><?xml version="1.0" encoding="utf-8"?>
-<ds:datastoreItem xmlns:ds="http://schemas.openxmlformats.org/officeDocument/2006/customXml" ds:itemID="{E3C49624-A406-47EE-A8F9-FD44CEA58304}">
+<ds:datastoreItem xmlns:ds="http://schemas.openxmlformats.org/officeDocument/2006/customXml" ds:itemID="{BB72A88F-A5D4-446E-A39E-848FDC9C0BF4}">
   <ds:schemaRefs>
     <ds:schemaRef ds:uri="http://schemas.openxmlformats.org/officeDocument/2006/bibliography"/>
   </ds:schemaRefs>

</xml_diff>